<commit_message>
fixer script + word
</commit_message>
<xml_diff>
--- a/UseCases.docx
+++ b/UseCases.docx
@@ -1,36 +1,26 @@
 
 <file path=word/document.xml><?xml version="1.0" encoding="utf-8"?>
-<w:document xmlns:o="urn:schemas-microsoft-com:office:office" xmlns:r="http://schemas.openxmlformats.org/officeDocument/2006/relationships" xmlns:v="urn:schemas-microsoft-com:vml" xmlns:w="http://schemas.openxmlformats.org/wordprocessingml/2006/main" xmlns:w10="urn:schemas-microsoft-com:office:word" xmlns:wp="http://schemas.openxmlformats.org/drawingml/2006/wordprocessingDrawing" xmlns:wps="http://schemas.microsoft.com/office/word/2010/wordprocessingShape" xmlns:wpg="http://schemas.microsoft.com/office/word/2010/wordprocessingGroup" xmlns:mc="http://schemas.openxmlformats.org/markup-compatibility/2006" xmlns:wp14="http://schemas.microsoft.com/office/word/2010/wordprocessingDrawing" xmlns:w14="http://schemas.microsoft.com/office/word/2010/wordml" mc:Ignorable="w14 wp14">
+<w:document xmlns:wpc="http://schemas.microsoft.com/office/word/2010/wordprocessingCanvas" xmlns:cx="http://schemas.microsoft.com/office/drawing/2014/chartex" xmlns:cx1="http://schemas.microsoft.com/office/drawing/2015/9/8/chartex" xmlns:cx2="http://schemas.microsoft.com/office/drawing/2015/10/21/chartex" xmlns:cx3="http://schemas.microsoft.com/office/drawing/2016/5/9/chartex" xmlns:cx4="http://schemas.microsoft.com/office/drawing/2016/5/10/chartex" xmlns:cx5="http://schemas.microsoft.com/office/drawing/2016/5/11/chartex" xmlns:cx6="http://schemas.microsoft.com/office/drawing/2016/5/12/chartex" xmlns:cx7="http://schemas.microsoft.com/office/drawing/2016/5/13/chartex" xmlns:cx8="http://schemas.microsoft.com/office/drawing/2016/5/14/chartex" xmlns:mc="http://schemas.openxmlformats.org/markup-compatibility/2006" xmlns:aink="http://schemas.microsoft.com/office/drawing/2016/ink" xmlns:am3d="http://schemas.microsoft.com/office/drawing/2017/model3d" xmlns:o="urn:schemas-microsoft-com:office:office" xmlns:r="http://schemas.openxmlformats.org/officeDocument/2006/relationships" xmlns:m="http://schemas.openxmlformats.org/officeDocument/2006/math" xmlns:v="urn:schemas-microsoft-com:vml" xmlns:wp14="http://schemas.microsoft.com/office/word/2010/wordprocessingDrawing" xmlns:wp="http://schemas.openxmlformats.org/drawingml/2006/wordprocessingDrawing" xmlns:w10="urn:schemas-microsoft-com:office:word" xmlns:w="http://schemas.openxmlformats.org/wordprocessingml/2006/main" xmlns:w14="http://schemas.microsoft.com/office/word/2010/wordml" xmlns:w15="http://schemas.microsoft.com/office/word/2012/wordml" xmlns:w16cid="http://schemas.microsoft.com/office/word/2016/wordml/cid" xmlns:w16se="http://schemas.microsoft.com/office/word/2015/wordml/symex" xmlns:wpg="http://schemas.microsoft.com/office/word/2010/wordprocessingGroup" xmlns:wpi="http://schemas.microsoft.com/office/word/2010/wordprocessingInk" xmlns:wne="http://schemas.microsoft.com/office/word/2006/wordml" xmlns:wps="http://schemas.microsoft.com/office/word/2010/wordprocessingShape" mc:Ignorable="w14 w15 w16se w16cid wp14">
   <w:body>
     <w:p>
       <w:pPr>
-        <w:pStyle w:val="Normal"/>
-        <w:rPr>
-          <w:rFonts w:ascii="Courier New" w:hAnsi="Courier New" w:eastAsia="Courier New" w:cs="Courier New"/>
-          <w:b/>
-          <w:b/>
-        </w:rPr>
-      </w:pPr>
-      <w:r>
-        <w:rPr>
-          <w:rFonts w:eastAsia="Courier New" w:cs="Courier New" w:ascii="Courier New" w:hAnsi="Courier New"/>
-          <w:b/>
-        </w:rPr>
-      </w:r>
-    </w:p>
-    <w:p>
-      <w:pPr>
-        <w:pStyle w:val="Normal"/>
-        <w:rPr>
-          <w:rFonts w:ascii="Courier New" w:hAnsi="Courier New" w:eastAsia="Courier New" w:cs="Courier New"/>
-          <w:b/>
+        <w:rPr>
+          <w:rFonts w:ascii="Courier New" w:eastAsia="Courier New" w:hAnsi="Courier New" w:cs="Courier New"/>
+          <w:b/>
+        </w:rPr>
+      </w:pPr>
+    </w:p>
+    <w:p>
+      <w:pPr>
+        <w:rPr>
+          <w:rFonts w:ascii="Courier New" w:eastAsia="Courier New" w:hAnsi="Courier New" w:cs="Courier New"/>
           <w:b/>
         </w:rPr>
       </w:pPr>
       <w:bookmarkStart w:id="0" w:name="__DdeLink__77_3568030340"/>
       <w:r>
         <w:rPr>
-          <w:rFonts w:eastAsia="Courier New" w:cs="Courier New" w:ascii="Courier New" w:hAnsi="Courier New"/>
+          <w:rFonts w:ascii="Courier New" w:eastAsia="Courier New" w:hAnsi="Courier New" w:cs="Courier New"/>
           <w:b/>
         </w:rPr>
         <w:t>Prioritet:</w:t>
@@ -38,7 +28,7 @@
       <w:bookmarkEnd w:id="0"/>
       <w:r>
         <w:rPr>
-          <w:rFonts w:eastAsia="Courier New" w:cs="Courier New" w:ascii="Courier New" w:hAnsi="Courier New"/>
+          <w:rFonts w:ascii="Courier New" w:eastAsia="Courier New" w:hAnsi="Courier New" w:cs="Courier New"/>
           <w:b/>
         </w:rPr>
         <w:t xml:space="preserve"> 1</w:t>
@@ -46,10 +36,8 @@
     </w:p>
     <w:p>
       <w:pPr>
-        <w:pStyle w:val="Normal"/>
-        <w:rPr>
-          <w:rFonts w:ascii="Courier New" w:hAnsi="Courier New" w:eastAsia="Courier New" w:cs="Courier New"/>
-          <w:b/>
+        <w:rPr>
+          <w:rFonts w:ascii="Courier New" w:eastAsia="Courier New" w:hAnsi="Courier New" w:cs="Courier New"/>
           <w:b/>
           <w:sz w:val="24"/>
           <w:szCs w:val="24"/>
@@ -58,7 +46,7 @@
       </w:pPr>
       <w:r>
         <w:rPr>
-          <w:rFonts w:eastAsia="Courier New" w:cs="Courier New" w:ascii="Courier New" w:hAnsi="Courier New"/>
+          <w:rFonts w:ascii="Courier New" w:eastAsia="Courier New" w:hAnsi="Courier New" w:cs="Courier New"/>
           <w:b/>
           <w:sz w:val="24"/>
           <w:szCs w:val="24"/>
@@ -69,189 +57,177 @@
     </w:p>
     <w:p>
       <w:pPr>
-        <w:pStyle w:val="Normal"/>
-        <w:rPr>
-          <w:rFonts w:ascii="Courier New" w:hAnsi="Courier New" w:eastAsia="Courier New" w:cs="Courier New"/>
-        </w:rPr>
-      </w:pPr>
-      <w:r>
-        <w:rPr>
-          <w:rFonts w:eastAsia="Courier New" w:cs="Courier New" w:ascii="Courier New" w:hAnsi="Courier New"/>
+        <w:rPr>
+          <w:rFonts w:ascii="Courier New" w:eastAsia="Courier New" w:hAnsi="Courier New" w:cs="Courier New"/>
+        </w:rPr>
+      </w:pPr>
+      <w:r>
+        <w:rPr>
+          <w:rFonts w:ascii="Courier New" w:eastAsia="Courier New" w:hAnsi="Courier New" w:cs="Courier New"/>
           <w:b/>
         </w:rPr>
         <w:t>Primary actors:</w:t>
       </w:r>
       <w:r>
         <w:rPr>
-          <w:rFonts w:eastAsia="Courier New" w:cs="Courier New" w:ascii="Courier New" w:hAnsi="Courier New"/>
+          <w:rFonts w:ascii="Courier New" w:eastAsia="Courier New" w:hAnsi="Courier New" w:cs="Courier New"/>
+          <w:color w:val="11E944"/>
         </w:rPr>
         <w:t>Klubformand</w:t>
       </w:r>
     </w:p>
     <w:p>
       <w:pPr>
-        <w:pStyle w:val="Normal"/>
-        <w:rPr>
-          <w:rFonts w:ascii="Courier New" w:hAnsi="Courier New" w:eastAsia="Courier New" w:cs="Courier New"/>
-        </w:rPr>
-      </w:pPr>
-      <w:r>
-        <w:rPr>
-          <w:rFonts w:eastAsia="Courier New" w:cs="Courier New" w:ascii="Courier New" w:hAnsi="Courier New"/>
+        <w:rPr>
+          <w:rFonts w:ascii="Courier New" w:eastAsia="Courier New" w:hAnsi="Courier New" w:cs="Courier New"/>
+          <w:color w:val="00B050"/>
+        </w:rPr>
+      </w:pPr>
+      <w:r>
+        <w:rPr>
+          <w:rFonts w:ascii="Courier New" w:eastAsia="Courier New" w:hAnsi="Courier New" w:cs="Courier New"/>
           <w:b/>
         </w:rPr>
         <w:t xml:space="preserve">preconditions: </w:t>
       </w:r>
       <w:r>
         <w:rPr>
-          <w:rFonts w:eastAsia="Courier New" w:cs="Courier New" w:ascii="Courier New" w:hAnsi="Courier New"/>
+          <w:rFonts w:ascii="Courier New" w:eastAsia="Courier New" w:hAnsi="Courier New" w:cs="Courier New"/>
+          <w:color w:val="11E944"/>
         </w:rPr>
         <w:t>Forbindelse til database er aktiv.</w:t>
       </w:r>
     </w:p>
     <w:p>
       <w:pPr>
-        <w:pStyle w:val="Normal"/>
         <w:numPr>
           <w:ilvl w:val="0"/>
           <w:numId w:val="6"/>
         </w:numPr>
-        <w:ind w:left="720" w:hanging="360"/>
-        <w:rPr>
-          <w:rFonts w:ascii="Courier New" w:hAnsi="Courier New" w:eastAsia="Courier New" w:cs="Courier New"/>
-          <w:u w:val="none"/>
-        </w:rPr>
-      </w:pPr>
-      <w:r>
-        <w:rPr>
-          <w:rFonts w:eastAsia="Courier New" w:cs="Courier New" w:ascii="Courier New" w:hAnsi="Courier New"/>
+        <w:rPr>
+          <w:rFonts w:ascii="Courier New" w:eastAsia="Courier New" w:hAnsi="Courier New" w:cs="Courier New"/>
+          <w:color w:val="11E944"/>
+        </w:rPr>
+      </w:pPr>
+      <w:r>
+        <w:rPr>
+          <w:rFonts w:ascii="Courier New" w:eastAsia="Courier New" w:hAnsi="Courier New" w:cs="Courier New"/>
+          <w:color w:val="11E944"/>
         </w:rPr>
         <w:t>Klubformand trykker ‘Registrer ny bruger’.</w:t>
       </w:r>
     </w:p>
     <w:p>
       <w:pPr>
-        <w:pStyle w:val="Normal"/>
         <w:numPr>
           <w:ilvl w:val="0"/>
           <w:numId w:val="6"/>
         </w:numPr>
-        <w:ind w:left="720" w:hanging="360"/>
-        <w:rPr>
-          <w:rFonts w:ascii="Courier New" w:hAnsi="Courier New" w:eastAsia="Courier New" w:cs="Courier New"/>
-          <w:u w:val="none"/>
-        </w:rPr>
-      </w:pPr>
-      <w:r>
-        <w:rPr>
-          <w:rFonts w:eastAsia="Courier New" w:cs="Courier New" w:ascii="Courier New" w:hAnsi="Courier New"/>
+        <w:rPr>
+          <w:rFonts w:ascii="Courier New" w:eastAsia="Courier New" w:hAnsi="Courier New" w:cs="Courier New"/>
+          <w:color w:val="11E944"/>
+        </w:rPr>
+      </w:pPr>
+      <w:r>
+        <w:rPr>
+          <w:rFonts w:ascii="Courier New" w:eastAsia="Courier New" w:hAnsi="Courier New" w:cs="Courier New"/>
+          <w:color w:val="11E944"/>
         </w:rPr>
         <w:t>System prompter for information om ny bruger.</w:t>
       </w:r>
     </w:p>
     <w:p>
       <w:pPr>
-        <w:pStyle w:val="Normal"/>
         <w:numPr>
           <w:ilvl w:val="0"/>
           <w:numId w:val="6"/>
         </w:numPr>
-        <w:ind w:left="720" w:hanging="360"/>
-        <w:rPr>
-          <w:rFonts w:ascii="Courier New" w:hAnsi="Courier New" w:eastAsia="Courier New" w:cs="Courier New"/>
-          <w:u w:val="none"/>
-        </w:rPr>
-      </w:pPr>
-      <w:r>
-        <w:rPr>
-          <w:rFonts w:eastAsia="Courier New" w:cs="Courier New" w:ascii="Courier New" w:hAnsi="Courier New"/>
-        </w:rPr>
-        <w:t>Klubformand indtaster information og trykker ‘Enter’.</w:t>
-      </w:r>
-    </w:p>
-    <w:p>
-      <w:pPr>
-        <w:pStyle w:val="Normal"/>
+        <w:rPr>
+          <w:rFonts w:ascii="Courier New" w:eastAsia="Courier New" w:hAnsi="Courier New" w:cs="Courier New"/>
+          <w:color w:val="11E944"/>
+        </w:rPr>
+      </w:pPr>
+      <w:r>
+        <w:rPr>
+          <w:rFonts w:ascii="Courier New" w:eastAsia="Courier New" w:hAnsi="Courier New" w:cs="Courier New"/>
+          <w:color w:val="11E944"/>
+        </w:rPr>
+        <w:t xml:space="preserve">Klubformand indtaster information og trykker </w:t>
+      </w:r>
+      <w:r>
+        <w:rPr>
+          <w:rFonts w:ascii="Courier New" w:eastAsia="Courier New" w:hAnsi="Courier New" w:cs="Courier New"/>
+          <w:color w:val="11E944"/>
+        </w:rPr>
+        <w:t>‘Enter’.</w:t>
+      </w:r>
+    </w:p>
+    <w:p>
+      <w:pPr>
         <w:numPr>
           <w:ilvl w:val="0"/>
           <w:numId w:val="6"/>
         </w:numPr>
-        <w:ind w:left="720" w:hanging="360"/>
-        <w:rPr>
-          <w:rFonts w:ascii="Courier New" w:hAnsi="Courier New" w:eastAsia="Courier New" w:cs="Courier New"/>
-          <w:u w:val="none"/>
-        </w:rPr>
-      </w:pPr>
-      <w:r>
-        <w:rPr>
-          <w:rFonts w:eastAsia="Courier New" w:cs="Courier New" w:ascii="Courier New" w:hAnsi="Courier New"/>
+        <w:rPr>
+          <w:rFonts w:ascii="Courier New" w:eastAsia="Courier New" w:hAnsi="Courier New" w:cs="Courier New"/>
+          <w:color w:val="11E944"/>
+        </w:rPr>
+      </w:pPr>
+      <w:r>
+        <w:rPr>
+          <w:rFonts w:ascii="Courier New" w:eastAsia="Courier New" w:hAnsi="Courier New" w:cs="Courier New"/>
+          <w:color w:val="11E944"/>
         </w:rPr>
         <w:t>Information bliver registreret til database.</w:t>
       </w:r>
     </w:p>
     <w:p>
       <w:pPr>
-        <w:pStyle w:val="Normal"/>
         <w:numPr>
           <w:ilvl w:val="0"/>
           <w:numId w:val="6"/>
         </w:numPr>
-        <w:ind w:left="720" w:hanging="360"/>
-        <w:rPr>
-          <w:rFonts w:ascii="Courier New" w:hAnsi="Courier New" w:eastAsia="Courier New" w:cs="Courier New"/>
-          <w:u w:val="none"/>
-        </w:rPr>
-      </w:pPr>
-      <w:r>
-        <w:rPr>
-          <w:rFonts w:eastAsia="Courier New" w:cs="Courier New" w:ascii="Courier New" w:hAnsi="Courier New"/>
+        <w:rPr>
+          <w:rFonts w:ascii="Courier New" w:eastAsia="Courier New" w:hAnsi="Courier New" w:cs="Courier New"/>
+          <w:color w:val="11E944"/>
+        </w:rPr>
+      </w:pPr>
+      <w:r>
+        <w:rPr>
+          <w:rFonts w:ascii="Courier New" w:eastAsia="Courier New" w:hAnsi="Courier New" w:cs="Courier New"/>
+          <w:color w:val="11E944"/>
         </w:rPr>
         <w:t>System prompter at medlem er oprettet.</w:t>
       </w:r>
     </w:p>
     <w:p>
       <w:pPr>
-        <w:pStyle w:val="Normal"/>
-        <w:rPr>
-          <w:rFonts w:ascii="Courier New" w:hAnsi="Courier New" w:eastAsia="Courier New" w:cs="Courier New"/>
-          <w:b/>
+        <w:rPr>
+          <w:rFonts w:ascii="Courier New" w:eastAsia="Courier New" w:hAnsi="Courier New" w:cs="Courier New"/>
           <w:b/>
           <w:u w:val="single"/>
         </w:rPr>
       </w:pPr>
-      <w:r>
-        <w:rPr>
-          <w:rFonts w:eastAsia="Courier New" w:cs="Courier New" w:ascii="Courier New" w:hAnsi="Courier New"/>
-          <w:b/>
-          <w:u w:val="single"/>
-        </w:rPr>
-      </w:r>
-    </w:p>
-    <w:p>
-      <w:pPr>
-        <w:pStyle w:val="Normal"/>
-        <w:rPr>
-          <w:rFonts w:ascii="Courier New" w:hAnsi="Courier New" w:eastAsia="Courier New" w:cs="Courier New"/>
-          <w:b/>
-          <w:b/>
-          <w:u w:val="none"/>
-        </w:rPr>
-      </w:pPr>
-      <w:r>
-        <w:rPr>
-          <w:rFonts w:eastAsia="Courier New" w:cs="Courier New" w:ascii="Courier New" w:hAnsi="Courier New"/>
-          <w:b/>
-          <w:u w:val="none"/>
+    </w:p>
+    <w:p>
+      <w:pPr>
+        <w:rPr>
+          <w:rFonts w:ascii="Courier New" w:eastAsia="Courier New" w:hAnsi="Courier New" w:cs="Courier New"/>
+          <w:b/>
+        </w:rPr>
+      </w:pPr>
+      <w:r>
+        <w:rPr>
+          <w:rFonts w:ascii="Courier New" w:eastAsia="Courier New" w:hAnsi="Courier New" w:cs="Courier New"/>
+          <w:b/>
         </w:rPr>
         <w:t>Prioritet: 7</w:t>
       </w:r>
     </w:p>
     <w:p>
       <w:pPr>
-        <w:pStyle w:val="Normal"/>
-        <w:rPr>
-          <w:rFonts w:ascii="Courier New" w:hAnsi="Courier New" w:eastAsia="Courier New" w:cs="Courier New"/>
-          <w:b/>
+        <w:rPr>
+          <w:rFonts w:ascii="Courier New" w:eastAsia="Courier New" w:hAnsi="Courier New" w:cs="Courier New"/>
           <w:b/>
           <w:sz w:val="24"/>
           <w:szCs w:val="24"/>
@@ -260,7 +236,7 @@
       </w:pPr>
       <w:r>
         <w:rPr>
-          <w:rFonts w:eastAsia="Courier New" w:cs="Courier New" w:ascii="Courier New" w:hAnsi="Courier New"/>
+          <w:rFonts w:ascii="Courier New" w:eastAsia="Courier New" w:hAnsi="Courier New" w:cs="Courier New"/>
           <w:b/>
           <w:sz w:val="24"/>
           <w:szCs w:val="24"/>
@@ -271,147 +247,129 @@
     </w:p>
     <w:p>
       <w:pPr>
-        <w:pStyle w:val="Normal"/>
-        <w:rPr>
-          <w:rFonts w:ascii="Courier New" w:hAnsi="Courier New" w:eastAsia="Courier New" w:cs="Courier New"/>
-        </w:rPr>
-      </w:pPr>
-      <w:r>
-        <w:rPr>
-          <w:rFonts w:eastAsia="Courier New" w:cs="Courier New" w:ascii="Courier New" w:hAnsi="Courier New"/>
+        <w:rPr>
+          <w:rFonts w:ascii="Courier New" w:eastAsia="Courier New" w:hAnsi="Courier New" w:cs="Courier New"/>
+          <w:color w:val="11E944"/>
+        </w:rPr>
+      </w:pPr>
+      <w:r>
+        <w:rPr>
+          <w:rFonts w:ascii="Courier New" w:eastAsia="Courier New" w:hAnsi="Courier New" w:cs="Courier New"/>
           <w:b/>
         </w:rPr>
         <w:t>Primary actors:</w:t>
       </w:r>
       <w:r>
         <w:rPr>
-          <w:rFonts w:eastAsia="Courier New" w:cs="Courier New" w:ascii="Courier New" w:hAnsi="Courier New"/>
+          <w:rFonts w:ascii="Courier New" w:eastAsia="Courier New" w:hAnsi="Courier New" w:cs="Courier New"/>
         </w:rPr>
         <w:t>Kasserer</w:t>
       </w:r>
     </w:p>
     <w:p>
       <w:pPr>
-        <w:pStyle w:val="Normal"/>
-        <w:rPr>
-          <w:rFonts w:ascii="Courier New" w:hAnsi="Courier New" w:eastAsia="Courier New" w:cs="Courier New"/>
-        </w:rPr>
-      </w:pPr>
-      <w:r>
-        <w:rPr>
-          <w:rFonts w:eastAsia="Courier New" w:cs="Courier New" w:ascii="Courier New" w:hAnsi="Courier New"/>
+        <w:rPr>
+          <w:rFonts w:ascii="Courier New" w:eastAsia="Courier New" w:hAnsi="Courier New" w:cs="Courier New"/>
+        </w:rPr>
+      </w:pPr>
+      <w:r>
+        <w:rPr>
+          <w:rFonts w:ascii="Courier New" w:eastAsia="Courier New" w:hAnsi="Courier New" w:cs="Courier New"/>
           <w:b/>
         </w:rPr>
         <w:t xml:space="preserve">preconditions: </w:t>
       </w:r>
       <w:r>
         <w:rPr>
-          <w:rFonts w:eastAsia="Courier New" w:cs="Courier New" w:ascii="Courier New" w:hAnsi="Courier New"/>
+          <w:rFonts w:ascii="Courier New" w:eastAsia="Courier New" w:hAnsi="Courier New" w:cs="Courier New"/>
         </w:rPr>
         <w:t>Forbindelse til database er aktiv, program startet.</w:t>
       </w:r>
     </w:p>
     <w:p>
       <w:pPr>
-        <w:pStyle w:val="Normal"/>
         <w:numPr>
           <w:ilvl w:val="0"/>
           <w:numId w:val="5"/>
         </w:numPr>
-        <w:ind w:left="720" w:hanging="360"/>
-        <w:rPr>
-          <w:rFonts w:ascii="Courier New" w:hAnsi="Courier New" w:eastAsia="Courier New" w:cs="Courier New"/>
-          <w:u w:val="none"/>
-        </w:rPr>
-      </w:pPr>
-      <w:r>
-        <w:rPr>
-          <w:rFonts w:eastAsia="Courier New" w:cs="Courier New" w:ascii="Courier New" w:hAnsi="Courier New"/>
-        </w:rPr>
-        <w:t>Kasserer trykker ‘Tilgå kontingentbetaling’.</w:t>
-      </w:r>
-    </w:p>
-    <w:p>
-      <w:pPr>
-        <w:pStyle w:val="Normal"/>
+        <w:rPr>
+          <w:rFonts w:ascii="Courier New" w:eastAsia="Courier New" w:hAnsi="Courier New" w:cs="Courier New"/>
+        </w:rPr>
+      </w:pPr>
+      <w:r>
+        <w:rPr>
+          <w:rFonts w:ascii="Courier New" w:eastAsia="Courier New" w:hAnsi="Courier New" w:cs="Courier New"/>
+        </w:rPr>
+        <w:t>Kasserer trykker ‘Tilgå kontingen</w:t>
+      </w:r>
+      <w:r>
+        <w:rPr>
+          <w:rFonts w:ascii="Courier New" w:eastAsia="Courier New" w:hAnsi="Courier New" w:cs="Courier New"/>
+        </w:rPr>
+        <w:t>tbetaling’.</w:t>
+      </w:r>
+    </w:p>
+    <w:p>
+      <w:pPr>
         <w:numPr>
           <w:ilvl w:val="0"/>
           <w:numId w:val="5"/>
         </w:numPr>
-        <w:ind w:left="720" w:hanging="360"/>
-        <w:rPr>
-          <w:rFonts w:ascii="Courier New" w:hAnsi="Courier New" w:eastAsia="Courier New" w:cs="Courier New"/>
-          <w:u w:val="none"/>
-        </w:rPr>
-      </w:pPr>
-      <w:r>
-        <w:rPr>
-          <w:rFonts w:eastAsia="Courier New" w:cs="Courier New" w:ascii="Courier New" w:hAnsi="Courier New"/>
+        <w:rPr>
+          <w:rFonts w:ascii="Courier New" w:eastAsia="Courier New" w:hAnsi="Courier New" w:cs="Courier New"/>
+        </w:rPr>
+      </w:pPr>
+      <w:r>
+        <w:rPr>
+          <w:rFonts w:ascii="Courier New" w:eastAsia="Courier New" w:hAnsi="Courier New" w:cs="Courier New"/>
         </w:rPr>
         <w:t>System prompter for information vedr. kontingentbetaling.</w:t>
       </w:r>
     </w:p>
     <w:p>
       <w:pPr>
-        <w:pStyle w:val="Normal"/>
         <w:numPr>
           <w:ilvl w:val="0"/>
           <w:numId w:val="5"/>
         </w:numPr>
-        <w:ind w:left="720" w:hanging="360"/>
-        <w:rPr>
-          <w:rFonts w:ascii="Courier New" w:hAnsi="Courier New" w:eastAsia="Courier New" w:cs="Courier New"/>
-          <w:u w:val="none"/>
-        </w:rPr>
-      </w:pPr>
-      <w:r>
-        <w:rPr>
-          <w:rFonts w:eastAsia="Courier New" w:cs="Courier New" w:ascii="Courier New" w:hAnsi="Courier New"/>
+        <w:rPr>
+          <w:rFonts w:ascii="Courier New" w:eastAsia="Courier New" w:hAnsi="Courier New" w:cs="Courier New"/>
+        </w:rPr>
+      </w:pPr>
+      <w:r>
+        <w:rPr>
+          <w:rFonts w:ascii="Courier New" w:eastAsia="Courier New" w:hAnsi="Courier New" w:cs="Courier New"/>
         </w:rPr>
         <w:t xml:space="preserve">System prompter ajour besked vedr. kontingentbetaling. </w:t>
       </w:r>
     </w:p>
     <w:p>
       <w:pPr>
-        <w:pStyle w:val="Normal"/>
-        <w:ind w:left="0" w:hanging="0"/>
-        <w:rPr>
-          <w:rFonts w:ascii="Courier New" w:hAnsi="Courier New" w:eastAsia="Courier New" w:cs="Courier New"/>
-        </w:rPr>
-      </w:pPr>
-      <w:r>
-        <w:rPr>
-          <w:rFonts w:eastAsia="Courier New" w:cs="Courier New" w:ascii="Courier New" w:hAnsi="Courier New"/>
-        </w:rPr>
-      </w:r>
-    </w:p>
-    <w:p>
-      <w:pPr>
-        <w:pStyle w:val="Normal"/>
-        <w:rPr>
-          <w:rFonts w:ascii="Courier New" w:hAnsi="Courier New" w:eastAsia="Courier New" w:cs="Courier New"/>
-          <w:b/>
-          <w:b/>
-          <w:u w:val="none"/>
-        </w:rPr>
-      </w:pPr>
-      <w:r>
-        <w:rPr>
-          <w:rFonts w:eastAsia="Courier New" w:cs="Courier New" w:ascii="Courier New" w:hAnsi="Courier New"/>
-          <w:b/>
-          <w:u w:val="none"/>
+        <w:rPr>
+          <w:rFonts w:ascii="Courier New" w:eastAsia="Courier New" w:hAnsi="Courier New" w:cs="Courier New"/>
+          <w:color w:val="11E944"/>
+        </w:rPr>
+      </w:pPr>
+    </w:p>
+    <w:p>
+      <w:pPr>
+        <w:rPr>
+          <w:rFonts w:ascii="Courier New" w:eastAsia="Courier New" w:hAnsi="Courier New" w:cs="Courier New"/>
+          <w:b/>
+        </w:rPr>
+      </w:pPr>
+      <w:r>
+        <w:rPr>
+          <w:rFonts w:ascii="Courier New" w:eastAsia="Courier New" w:hAnsi="Courier New" w:cs="Courier New"/>
+          <w:b/>
         </w:rPr>
         <w:t>Prioritet: 6</w:t>
       </w:r>
     </w:p>
     <w:p>
-      <w:pPr>
-        <w:pStyle w:val="Normal"/>
-        <w:rPr/>
-      </w:pPr>
-      <w:r>
-        <w:rPr>
-          <w:rFonts w:eastAsia="Courier New" w:cs="Courier New" w:ascii="Courier New" w:hAnsi="Courier New"/>
+      <w:r>
+        <w:rPr>
+          <w:rFonts w:ascii="Courier New" w:eastAsia="Courier New" w:hAnsi="Courier New" w:cs="Courier New"/>
           <w:b/>
           <w:sz w:val="24"/>
           <w:szCs w:val="24"/>
@@ -422,149 +380,129 @@
     </w:p>
     <w:p>
       <w:pPr>
-        <w:pStyle w:val="Normal"/>
-        <w:rPr>
-          <w:rFonts w:ascii="Courier New" w:hAnsi="Courier New" w:eastAsia="Courier New" w:cs="Courier New"/>
-        </w:rPr>
-      </w:pPr>
-      <w:r>
-        <w:rPr>
-          <w:rFonts w:eastAsia="Courier New" w:cs="Courier New" w:ascii="Courier New" w:hAnsi="Courier New"/>
+        <w:rPr>
+          <w:rFonts w:ascii="Courier New" w:eastAsia="Courier New" w:hAnsi="Courier New" w:cs="Courier New"/>
+        </w:rPr>
+      </w:pPr>
+      <w:r>
+        <w:rPr>
+          <w:rFonts w:ascii="Courier New" w:eastAsia="Courier New" w:hAnsi="Courier New" w:cs="Courier New"/>
           <w:b/>
         </w:rPr>
         <w:t xml:space="preserve">Primary actors: </w:t>
       </w:r>
       <w:r>
         <w:rPr>
-          <w:rFonts w:eastAsia="Courier New" w:cs="Courier New" w:ascii="Courier New" w:hAnsi="Courier New"/>
+          <w:rFonts w:ascii="Courier New" w:eastAsia="Courier New" w:hAnsi="Courier New" w:cs="Courier New"/>
         </w:rPr>
         <w:t>Kasserer</w:t>
       </w:r>
     </w:p>
     <w:p>
       <w:pPr>
-        <w:pStyle w:val="Normal"/>
-        <w:rPr>
-          <w:rFonts w:ascii="Courier New" w:hAnsi="Courier New" w:eastAsia="Courier New" w:cs="Courier New"/>
-        </w:rPr>
-      </w:pPr>
-      <w:r>
-        <w:rPr>
-          <w:rFonts w:eastAsia="Courier New" w:cs="Courier New" w:ascii="Courier New" w:hAnsi="Courier New"/>
+        <w:rPr>
+          <w:rFonts w:ascii="Courier New" w:eastAsia="Courier New" w:hAnsi="Courier New" w:cs="Courier New"/>
+        </w:rPr>
+      </w:pPr>
+      <w:r>
+        <w:rPr>
+          <w:rFonts w:ascii="Courier New" w:eastAsia="Courier New" w:hAnsi="Courier New" w:cs="Courier New"/>
           <w:b/>
         </w:rPr>
         <w:t xml:space="preserve">preconditions: </w:t>
       </w:r>
       <w:r>
         <w:rPr>
-          <w:rFonts w:eastAsia="Courier New" w:cs="Courier New" w:ascii="Courier New" w:hAnsi="Courier New"/>
+          <w:rFonts w:ascii="Courier New" w:eastAsia="Courier New" w:hAnsi="Courier New" w:cs="Courier New"/>
         </w:rPr>
         <w:t>Forbindelse til database er aktiv, program kører.</w:t>
       </w:r>
     </w:p>
     <w:p>
       <w:pPr>
-        <w:pStyle w:val="Normal"/>
         <w:numPr>
           <w:ilvl w:val="0"/>
           <w:numId w:val="4"/>
         </w:numPr>
-        <w:ind w:left="720" w:hanging="360"/>
-        <w:rPr>
-          <w:rFonts w:ascii="Courier New" w:hAnsi="Courier New" w:eastAsia="Courier New" w:cs="Courier New"/>
-          <w:u w:val="none"/>
-        </w:rPr>
-      </w:pPr>
-      <w:r>
-        <w:rPr>
-          <w:rFonts w:eastAsia="Cousine" w:cs="Cousine" w:ascii="Cousine" w:hAnsi="Cousine"/>
-        </w:rPr>
-        <w:t>Kasserer trykker ‘Se restance oversigẗ́.</w:t>
-      </w:r>
-    </w:p>
-    <w:p>
-      <w:pPr>
-        <w:pStyle w:val="Normal"/>
+        <w:rPr>
+          <w:rFonts w:ascii="Courier New" w:eastAsia="Courier New" w:hAnsi="Courier New" w:cs="Courier New"/>
+        </w:rPr>
+      </w:pPr>
+      <w:r>
+        <w:rPr>
+          <w:rFonts w:ascii="Cousine" w:eastAsia="Cousine" w:hAnsi="Cousine" w:cs="Cousine"/>
+        </w:rPr>
+        <w:t>Kasse</w:t>
+      </w:r>
+      <w:r>
+        <w:rPr>
+          <w:rFonts w:ascii="Cousine" w:eastAsia="Cousine" w:hAnsi="Cousine" w:cs="Cousine"/>
+        </w:rPr>
+        <w:t>rer trykker ‘Se restance oversigẗ́.</w:t>
+      </w:r>
+    </w:p>
+    <w:p>
+      <w:pPr>
         <w:numPr>
           <w:ilvl w:val="0"/>
           <w:numId w:val="4"/>
         </w:numPr>
-        <w:ind w:left="720" w:hanging="360"/>
-        <w:rPr>
-          <w:rFonts w:ascii="Courier New" w:hAnsi="Courier New" w:eastAsia="Courier New" w:cs="Courier New"/>
-          <w:u w:val="none"/>
-        </w:rPr>
-      </w:pPr>
-      <w:r>
-        <w:rPr>
-          <w:rFonts w:eastAsia="Courier New" w:cs="Courier New" w:ascii="Courier New" w:hAnsi="Courier New"/>
+        <w:rPr>
+          <w:rFonts w:ascii="Courier New" w:eastAsia="Courier New" w:hAnsi="Courier New" w:cs="Courier New"/>
+        </w:rPr>
+      </w:pPr>
+      <w:r>
+        <w:rPr>
+          <w:rFonts w:ascii="Courier New" w:eastAsia="Courier New" w:hAnsi="Courier New" w:cs="Courier New"/>
         </w:rPr>
         <w:t>System indhenter data fra database.</w:t>
       </w:r>
     </w:p>
     <w:p>
       <w:pPr>
-        <w:pStyle w:val="Normal"/>
         <w:numPr>
           <w:ilvl w:val="0"/>
           <w:numId w:val="4"/>
         </w:numPr>
-        <w:ind w:left="720" w:hanging="360"/>
-        <w:rPr>
-          <w:rFonts w:ascii="Courier New" w:hAnsi="Courier New" w:eastAsia="Courier New" w:cs="Courier New"/>
-          <w:u w:val="none"/>
-        </w:rPr>
-      </w:pPr>
-      <w:r>
-        <w:rPr>
-          <w:rFonts w:eastAsia="Courier New" w:cs="Courier New" w:ascii="Courier New" w:hAnsi="Courier New"/>
+        <w:rPr>
+          <w:rFonts w:ascii="Courier New" w:eastAsia="Courier New" w:hAnsi="Courier New" w:cs="Courier New"/>
+        </w:rPr>
+      </w:pPr>
+      <w:r>
+        <w:rPr>
+          <w:rFonts w:ascii="Courier New" w:eastAsia="Courier New" w:hAnsi="Courier New" w:cs="Courier New"/>
         </w:rPr>
         <w:t>System viser oversigt over medlemmer i restance.</w:t>
       </w:r>
     </w:p>
     <w:p>
       <w:pPr>
-        <w:pStyle w:val="Normal"/>
-        <w:rPr>
-          <w:rFonts w:ascii="Courier New" w:hAnsi="Courier New" w:eastAsia="Courier New" w:cs="Courier New"/>
-          <w:b/>
+        <w:rPr>
+          <w:rFonts w:ascii="Courier New" w:eastAsia="Courier New" w:hAnsi="Courier New" w:cs="Courier New"/>
           <w:b/>
           <w:u w:val="single"/>
         </w:rPr>
       </w:pPr>
-      <w:r>
-        <w:rPr>
-          <w:rFonts w:eastAsia="Courier New" w:cs="Courier New" w:ascii="Courier New" w:hAnsi="Courier New"/>
-          <w:b/>
-          <w:u w:val="single"/>
-        </w:rPr>
-      </w:r>
-    </w:p>
-    <w:p>
-      <w:pPr>
-        <w:pStyle w:val="Normal"/>
-        <w:rPr>
-          <w:rFonts w:ascii="Courier New" w:hAnsi="Courier New" w:eastAsia="Courier New" w:cs="Courier New"/>
-          <w:b/>
-          <w:b/>
-          <w:u w:val="none"/>
-        </w:rPr>
-      </w:pPr>
-      <w:r>
-        <w:rPr>
-          <w:rFonts w:eastAsia="Courier New" w:cs="Courier New" w:ascii="Courier New" w:hAnsi="Courier New"/>
-          <w:b/>
-          <w:u w:val="none"/>
+    </w:p>
+    <w:p>
+      <w:pPr>
+        <w:rPr>
+          <w:rFonts w:ascii="Courier New" w:eastAsia="Courier New" w:hAnsi="Courier New" w:cs="Courier New"/>
+          <w:b/>
+        </w:rPr>
+      </w:pPr>
+      <w:r>
+        <w:rPr>
+          <w:rFonts w:ascii="Courier New" w:eastAsia="Courier New" w:hAnsi="Courier New" w:cs="Courier New"/>
+          <w:b/>
         </w:rPr>
         <w:t>Prioritet: 2</w:t>
       </w:r>
     </w:p>
     <w:p>
       <w:pPr>
-        <w:pStyle w:val="Normal"/>
-        <w:rPr>
-          <w:rFonts w:ascii="Courier New" w:hAnsi="Courier New" w:eastAsia="Courier New" w:cs="Courier New"/>
-          <w:b/>
+        <w:rPr>
+          <w:rFonts w:ascii="Courier New" w:eastAsia="Courier New" w:hAnsi="Courier New" w:cs="Courier New"/>
           <w:b/>
           <w:sz w:val="24"/>
           <w:szCs w:val="24"/>
@@ -573,7 +511,7 @@
       </w:pPr>
       <w:r>
         <w:rPr>
-          <w:rFonts w:eastAsia="Courier New" w:cs="Courier New" w:ascii="Courier New" w:hAnsi="Courier New"/>
+          <w:rFonts w:ascii="Courier New" w:eastAsia="Courier New" w:hAnsi="Courier New" w:cs="Courier New"/>
           <w:b/>
           <w:sz w:val="24"/>
           <w:szCs w:val="24"/>
@@ -584,217 +522,193 @@
     </w:p>
     <w:p>
       <w:pPr>
-        <w:pStyle w:val="Normal"/>
-        <w:rPr>
-          <w:rFonts w:ascii="Courier New" w:hAnsi="Courier New" w:eastAsia="Courier New" w:cs="Courier New"/>
-        </w:rPr>
-      </w:pPr>
-      <w:r>
-        <w:rPr>
-          <w:rFonts w:eastAsia="Courier New" w:cs="Courier New" w:ascii="Courier New" w:hAnsi="Courier New"/>
+        <w:rPr>
+          <w:rFonts w:ascii="Courier New" w:eastAsia="Courier New" w:hAnsi="Courier New" w:cs="Courier New"/>
+        </w:rPr>
+      </w:pPr>
+      <w:r>
+        <w:rPr>
+          <w:rFonts w:ascii="Courier New" w:eastAsia="Courier New" w:hAnsi="Courier New" w:cs="Courier New"/>
           <w:b/>
         </w:rPr>
         <w:t>Primary actors:</w:t>
       </w:r>
       <w:r>
         <w:rPr>
-          <w:rFonts w:eastAsia="Courier New" w:cs="Courier New" w:ascii="Courier New" w:hAnsi="Courier New"/>
+          <w:rFonts w:ascii="Courier New" w:eastAsia="Courier New" w:hAnsi="Courier New" w:cs="Courier New"/>
         </w:rPr>
         <w:t xml:space="preserve"> Træner</w:t>
       </w:r>
     </w:p>
     <w:p>
       <w:pPr>
-        <w:pStyle w:val="Normal"/>
-        <w:rPr>
-          <w:rFonts w:ascii="Courier New" w:hAnsi="Courier New" w:eastAsia="Courier New" w:cs="Courier New"/>
-          <w:b/>
-          <w:b/>
-        </w:rPr>
-      </w:pPr>
-      <w:r>
-        <w:rPr>
-          <w:rFonts w:eastAsia="Courier New" w:cs="Courier New" w:ascii="Courier New" w:hAnsi="Courier New"/>
+        <w:rPr>
+          <w:rFonts w:ascii="Courier New" w:eastAsia="Courier New" w:hAnsi="Courier New" w:cs="Courier New"/>
+          <w:b/>
+        </w:rPr>
+      </w:pPr>
+      <w:r>
+        <w:rPr>
+          <w:rFonts w:ascii="Courier New" w:eastAsia="Courier New" w:hAnsi="Courier New" w:cs="Courier New"/>
           <w:b/>
         </w:rPr>
         <w:t xml:space="preserve">preconditions: </w:t>
       </w:r>
       <w:r>
         <w:rPr>
-          <w:rFonts w:eastAsia="Courier New" w:cs="Courier New" w:ascii="Courier New" w:hAnsi="Courier New"/>
+          <w:rFonts w:ascii="Courier New" w:eastAsia="Courier New" w:hAnsi="Courier New" w:cs="Courier New"/>
+          <w:color w:val="11E944"/>
         </w:rPr>
         <w:t>Forbindelse til database er aktiv, program kører</w:t>
       </w:r>
       <w:r>
         <w:rPr>
-          <w:rFonts w:eastAsia="Courier New" w:cs="Courier New" w:ascii="Courier New" w:hAnsi="Courier New"/>
-          <w:b/>
+          <w:rFonts w:ascii="Courier New" w:eastAsia="Courier New" w:hAnsi="Courier New" w:cs="Courier New"/>
+          <w:b/>
+          <w:color w:val="11E944"/>
         </w:rPr>
         <w:t xml:space="preserve"> </w:t>
       </w:r>
     </w:p>
     <w:p>
       <w:pPr>
-        <w:pStyle w:val="Normal"/>
         <w:numPr>
           <w:ilvl w:val="0"/>
           <w:numId w:val="2"/>
         </w:numPr>
-        <w:ind w:left="720" w:hanging="360"/>
-        <w:rPr>
-          <w:rFonts w:ascii="Courier New" w:hAnsi="Courier New" w:eastAsia="Courier New" w:cs="Courier New"/>
-        </w:rPr>
-      </w:pPr>
-      <w:r>
-        <w:rPr>
-          <w:rFonts w:eastAsia="Courier New" w:cs="Courier New" w:ascii="Courier New" w:hAnsi="Courier New"/>
+        <w:rPr>
+          <w:rFonts w:ascii="Courier New" w:eastAsia="Courier New" w:hAnsi="Courier New" w:cs="Courier New"/>
+        </w:rPr>
+      </w:pPr>
+      <w:r>
+        <w:rPr>
+          <w:rFonts w:ascii="Courier New" w:eastAsia="Courier New" w:hAnsi="Courier New" w:cs="Courier New"/>
         </w:rPr>
         <w:t>Træneren trykker ‘holdliste’.</w:t>
       </w:r>
-    </w:p>
-    <w:p>
-      <w:pPr>
-        <w:pStyle w:val="Normal"/>
+      <w:bookmarkStart w:id="1" w:name="_GoBack"/>
+      <w:bookmarkEnd w:id="1"/>
+    </w:p>
+    <w:p>
+      <w:pPr>
         <w:numPr>
           <w:ilvl w:val="0"/>
           <w:numId w:val="2"/>
         </w:numPr>
-        <w:ind w:left="720" w:hanging="360"/>
-        <w:rPr>
-          <w:rFonts w:ascii="Courier New" w:hAnsi="Courier New" w:eastAsia="Courier New" w:cs="Courier New"/>
-          <w:u w:val="none"/>
-        </w:rPr>
-      </w:pPr>
-      <w:r>
-        <w:rPr>
-          <w:rFonts w:eastAsia="Courier New" w:cs="Courier New" w:ascii="Courier New" w:hAnsi="Courier New"/>
+        <w:rPr>
+          <w:rFonts w:ascii="Courier New" w:eastAsia="Courier New" w:hAnsi="Courier New" w:cs="Courier New"/>
+        </w:rPr>
+      </w:pPr>
+      <w:r>
+        <w:rPr>
+          <w:rFonts w:ascii="Courier New" w:eastAsia="Courier New" w:hAnsi="Courier New" w:cs="Courier New"/>
         </w:rPr>
         <w:t>System viser en liste med medlemmer på givent hold.</w:t>
       </w:r>
     </w:p>
     <w:p>
       <w:pPr>
-        <w:pStyle w:val="Normal"/>
         <w:numPr>
           <w:ilvl w:val="0"/>
           <w:numId w:val="2"/>
         </w:numPr>
-        <w:ind w:left="720" w:hanging="360"/>
-        <w:rPr>
-          <w:rFonts w:ascii="Courier New" w:hAnsi="Courier New" w:eastAsia="Courier New" w:cs="Courier New"/>
-          <w:u w:val="none"/>
-        </w:rPr>
-      </w:pPr>
-      <w:r>
-        <w:rPr>
-          <w:rFonts w:eastAsia="Courier New" w:cs="Courier New" w:ascii="Courier New" w:hAnsi="Courier New"/>
+        <w:rPr>
+          <w:rFonts w:ascii="Courier New" w:eastAsia="Courier New" w:hAnsi="Courier New" w:cs="Courier New"/>
+        </w:rPr>
+      </w:pPr>
+      <w:r>
+        <w:rPr>
+          <w:rFonts w:ascii="Courier New" w:eastAsia="Courier New" w:hAnsi="Courier New" w:cs="Courier New"/>
         </w:rPr>
         <w:t>Træneren trykker ‘udtag til disciplin’ ved valgte svømmer.</w:t>
       </w:r>
     </w:p>
     <w:p>
       <w:pPr>
-        <w:pStyle w:val="Normal"/>
         <w:numPr>
           <w:ilvl w:val="0"/>
           <w:numId w:val="2"/>
         </w:numPr>
-        <w:ind w:left="720" w:hanging="360"/>
-        <w:rPr>
-          <w:rFonts w:ascii="Courier New" w:hAnsi="Courier New" w:eastAsia="Courier New" w:cs="Courier New"/>
-          <w:u w:val="none"/>
-        </w:rPr>
-      </w:pPr>
-      <w:r>
-        <w:rPr>
-          <w:rFonts w:eastAsia="Courier New" w:cs="Courier New" w:ascii="Courier New" w:hAnsi="Courier New"/>
+        <w:rPr>
+          <w:rFonts w:ascii="Courier New" w:eastAsia="Courier New" w:hAnsi="Courier New" w:cs="Courier New"/>
+        </w:rPr>
+      </w:pPr>
+      <w:r>
+        <w:rPr>
+          <w:rFonts w:ascii="Courier New" w:eastAsia="Courier New" w:hAnsi="Courier New" w:cs="Courier New"/>
         </w:rPr>
         <w:t>System prompter for disciplin kategori.</w:t>
       </w:r>
     </w:p>
     <w:p>
       <w:pPr>
-        <w:pStyle w:val="Normal"/>
         <w:numPr>
           <w:ilvl w:val="0"/>
           <w:numId w:val="2"/>
         </w:numPr>
-        <w:ind w:left="720" w:hanging="360"/>
-        <w:rPr>
-          <w:rFonts w:ascii="Courier New" w:hAnsi="Courier New" w:eastAsia="Courier New" w:cs="Courier New"/>
-          <w:u w:val="none"/>
-        </w:rPr>
-      </w:pPr>
-      <w:r>
-        <w:rPr>
-          <w:rFonts w:eastAsia="Courier New" w:cs="Courier New" w:ascii="Courier New" w:hAnsi="Courier New"/>
+        <w:rPr>
+          <w:rFonts w:ascii="Courier New" w:eastAsia="Courier New" w:hAnsi="Courier New" w:cs="Courier New"/>
+        </w:rPr>
+      </w:pPr>
+      <w:r>
+        <w:rPr>
+          <w:rFonts w:ascii="Courier New" w:eastAsia="Courier New" w:hAnsi="Courier New" w:cs="Courier New"/>
         </w:rPr>
         <w:t>Træner vælger kategori og trykker ‘godkend’.</w:t>
       </w:r>
     </w:p>
     <w:p>
       <w:pPr>
-        <w:pStyle w:val="Normal"/>
         <w:numPr>
           <w:ilvl w:val="0"/>
           <w:numId w:val="2"/>
         </w:numPr>
-        <w:ind w:left="720" w:hanging="360"/>
-        <w:rPr>
-          <w:rFonts w:ascii="Courier New" w:hAnsi="Courier New" w:eastAsia="Courier New" w:cs="Courier New"/>
-          <w:u w:val="none"/>
-        </w:rPr>
-      </w:pPr>
-      <w:r>
-        <w:rPr>
-          <w:rFonts w:eastAsia="Courier New" w:cs="Courier New" w:ascii="Courier New" w:hAnsi="Courier New"/>
-        </w:rPr>
-        <w:t>System viser liste over udtagne svømmere til alle kategorier.</w:t>
-      </w:r>
-    </w:p>
-    <w:p>
-      <w:pPr>
-        <w:pStyle w:val="Normal"/>
-        <w:rPr>
-          <w:rFonts w:ascii="Courier New" w:hAnsi="Courier New" w:eastAsia="Courier New" w:cs="Courier New"/>
-          <w:b/>
+        <w:rPr>
+          <w:rFonts w:ascii="Courier New" w:eastAsia="Courier New" w:hAnsi="Courier New" w:cs="Courier New"/>
+        </w:rPr>
+      </w:pPr>
+      <w:r>
+        <w:rPr>
+          <w:rFonts w:ascii="Courier New" w:eastAsia="Courier New" w:hAnsi="Courier New" w:cs="Courier New"/>
+        </w:rPr>
+        <w:t>System viser liste over udtagn</w:t>
+      </w:r>
+      <w:r>
+        <w:rPr>
+          <w:rFonts w:ascii="Courier New" w:eastAsia="Courier New" w:hAnsi="Courier New" w:cs="Courier New"/>
+        </w:rPr>
+        <w:t>e svømmere til alle kategorier.</w:t>
+      </w:r>
+    </w:p>
+    <w:p>
+      <w:pPr>
+        <w:rPr>
+          <w:rFonts w:ascii="Courier New" w:eastAsia="Courier New" w:hAnsi="Courier New" w:cs="Courier New"/>
           <w:b/>
           <w:u w:val="single"/>
         </w:rPr>
       </w:pPr>
-      <w:r>
-        <w:rPr>
-          <w:rFonts w:eastAsia="Courier New" w:cs="Courier New" w:ascii="Courier New" w:hAnsi="Courier New"/>
+    </w:p>
+    <w:p>
+      <w:pPr>
+        <w:rPr>
+          <w:rFonts w:ascii="Courier New" w:eastAsia="Courier New" w:hAnsi="Courier New" w:cs="Courier New"/>
           <w:b/>
           <w:u w:val="single"/>
         </w:rPr>
-      </w:r>
-    </w:p>
-    <w:p>
-      <w:pPr>
-        <w:pStyle w:val="Normal"/>
-        <w:rPr>
-          <w:rFonts w:ascii="Courier New" w:hAnsi="Courier New" w:eastAsia="Courier New" w:cs="Courier New"/>
-          <w:b/>
-          <w:b/>
-          <w:u w:val="single"/>
-        </w:rPr>
-      </w:pPr>
-      <w:r>
-        <w:rPr>
-          <w:rFonts w:eastAsia="Courier New" w:cs="Courier New" w:ascii="Courier New" w:hAnsi="Courier New"/>
-          <w:b/>
-          <w:u w:val="none"/>
+      </w:pPr>
+      <w:r>
+        <w:rPr>
+          <w:rFonts w:ascii="Courier New" w:eastAsia="Courier New" w:hAnsi="Courier New" w:cs="Courier New"/>
+          <w:b/>
         </w:rPr>
         <w:t>Prioritet: 3</w:t>
       </w:r>
     </w:p>
     <w:p>
       <w:pPr>
-        <w:pStyle w:val="Normal"/>
-        <w:rPr>
-          <w:rFonts w:ascii="Courier New" w:hAnsi="Courier New" w:eastAsia="Courier New" w:cs="Courier New"/>
-          <w:b/>
+        <w:rPr>
+          <w:rFonts w:ascii="Courier New" w:eastAsia="Courier New" w:hAnsi="Courier New" w:cs="Courier New"/>
           <w:b/>
           <w:sz w:val="24"/>
           <w:szCs w:val="24"/>
@@ -803,7 +717,7 @@
       </w:pPr>
       <w:r>
         <w:rPr>
-          <w:rFonts w:eastAsia="Courier New" w:cs="Courier New" w:ascii="Courier New" w:hAnsi="Courier New"/>
+          <w:rFonts w:ascii="Courier New" w:eastAsia="Courier New" w:hAnsi="Courier New" w:cs="Courier New"/>
           <w:b/>
           <w:sz w:val="24"/>
           <w:szCs w:val="24"/>
@@ -814,206 +728,172 @@
     </w:p>
     <w:p>
       <w:pPr>
-        <w:pStyle w:val="Normal"/>
-        <w:rPr>
-          <w:rFonts w:ascii="Courier New" w:hAnsi="Courier New" w:eastAsia="Courier New" w:cs="Courier New"/>
-        </w:rPr>
-      </w:pPr>
-      <w:r>
-        <w:rPr>
-          <w:rFonts w:eastAsia="Courier New" w:cs="Courier New" w:ascii="Courier New" w:hAnsi="Courier New"/>
+        <w:rPr>
+          <w:rFonts w:ascii="Courier New" w:eastAsia="Courier New" w:hAnsi="Courier New" w:cs="Courier New"/>
+        </w:rPr>
+      </w:pPr>
+      <w:r>
+        <w:rPr>
+          <w:rFonts w:ascii="Courier New" w:eastAsia="Courier New" w:hAnsi="Courier New" w:cs="Courier New"/>
           <w:b/>
         </w:rPr>
         <w:t xml:space="preserve">Primary actors: </w:t>
       </w:r>
       <w:r>
         <w:rPr>
-          <w:rFonts w:eastAsia="Courier New" w:cs="Courier New" w:ascii="Courier New" w:hAnsi="Courier New"/>
+          <w:rFonts w:ascii="Courier New" w:eastAsia="Courier New" w:hAnsi="Courier New" w:cs="Courier New"/>
         </w:rPr>
         <w:t>Træner</w:t>
       </w:r>
     </w:p>
     <w:p>
       <w:pPr>
-        <w:pStyle w:val="Normal"/>
-        <w:rPr>
-          <w:rFonts w:ascii="Courier New" w:hAnsi="Courier New" w:eastAsia="Courier New" w:cs="Courier New"/>
-        </w:rPr>
-      </w:pPr>
-      <w:r>
-        <w:rPr>
-          <w:rFonts w:eastAsia="Courier New" w:cs="Courier New" w:ascii="Courier New" w:hAnsi="Courier New"/>
+        <w:rPr>
+          <w:rFonts w:ascii="Courier New" w:eastAsia="Courier New" w:hAnsi="Courier New" w:cs="Courier New"/>
+        </w:rPr>
+      </w:pPr>
+      <w:r>
+        <w:rPr>
+          <w:rFonts w:ascii="Courier New" w:eastAsia="Courier New" w:hAnsi="Courier New" w:cs="Courier New"/>
           <w:b/>
         </w:rPr>
         <w:t xml:space="preserve">preconditions: </w:t>
       </w:r>
       <w:r>
         <w:rPr>
-          <w:rFonts w:eastAsia="Courier New" w:cs="Courier New" w:ascii="Courier New" w:hAnsi="Courier New"/>
+          <w:rFonts w:ascii="Courier New" w:eastAsia="Courier New" w:hAnsi="Courier New" w:cs="Courier New"/>
         </w:rPr>
         <w:t>Forbindelse til database er aktiv, program kører.</w:t>
       </w:r>
     </w:p>
     <w:p>
       <w:pPr>
-        <w:pStyle w:val="Normal"/>
         <w:numPr>
           <w:ilvl w:val="0"/>
           <w:numId w:val="7"/>
         </w:numPr>
-        <w:ind w:left="720" w:hanging="360"/>
-        <w:rPr>
-          <w:rFonts w:ascii="Courier New" w:hAnsi="Courier New" w:eastAsia="Courier New" w:cs="Courier New"/>
-          <w:u w:val="none"/>
-        </w:rPr>
-      </w:pPr>
-      <w:r>
-        <w:rPr>
-          <w:rFonts w:eastAsia="Courier New" w:cs="Courier New" w:ascii="Courier New" w:hAnsi="Courier New"/>
+        <w:rPr>
+          <w:rFonts w:ascii="Courier New" w:eastAsia="Courier New" w:hAnsi="Courier New" w:cs="Courier New"/>
+        </w:rPr>
+      </w:pPr>
+      <w:r>
+        <w:rPr>
+          <w:rFonts w:ascii="Courier New" w:eastAsia="Courier New" w:hAnsi="Courier New" w:cs="Courier New"/>
         </w:rPr>
         <w:t>Træner trykker ‘Registrer træningsresultat’.</w:t>
       </w:r>
     </w:p>
     <w:p>
       <w:pPr>
-        <w:pStyle w:val="Normal"/>
         <w:numPr>
           <w:ilvl w:val="0"/>
           <w:numId w:val="7"/>
         </w:numPr>
-        <w:ind w:left="720" w:hanging="360"/>
-        <w:rPr>
-          <w:rFonts w:ascii="Courier New" w:hAnsi="Courier New" w:eastAsia="Courier New" w:cs="Courier New"/>
-          <w:u w:val="none"/>
-        </w:rPr>
-      </w:pPr>
-      <w:r>
-        <w:rPr>
-          <w:rFonts w:eastAsia="Courier New" w:cs="Courier New" w:ascii="Courier New" w:hAnsi="Courier New"/>
-        </w:rPr>
-        <w:t>System prompter om indtastning af træningsresultat samt dato.</w:t>
-      </w:r>
-    </w:p>
-    <w:p>
-      <w:pPr>
-        <w:pStyle w:val="Normal"/>
+        <w:rPr>
+          <w:rFonts w:ascii="Courier New" w:eastAsia="Courier New" w:hAnsi="Courier New" w:cs="Courier New"/>
+        </w:rPr>
+      </w:pPr>
+      <w:r>
+        <w:rPr>
+          <w:rFonts w:ascii="Courier New" w:eastAsia="Courier New" w:hAnsi="Courier New" w:cs="Courier New"/>
+        </w:rPr>
+        <w:t>System prompter om indtastning af træningsresulta</w:t>
+      </w:r>
+      <w:r>
+        <w:rPr>
+          <w:rFonts w:ascii="Courier New" w:eastAsia="Courier New" w:hAnsi="Courier New" w:cs="Courier New"/>
+        </w:rPr>
+        <w:t>t samt dato.</w:t>
+      </w:r>
+    </w:p>
+    <w:p>
+      <w:pPr>
         <w:numPr>
           <w:ilvl w:val="0"/>
           <w:numId w:val="7"/>
         </w:numPr>
-        <w:ind w:left="720" w:hanging="360"/>
-        <w:rPr>
-          <w:rFonts w:ascii="Courier New" w:hAnsi="Courier New" w:eastAsia="Courier New" w:cs="Courier New"/>
-        </w:rPr>
-      </w:pPr>
-      <w:r>
-        <w:rPr>
-          <w:rFonts w:eastAsia="Courier New" w:cs="Courier New" w:ascii="Courier New" w:hAnsi="Courier New"/>
+        <w:rPr>
+          <w:rFonts w:ascii="Courier New" w:eastAsia="Courier New" w:hAnsi="Courier New" w:cs="Courier New"/>
+        </w:rPr>
+      </w:pPr>
+      <w:r>
+        <w:rPr>
+          <w:rFonts w:ascii="Courier New" w:eastAsia="Courier New" w:hAnsi="Courier New" w:cs="Courier New"/>
         </w:rPr>
         <w:t>Træneren skriver individuelt for hver svømmers træningsresultat samt dato.</w:t>
       </w:r>
     </w:p>
     <w:p>
       <w:pPr>
-        <w:pStyle w:val="Normal"/>
         <w:numPr>
           <w:ilvl w:val="0"/>
           <w:numId w:val="7"/>
         </w:numPr>
-        <w:ind w:left="720" w:hanging="360"/>
-        <w:rPr>
-          <w:rFonts w:ascii="Courier New" w:hAnsi="Courier New" w:eastAsia="Courier New" w:cs="Courier New"/>
-          <w:u w:val="none"/>
-        </w:rPr>
-      </w:pPr>
-      <w:r>
-        <w:rPr>
-          <w:rFonts w:eastAsia="Courier New" w:cs="Courier New" w:ascii="Courier New" w:hAnsi="Courier New"/>
+        <w:rPr>
+          <w:rFonts w:ascii="Courier New" w:eastAsia="Courier New" w:hAnsi="Courier New" w:cs="Courier New"/>
+        </w:rPr>
+      </w:pPr>
+      <w:r>
+        <w:rPr>
+          <w:rFonts w:ascii="Courier New" w:eastAsia="Courier New" w:hAnsi="Courier New" w:cs="Courier New"/>
         </w:rPr>
         <w:t>Information bliver gemt i database.</w:t>
       </w:r>
     </w:p>
     <w:p>
       <w:pPr>
-        <w:pStyle w:val="Normal"/>
         <w:numPr>
           <w:ilvl w:val="0"/>
           <w:numId w:val="7"/>
         </w:numPr>
-        <w:ind w:left="720" w:hanging="360"/>
-        <w:rPr>
-          <w:rFonts w:ascii="Courier New" w:hAnsi="Courier New" w:eastAsia="Courier New" w:cs="Courier New"/>
-          <w:u w:val="none"/>
-        </w:rPr>
-      </w:pPr>
-      <w:r>
-        <w:rPr>
-          <w:rFonts w:eastAsia="Courier New" w:cs="Courier New" w:ascii="Courier New" w:hAnsi="Courier New"/>
+        <w:rPr>
+          <w:rFonts w:ascii="Courier New" w:eastAsia="Courier New" w:hAnsi="Courier New" w:cs="Courier New"/>
+        </w:rPr>
+      </w:pPr>
+      <w:r>
+        <w:rPr>
+          <w:rFonts w:ascii="Courier New" w:eastAsia="Courier New" w:hAnsi="Courier New" w:cs="Courier New"/>
         </w:rPr>
         <w:t xml:space="preserve">System prompter at informationen er gemt. </w:t>
       </w:r>
     </w:p>
     <w:p>
       <w:pPr>
-        <w:pStyle w:val="Normal"/>
-        <w:rPr>
-          <w:rFonts w:ascii="Courier New" w:hAnsi="Courier New" w:eastAsia="Courier New" w:cs="Courier New"/>
-          <w:b/>
+        <w:rPr>
+          <w:rFonts w:ascii="Courier New" w:eastAsia="Courier New" w:hAnsi="Courier New" w:cs="Courier New"/>
           <w:b/>
           <w:u w:val="single"/>
         </w:rPr>
       </w:pPr>
-      <w:r>
-        <w:rPr>
-          <w:rFonts w:eastAsia="Courier New" w:cs="Courier New" w:ascii="Courier New" w:hAnsi="Courier New"/>
+    </w:p>
+    <w:p>
+      <w:pPr>
+        <w:rPr>
+          <w:rFonts w:ascii="Courier New" w:eastAsia="Courier New" w:hAnsi="Courier New" w:cs="Courier New"/>
           <w:b/>
           <w:u w:val="single"/>
         </w:rPr>
-      </w:r>
-    </w:p>
-    <w:p>
-      <w:pPr>
-        <w:pStyle w:val="Normal"/>
-        <w:rPr>
-          <w:rFonts w:ascii="Courier New" w:hAnsi="Courier New" w:eastAsia="Courier New" w:cs="Courier New"/>
-          <w:b/>
-          <w:b/>
-          <w:u w:val="single"/>
-        </w:rPr>
-      </w:pPr>
-      <w:r>
-        <w:rPr>
-          <w:rFonts w:eastAsia="Courier New" w:cs="Courier New" w:ascii="Courier New" w:hAnsi="Courier New"/>
-          <w:b/>
-          <w:u w:val="single"/>
-        </w:rPr>
-      </w:r>
-    </w:p>
-    <w:p>
-      <w:pPr>
-        <w:pStyle w:val="Normal"/>
-        <w:rPr>
-          <w:rFonts w:ascii="Courier New" w:hAnsi="Courier New" w:eastAsia="Courier New" w:cs="Courier New"/>
-          <w:b/>
-          <w:b/>
-          <w:u w:val="none"/>
-        </w:rPr>
-      </w:pPr>
-      <w:r>
-        <w:rPr>
-          <w:rFonts w:eastAsia="Courier New" w:cs="Courier New" w:ascii="Courier New" w:hAnsi="Courier New"/>
-          <w:b/>
-          <w:u w:val="none"/>
+      </w:pPr>
+    </w:p>
+    <w:p>
+      <w:pPr>
+        <w:rPr>
+          <w:rFonts w:ascii="Courier New" w:eastAsia="Courier New" w:hAnsi="Courier New" w:cs="Courier New"/>
+          <w:b/>
+        </w:rPr>
+      </w:pPr>
+      <w:r>
+        <w:rPr>
+          <w:rFonts w:ascii="Courier New" w:eastAsia="Courier New" w:hAnsi="Courier New" w:cs="Courier New"/>
+          <w:b/>
         </w:rPr>
         <w:t>Prioritet: 4</w:t>
       </w:r>
     </w:p>
     <w:p>
       <w:pPr>
-        <w:pStyle w:val="Normal"/>
-        <w:rPr>
-          <w:rFonts w:ascii="Courier New" w:hAnsi="Courier New" w:eastAsia="Courier New" w:cs="Courier New"/>
-          <w:b/>
+        <w:rPr>
+          <w:rFonts w:ascii="Courier New" w:eastAsia="Courier New" w:hAnsi="Courier New" w:cs="Courier New"/>
           <w:b/>
           <w:sz w:val="24"/>
           <w:szCs w:val="24"/>
@@ -1022,7 +902,7 @@
       </w:pPr>
       <w:r>
         <w:rPr>
-          <w:rFonts w:eastAsia="Courier New" w:cs="Courier New" w:ascii="Courier New" w:hAnsi="Courier New"/>
+          <w:rFonts w:ascii="Courier New" w:eastAsia="Courier New" w:hAnsi="Courier New" w:cs="Courier New"/>
           <w:b/>
           <w:sz w:val="24"/>
           <w:szCs w:val="24"/>
@@ -1033,190 +913,164 @@
     </w:p>
     <w:p>
       <w:pPr>
-        <w:pStyle w:val="Normal"/>
-        <w:rPr>
-          <w:rFonts w:ascii="Courier New" w:hAnsi="Courier New" w:eastAsia="Courier New" w:cs="Courier New"/>
-        </w:rPr>
-      </w:pPr>
-      <w:r>
-        <w:rPr>
-          <w:rFonts w:eastAsia="Courier New" w:cs="Courier New" w:ascii="Courier New" w:hAnsi="Courier New"/>
+        <w:rPr>
+          <w:rFonts w:ascii="Courier New" w:eastAsia="Courier New" w:hAnsi="Courier New" w:cs="Courier New"/>
+        </w:rPr>
+      </w:pPr>
+      <w:r>
+        <w:rPr>
+          <w:rFonts w:ascii="Courier New" w:eastAsia="Courier New" w:hAnsi="Courier New" w:cs="Courier New"/>
           <w:b/>
         </w:rPr>
         <w:t>Primary actors:</w:t>
       </w:r>
       <w:r>
         <w:rPr>
-          <w:rFonts w:eastAsia="Courier New" w:cs="Courier New" w:ascii="Courier New" w:hAnsi="Courier New"/>
+          <w:rFonts w:ascii="Courier New" w:eastAsia="Courier New" w:hAnsi="Courier New" w:cs="Courier New"/>
         </w:rPr>
         <w:t xml:space="preserve"> Træner</w:t>
       </w:r>
     </w:p>
     <w:p>
       <w:pPr>
-        <w:pStyle w:val="Normal"/>
-        <w:rPr>
-          <w:rFonts w:ascii="Courier New" w:hAnsi="Courier New" w:eastAsia="Courier New" w:cs="Courier New"/>
+        <w:rPr>
+          <w:rFonts w:ascii="Courier New" w:eastAsia="Courier New" w:hAnsi="Courier New" w:cs="Courier New"/>
           <w:u w:val="single"/>
         </w:rPr>
       </w:pPr>
       <w:r>
         <w:rPr>
-          <w:rFonts w:eastAsia="Courier New" w:cs="Courier New" w:ascii="Courier New" w:hAnsi="Courier New"/>
+          <w:rFonts w:ascii="Courier New" w:eastAsia="Courier New" w:hAnsi="Courier New" w:cs="Courier New"/>
           <w:b/>
         </w:rPr>
         <w:t xml:space="preserve">preconditions: </w:t>
       </w:r>
       <w:r>
         <w:rPr>
-          <w:rFonts w:eastAsia="Courier New" w:cs="Courier New" w:ascii="Courier New" w:hAnsi="Courier New"/>
+          <w:rFonts w:ascii="Courier New" w:eastAsia="Courier New" w:hAnsi="Courier New" w:cs="Courier New"/>
         </w:rPr>
         <w:t>Forbindelse til database er aktiv, program kører</w:t>
       </w:r>
     </w:p>
     <w:p>
       <w:pPr>
-        <w:pStyle w:val="Normal"/>
         <w:numPr>
           <w:ilvl w:val="0"/>
           <w:numId w:val="1"/>
         </w:numPr>
-        <w:ind w:left="720" w:hanging="360"/>
-        <w:rPr>
-          <w:rFonts w:ascii="Courier New" w:hAnsi="Courier New" w:eastAsia="Courier New" w:cs="Courier New"/>
-          <w:u w:val="none"/>
-        </w:rPr>
-      </w:pPr>
-      <w:r>
-        <w:rPr>
-          <w:rFonts w:eastAsia="Courier New" w:cs="Courier New" w:ascii="Courier New" w:hAnsi="Courier New"/>
+        <w:rPr>
+          <w:rFonts w:ascii="Courier New" w:eastAsia="Courier New" w:hAnsi="Courier New" w:cs="Courier New"/>
+        </w:rPr>
+      </w:pPr>
+      <w:r>
+        <w:rPr>
+          <w:rFonts w:ascii="Courier New" w:eastAsia="Courier New" w:hAnsi="Courier New" w:cs="Courier New"/>
         </w:rPr>
         <w:t>Træner trykker ‘Registrer konkurrence resultat’.</w:t>
       </w:r>
     </w:p>
     <w:p>
       <w:pPr>
-        <w:pStyle w:val="Normal"/>
         <w:numPr>
           <w:ilvl w:val="0"/>
           <w:numId w:val="1"/>
         </w:numPr>
-        <w:ind w:left="720" w:hanging="360"/>
-        <w:rPr>
-          <w:rFonts w:ascii="Courier New" w:hAnsi="Courier New" w:eastAsia="Courier New" w:cs="Courier New"/>
-          <w:u w:val="none"/>
-        </w:rPr>
-      </w:pPr>
-      <w:r>
-        <w:rPr>
-          <w:rFonts w:eastAsia="Courier New" w:cs="Courier New" w:ascii="Courier New" w:hAnsi="Courier New"/>
+        <w:rPr>
+          <w:rFonts w:ascii="Courier New" w:eastAsia="Courier New" w:hAnsi="Courier New" w:cs="Courier New"/>
+        </w:rPr>
+      </w:pPr>
+      <w:r>
+        <w:rPr>
+          <w:rFonts w:ascii="Courier New" w:eastAsia="Courier New" w:hAnsi="Courier New" w:cs="Courier New"/>
         </w:rPr>
         <w:t>System prompter om indtastning af bruger og resultat.</w:t>
       </w:r>
     </w:p>
     <w:p>
       <w:pPr>
-        <w:pStyle w:val="Normal"/>
         <w:numPr>
           <w:ilvl w:val="0"/>
           <w:numId w:val="1"/>
         </w:numPr>
-        <w:ind w:left="720" w:hanging="360"/>
-        <w:rPr>
-          <w:rFonts w:ascii="Courier New" w:hAnsi="Courier New" w:eastAsia="Courier New" w:cs="Courier New"/>
-          <w:u w:val="none"/>
-        </w:rPr>
-      </w:pPr>
-      <w:r>
-        <w:rPr>
-          <w:rFonts w:eastAsia="Courier New" w:cs="Courier New" w:ascii="Courier New" w:hAnsi="Courier New"/>
+        <w:rPr>
+          <w:rFonts w:ascii="Courier New" w:eastAsia="Courier New" w:hAnsi="Courier New" w:cs="Courier New"/>
+        </w:rPr>
+      </w:pPr>
+      <w:r>
+        <w:rPr>
+          <w:rFonts w:ascii="Courier New" w:eastAsia="Courier New" w:hAnsi="Courier New" w:cs="Courier New"/>
         </w:rPr>
         <w:t>Træner indtaster information.</w:t>
       </w:r>
     </w:p>
     <w:p>
       <w:pPr>
-        <w:pStyle w:val="Normal"/>
         <w:numPr>
           <w:ilvl w:val="0"/>
           <w:numId w:val="1"/>
         </w:numPr>
-        <w:ind w:left="720" w:hanging="360"/>
-        <w:rPr>
-          <w:rFonts w:ascii="Courier New" w:hAnsi="Courier New" w:eastAsia="Courier New" w:cs="Courier New"/>
-          <w:u w:val="none"/>
-        </w:rPr>
-      </w:pPr>
-      <w:r>
-        <w:rPr>
-          <w:rFonts w:eastAsia="Courier New" w:cs="Courier New" w:ascii="Courier New" w:hAnsi="Courier New"/>
+        <w:rPr>
+          <w:rFonts w:ascii="Courier New" w:eastAsia="Courier New" w:hAnsi="Courier New" w:cs="Courier New"/>
+        </w:rPr>
+      </w:pPr>
+      <w:r>
+        <w:rPr>
+          <w:rFonts w:ascii="Courier New" w:eastAsia="Courier New" w:hAnsi="Courier New" w:cs="Courier New"/>
         </w:rPr>
         <w:t>Information bliver gemt i database.</w:t>
       </w:r>
     </w:p>
     <w:p>
       <w:pPr>
-        <w:pStyle w:val="Normal"/>
         <w:numPr>
           <w:ilvl w:val="0"/>
           <w:numId w:val="1"/>
         </w:numPr>
-        <w:ind w:left="720" w:hanging="360"/>
-        <w:rPr>
-          <w:rFonts w:ascii="Courier New" w:hAnsi="Courier New" w:eastAsia="Courier New" w:cs="Courier New"/>
-          <w:u w:val="none"/>
-        </w:rPr>
-      </w:pPr>
-      <w:r>
-        <w:rPr>
-          <w:rFonts w:eastAsia="Courier New" w:cs="Courier New" w:ascii="Courier New" w:hAnsi="Courier New"/>
-        </w:rPr>
-        <w:t>System prompter at informationen er gemt.</w:t>
-      </w:r>
-    </w:p>
-    <w:p>
-      <w:pPr>
-        <w:pStyle w:val="Normal"/>
-        <w:rPr>
-          <w:rFonts w:ascii="Courier New" w:hAnsi="Courier New" w:eastAsia="Courier New" w:cs="Courier New"/>
-          <w:b/>
+        <w:rPr>
+          <w:rFonts w:ascii="Courier New" w:eastAsia="Courier New" w:hAnsi="Courier New" w:cs="Courier New"/>
+        </w:rPr>
+      </w:pPr>
+      <w:r>
+        <w:rPr>
+          <w:rFonts w:ascii="Courier New" w:eastAsia="Courier New" w:hAnsi="Courier New" w:cs="Courier New"/>
+        </w:rPr>
+        <w:t xml:space="preserve">System prompter at </w:t>
+      </w:r>
+      <w:r>
+        <w:rPr>
+          <w:rFonts w:ascii="Courier New" w:eastAsia="Courier New" w:hAnsi="Courier New" w:cs="Courier New"/>
+        </w:rPr>
+        <w:t>informationen er gemt.</w:t>
+      </w:r>
+    </w:p>
+    <w:p>
+      <w:pPr>
+        <w:rPr>
+          <w:rFonts w:ascii="Courier New" w:eastAsia="Courier New" w:hAnsi="Courier New" w:cs="Courier New"/>
           <w:b/>
           <w:u w:val="single"/>
         </w:rPr>
       </w:pPr>
-      <w:r>
-        <w:rPr>
-          <w:rFonts w:eastAsia="Courier New" w:cs="Courier New" w:ascii="Courier New" w:hAnsi="Courier New"/>
-          <w:b/>
-          <w:u w:val="single"/>
-        </w:rPr>
-      </w:r>
-    </w:p>
-    <w:p>
-      <w:pPr>
-        <w:pStyle w:val="Normal"/>
-        <w:rPr>
-          <w:rFonts w:ascii="Courier New" w:hAnsi="Courier New" w:eastAsia="Courier New" w:cs="Courier New"/>
-          <w:b/>
-          <w:b/>
-          <w:u w:val="none"/>
-        </w:rPr>
-      </w:pPr>
-      <w:r>
-        <w:rPr>
-          <w:rFonts w:eastAsia="Courier New" w:cs="Courier New" w:ascii="Courier New" w:hAnsi="Courier New"/>
-          <w:b/>
-          <w:u w:val="none"/>
+    </w:p>
+    <w:p>
+      <w:pPr>
+        <w:rPr>
+          <w:rFonts w:ascii="Courier New" w:eastAsia="Courier New" w:hAnsi="Courier New" w:cs="Courier New"/>
+          <w:b/>
+        </w:rPr>
+      </w:pPr>
+      <w:r>
+        <w:rPr>
+          <w:rFonts w:ascii="Courier New" w:eastAsia="Courier New" w:hAnsi="Courier New" w:cs="Courier New"/>
+          <w:b/>
         </w:rPr>
         <w:t>Prioritet: 5</w:t>
       </w:r>
     </w:p>
     <w:p>
       <w:pPr>
-        <w:pStyle w:val="Normal"/>
-        <w:rPr>
-          <w:rFonts w:ascii="Courier New" w:hAnsi="Courier New" w:eastAsia="Courier New" w:cs="Courier New"/>
-          <w:b/>
+        <w:rPr>
+          <w:rFonts w:ascii="Courier New" w:eastAsia="Courier New" w:hAnsi="Courier New" w:cs="Courier New"/>
           <w:b/>
           <w:sz w:val="24"/>
           <w:szCs w:val="24"/>
@@ -1225,7 +1079,7 @@
       </w:pPr>
       <w:r>
         <w:rPr>
-          <w:rFonts w:eastAsia="Courier New" w:cs="Courier New" w:ascii="Courier New" w:hAnsi="Courier New"/>
+          <w:rFonts w:ascii="Courier New" w:eastAsia="Courier New" w:hAnsi="Courier New" w:cs="Courier New"/>
           <w:b/>
           <w:sz w:val="24"/>
           <w:szCs w:val="24"/>
@@ -1236,265 +1090,200 @@
     </w:p>
     <w:p>
       <w:pPr>
-        <w:pStyle w:val="Normal"/>
-        <w:rPr>
-          <w:rFonts w:ascii="Courier New" w:hAnsi="Courier New" w:eastAsia="Courier New" w:cs="Courier New"/>
-        </w:rPr>
-      </w:pPr>
-      <w:r>
-        <w:rPr>
-          <w:rFonts w:eastAsia="Courier New" w:cs="Courier New" w:ascii="Courier New" w:hAnsi="Courier New"/>
+        <w:rPr>
+          <w:rFonts w:ascii="Courier New" w:eastAsia="Courier New" w:hAnsi="Courier New" w:cs="Courier New"/>
+        </w:rPr>
+      </w:pPr>
+      <w:r>
+        <w:rPr>
+          <w:rFonts w:ascii="Courier New" w:eastAsia="Courier New" w:hAnsi="Courier New" w:cs="Courier New"/>
           <w:b/>
         </w:rPr>
         <w:t>Primary actors:</w:t>
       </w:r>
       <w:r>
         <w:rPr>
-          <w:rFonts w:eastAsia="Courier New" w:cs="Courier New" w:ascii="Courier New" w:hAnsi="Courier New"/>
+          <w:rFonts w:ascii="Courier New" w:eastAsia="Courier New" w:hAnsi="Courier New" w:cs="Courier New"/>
         </w:rPr>
         <w:t xml:space="preserve"> Træner</w:t>
       </w:r>
     </w:p>
     <w:p>
       <w:pPr>
-        <w:pStyle w:val="Normal"/>
-        <w:rPr>
-          <w:rFonts w:ascii="Courier New" w:hAnsi="Courier New" w:eastAsia="Courier New" w:cs="Courier New"/>
-        </w:rPr>
-      </w:pPr>
-      <w:r>
-        <w:rPr>
-          <w:rFonts w:eastAsia="Courier New" w:cs="Courier New" w:ascii="Courier New" w:hAnsi="Courier New"/>
+        <w:rPr>
+          <w:rFonts w:ascii="Courier New" w:eastAsia="Courier New" w:hAnsi="Courier New" w:cs="Courier New"/>
+        </w:rPr>
+      </w:pPr>
+      <w:r>
+        <w:rPr>
+          <w:rFonts w:ascii="Courier New" w:eastAsia="Courier New" w:hAnsi="Courier New" w:cs="Courier New"/>
           <w:b/>
         </w:rPr>
         <w:t xml:space="preserve">preconditions: </w:t>
       </w:r>
       <w:r>
         <w:rPr>
-          <w:rFonts w:eastAsia="Courier New" w:cs="Courier New" w:ascii="Courier New" w:hAnsi="Courier New"/>
+          <w:rFonts w:ascii="Courier New" w:eastAsia="Courier New" w:hAnsi="Courier New" w:cs="Courier New"/>
         </w:rPr>
         <w:t>Forbindelse til databaser er aktiv, program kører.</w:t>
       </w:r>
     </w:p>
     <w:p>
       <w:pPr>
-        <w:pStyle w:val="Normal"/>
         <w:numPr>
           <w:ilvl w:val="0"/>
           <w:numId w:val="3"/>
         </w:numPr>
-        <w:ind w:left="720" w:hanging="360"/>
-        <w:rPr>
-          <w:rFonts w:ascii="Courier New" w:hAnsi="Courier New" w:eastAsia="Courier New" w:cs="Courier New"/>
-          <w:u w:val="none"/>
-        </w:rPr>
-      </w:pPr>
-      <w:r>
-        <w:rPr>
-          <w:rFonts w:eastAsia="Courier New" w:cs="Courier New" w:ascii="Courier New" w:hAnsi="Courier New"/>
+        <w:rPr>
+          <w:rFonts w:ascii="Courier New" w:eastAsia="Courier New" w:hAnsi="Courier New" w:cs="Courier New"/>
+        </w:rPr>
+      </w:pPr>
+      <w:r>
+        <w:rPr>
+          <w:rFonts w:ascii="Courier New" w:eastAsia="Courier New" w:hAnsi="Courier New" w:cs="Courier New"/>
         </w:rPr>
         <w:t>Træner vælger ‘Se top 5’.</w:t>
       </w:r>
     </w:p>
     <w:p>
       <w:pPr>
-        <w:pStyle w:val="Normal"/>
         <w:numPr>
           <w:ilvl w:val="0"/>
           <w:numId w:val="3"/>
         </w:numPr>
-        <w:ind w:left="720" w:hanging="360"/>
-        <w:rPr>
-          <w:rFonts w:ascii="Courier New" w:hAnsi="Courier New" w:eastAsia="Courier New" w:cs="Courier New"/>
-          <w:u w:val="none"/>
-        </w:rPr>
-      </w:pPr>
-      <w:r>
-        <w:rPr>
-          <w:rFonts w:eastAsia="Courier New" w:cs="Courier New" w:ascii="Courier New" w:hAnsi="Courier New"/>
+        <w:rPr>
+          <w:rFonts w:ascii="Courier New" w:eastAsia="Courier New" w:hAnsi="Courier New" w:cs="Courier New"/>
+        </w:rPr>
+      </w:pPr>
+      <w:r>
+        <w:rPr>
+          <w:rFonts w:ascii="Courier New" w:eastAsia="Courier New" w:hAnsi="Courier New" w:cs="Courier New"/>
         </w:rPr>
         <w:t>System prompter ‘Vælg kategori’.</w:t>
       </w:r>
     </w:p>
     <w:p>
       <w:pPr>
-        <w:pStyle w:val="Normal"/>
         <w:numPr>
           <w:ilvl w:val="0"/>
           <w:numId w:val="3"/>
         </w:numPr>
-        <w:ind w:left="720" w:hanging="360"/>
-        <w:rPr>
-          <w:rFonts w:ascii="Courier New" w:hAnsi="Courier New" w:eastAsia="Courier New" w:cs="Courier New"/>
-          <w:u w:val="none"/>
-        </w:rPr>
-      </w:pPr>
-      <w:r>
-        <w:rPr>
-          <w:rFonts w:eastAsia="Courier New" w:cs="Courier New" w:ascii="Courier New" w:hAnsi="Courier New"/>
+        <w:rPr>
+          <w:rFonts w:ascii="Courier New" w:eastAsia="Courier New" w:hAnsi="Courier New" w:cs="Courier New"/>
+        </w:rPr>
+      </w:pPr>
+      <w:r>
+        <w:rPr>
+          <w:rFonts w:ascii="Courier New" w:eastAsia="Courier New" w:hAnsi="Courier New" w:cs="Courier New"/>
         </w:rPr>
         <w:t>Træner vælger kategori.</w:t>
       </w:r>
     </w:p>
     <w:p>
       <w:pPr>
-        <w:pStyle w:val="Normal"/>
         <w:numPr>
           <w:ilvl w:val="0"/>
           <w:numId w:val="3"/>
         </w:numPr>
-        <w:ind w:left="720" w:hanging="360"/>
-        <w:rPr>
-          <w:rFonts w:ascii="Courier New" w:hAnsi="Courier New" w:eastAsia="Courier New" w:cs="Courier New"/>
-          <w:u w:val="none"/>
-        </w:rPr>
-      </w:pPr>
-      <w:r>
-        <w:rPr>
-          <w:rFonts w:eastAsia="Courier New" w:cs="Courier New" w:ascii="Courier New" w:hAnsi="Courier New"/>
-        </w:rPr>
-        <w:t>System indhenter data fra database.</w:t>
-      </w:r>
-    </w:p>
-    <w:p>
-      <w:pPr>
-        <w:pStyle w:val="Normal"/>
+        <w:rPr>
+          <w:rFonts w:ascii="Courier New" w:eastAsia="Courier New" w:hAnsi="Courier New" w:cs="Courier New"/>
+        </w:rPr>
+      </w:pPr>
+      <w:r>
+        <w:rPr>
+          <w:rFonts w:ascii="Courier New" w:eastAsia="Courier New" w:hAnsi="Courier New" w:cs="Courier New"/>
+        </w:rPr>
+        <w:t>System indhenter data</w:t>
+      </w:r>
+      <w:r>
+        <w:rPr>
+          <w:rFonts w:ascii="Courier New" w:eastAsia="Courier New" w:hAnsi="Courier New" w:cs="Courier New"/>
+        </w:rPr>
+        <w:t xml:space="preserve"> fra database.</w:t>
+      </w:r>
+    </w:p>
+    <w:p>
+      <w:pPr>
         <w:numPr>
           <w:ilvl w:val="0"/>
           <w:numId w:val="3"/>
         </w:numPr>
-        <w:ind w:left="720" w:hanging="360"/>
-        <w:rPr>
-          <w:rFonts w:ascii="Courier New" w:hAnsi="Courier New" w:eastAsia="Courier New" w:cs="Courier New"/>
-          <w:u w:val="none"/>
-        </w:rPr>
-      </w:pPr>
-      <w:r>
-        <w:rPr>
-          <w:rFonts w:eastAsia="Courier New" w:cs="Courier New" w:ascii="Courier New" w:hAnsi="Courier New"/>
+        <w:rPr>
+          <w:rFonts w:ascii="Courier New" w:eastAsia="Courier New" w:hAnsi="Courier New" w:cs="Courier New"/>
+        </w:rPr>
+      </w:pPr>
+      <w:r>
+        <w:rPr>
+          <w:rFonts w:ascii="Courier New" w:eastAsia="Courier New" w:hAnsi="Courier New" w:cs="Courier New"/>
         </w:rPr>
         <w:t>System viser top 5 inden for kategori.</w:t>
       </w:r>
     </w:p>
     <w:p>
       <w:pPr>
-        <w:pStyle w:val="Normal"/>
-        <w:ind w:left="720" w:hanging="0"/>
-        <w:rPr>
-          <w:rFonts w:ascii="Courier New" w:hAnsi="Courier New" w:eastAsia="Courier New" w:cs="Courier New"/>
-        </w:rPr>
-      </w:pPr>
-      <w:r>
-        <w:rPr>
-          <w:rFonts w:eastAsia="Courier New" w:cs="Courier New" w:ascii="Courier New" w:hAnsi="Courier New"/>
-        </w:rPr>
-      </w:r>
-    </w:p>
-    <w:p>
-      <w:pPr>
-        <w:pStyle w:val="Normal"/>
-        <w:rPr>
-          <w:rFonts w:ascii="Courier New" w:hAnsi="Courier New" w:eastAsia="Courier New" w:cs="Courier New"/>
-        </w:rPr>
-      </w:pPr>
-      <w:r>
-        <w:rPr>
-          <w:rFonts w:eastAsia="Courier New" w:cs="Courier New" w:ascii="Courier New" w:hAnsi="Courier New"/>
-        </w:rPr>
-      </w:r>
-    </w:p>
-    <w:p>
-      <w:pPr>
-        <w:pStyle w:val="Normal"/>
-        <w:rPr>
-          <w:rFonts w:ascii="Courier New" w:hAnsi="Courier New" w:eastAsia="Courier New" w:cs="Courier New"/>
-          <w:b/>
-          <w:b/>
-        </w:rPr>
-      </w:pPr>
-      <w:r>
-        <w:rPr>
-          <w:rFonts w:eastAsia="Courier New" w:cs="Courier New" w:ascii="Courier New" w:hAnsi="Courier New"/>
-          <w:b/>
-        </w:rPr>
-      </w:r>
-    </w:p>
-    <w:p>
-      <w:pPr>
-        <w:pStyle w:val="Normal"/>
-        <w:rPr>
-          <w:rFonts w:ascii="Courier New" w:hAnsi="Courier New" w:eastAsia="Courier New" w:cs="Courier New"/>
-          <w:b/>
-          <w:b/>
-        </w:rPr>
-      </w:pPr>
-      <w:r>
-        <w:rPr>
-          <w:rFonts w:eastAsia="Courier New" w:cs="Courier New" w:ascii="Courier New" w:hAnsi="Courier New"/>
-          <w:b/>
-        </w:rPr>
-      </w:r>
-    </w:p>
-    <w:p>
-      <w:pPr>
-        <w:pStyle w:val="Normal"/>
-        <w:rPr>
-          <w:rFonts w:ascii="Courier New" w:hAnsi="Courier New" w:eastAsia="Courier New" w:cs="Courier New"/>
-          <w:b/>
-          <w:b/>
-        </w:rPr>
-      </w:pPr>
-      <w:r>
-        <w:rPr>
-          <w:rFonts w:eastAsia="Courier New" w:cs="Courier New" w:ascii="Courier New" w:hAnsi="Courier New"/>
-          <w:b/>
-        </w:rPr>
-      </w:r>
-    </w:p>
-    <w:p>
-      <w:pPr>
-        <w:pStyle w:val="Normal"/>
-        <w:rPr>
-          <w:rFonts w:ascii="Courier New" w:hAnsi="Courier New" w:eastAsia="Courier New" w:cs="Courier New"/>
-          <w:b/>
-          <w:b/>
-        </w:rPr>
-      </w:pPr>
-      <w:r>
-        <w:rPr>
-          <w:rFonts w:eastAsia="Courier New" w:cs="Courier New" w:ascii="Courier New" w:hAnsi="Courier New"/>
-          <w:b/>
-        </w:rPr>
-      </w:r>
-    </w:p>
-    <w:p>
-      <w:pPr>
-        <w:pStyle w:val="Normal"/>
-        <w:rPr>
-          <w:rFonts w:ascii="Courier New" w:hAnsi="Courier New" w:eastAsia="Courier New" w:cs="Courier New"/>
-          <w:b/>
-          <w:b/>
-        </w:rPr>
-      </w:pPr>
-      <w:r>
-        <w:rPr>
-          <w:rFonts w:eastAsia="Courier New" w:cs="Courier New" w:ascii="Courier New" w:hAnsi="Courier New"/>
-          <w:b/>
-        </w:rPr>
-      </w:r>
-    </w:p>
-    <w:p>
-      <w:pPr>
-        <w:pStyle w:val="Normal"/>
-        <w:rPr/>
-      </w:pPr>
-      <w:r>
-        <w:rPr/>
+        <w:ind w:left="720"/>
+        <w:rPr>
+          <w:rFonts w:ascii="Courier New" w:eastAsia="Courier New" w:hAnsi="Courier New" w:cs="Courier New"/>
+        </w:rPr>
+      </w:pPr>
+    </w:p>
+    <w:p>
+      <w:pPr>
+        <w:rPr>
+          <w:rFonts w:ascii="Courier New" w:eastAsia="Courier New" w:hAnsi="Courier New" w:cs="Courier New"/>
+        </w:rPr>
+      </w:pPr>
+    </w:p>
+    <w:p>
+      <w:pPr>
+        <w:rPr>
+          <w:rFonts w:ascii="Courier New" w:eastAsia="Courier New" w:hAnsi="Courier New" w:cs="Courier New"/>
+          <w:b/>
+        </w:rPr>
+      </w:pPr>
+    </w:p>
+    <w:p>
+      <w:pPr>
+        <w:rPr>
+          <w:rFonts w:ascii="Courier New" w:eastAsia="Courier New" w:hAnsi="Courier New" w:cs="Courier New"/>
+          <w:b/>
+        </w:rPr>
+      </w:pPr>
+    </w:p>
+    <w:p>
+      <w:pPr>
+        <w:rPr>
+          <w:rFonts w:ascii="Courier New" w:eastAsia="Courier New" w:hAnsi="Courier New" w:cs="Courier New"/>
+          <w:b/>
+        </w:rPr>
+      </w:pPr>
+    </w:p>
+    <w:p>
+      <w:pPr>
+        <w:rPr>
+          <w:rFonts w:ascii="Courier New" w:eastAsia="Courier New" w:hAnsi="Courier New" w:cs="Courier New"/>
+          <w:b/>
+        </w:rPr>
+      </w:pPr>
+    </w:p>
+    <w:p>
+      <w:pPr>
+        <w:rPr>
+          <w:rFonts w:ascii="Courier New" w:eastAsia="Courier New" w:hAnsi="Courier New" w:cs="Courier New"/>
+          <w:b/>
+        </w:rPr>
+      </w:pPr>
+    </w:p>
+    <w:p>
+      <w:r>
+        <w:rPr>
+          <w:noProof/>
+        </w:rPr>
         <w:drawing>
           <wp:inline distT="0" distB="0" distL="0" distR="0">
             <wp:extent cx="5734050" cy="3530600"/>
             <wp:effectExtent l="0" t="0" r="0" b="0"/>
-            <wp:docPr id="1" name="image1.png" descr=""/>
+            <wp:docPr id="1" name="image1.png"/>
             <wp:cNvGraphicFramePr>
               <a:graphicFrameLocks xmlns:a="http://schemas.openxmlformats.org/drawingml/2006/main" noChangeAspect="1"/>
             </wp:cNvGraphicFramePr>
@@ -1502,13 +1291,13 @@
               <a:graphicData uri="http://schemas.openxmlformats.org/drawingml/2006/picture">
                 <pic:pic xmlns:pic="http://schemas.openxmlformats.org/drawingml/2006/picture">
                   <pic:nvPicPr>
-                    <pic:cNvPr id="1" name="image1.png" descr=""/>
+                    <pic:cNvPr id="1" name="image1.png"/>
                     <pic:cNvPicPr>
                       <a:picLocks noChangeAspect="1" noChangeArrowheads="1"/>
                     </pic:cNvPicPr>
                   </pic:nvPicPr>
                   <pic:blipFill>
-                    <a:blip r:embed="rId2"/>
+                    <a:blip r:embed="rId7"/>
                     <a:stretch>
                       <a:fillRect/>
                     </a:stretch>
@@ -1530,50 +1319,117 @@
       </w:r>
     </w:p>
     <w:sectPr>
-      <w:headerReference w:type="default" r:id="rId3"/>
-      <w:type w:val="nextPage"/>
+      <w:headerReference w:type="default" r:id="rId8"/>
       <w:pgSz w:w="11906" w:h="16838"/>
-      <w:pgMar w:left="1440" w:right="1440" w:header="720" w:top="1440" w:footer="0" w:bottom="1440" w:gutter="0"/>
-      <w:pgNumType w:start="1" w:fmt="decimal"/>
-      <w:formProt w:val="false"/>
-      <w:textDirection w:val="lrTb"/>
-      <w:docGrid w:type="default" w:linePitch="100" w:charSpace="4096"/>
+      <w:pgMar w:top="1440" w:right="1440" w:bottom="1440" w:left="1440" w:header="720" w:footer="0" w:gutter="0"/>
+      <w:pgNumType w:start="1"/>
+      <w:cols w:space="720"/>
+      <w:formProt w:val="0"/>
+      <w:docGrid w:linePitch="100" w:charSpace="4096"/>
     </w:sectPr>
   </w:body>
 </w:document>
 </file>
 
+<file path=word/endnotes.xml><?xml version="1.0" encoding="utf-8"?>
+<w:endnotes xmlns:wpc="http://schemas.microsoft.com/office/word/2010/wordprocessingCanvas" xmlns:cx="http://schemas.microsoft.com/office/drawing/2014/chartex" xmlns:cx1="http://schemas.microsoft.com/office/drawing/2015/9/8/chartex" xmlns:cx2="http://schemas.microsoft.com/office/drawing/2015/10/21/chartex" xmlns:cx3="http://schemas.microsoft.com/office/drawing/2016/5/9/chartex" xmlns:cx4="http://schemas.microsoft.com/office/drawing/2016/5/10/chartex" xmlns:cx5="http://schemas.microsoft.com/office/drawing/2016/5/11/chartex" xmlns:cx6="http://schemas.microsoft.com/office/drawing/2016/5/12/chartex" xmlns:cx7="http://schemas.microsoft.com/office/drawing/2016/5/13/chartex" xmlns:cx8="http://schemas.microsoft.com/office/drawing/2016/5/14/chartex" xmlns:mc="http://schemas.openxmlformats.org/markup-compatibility/2006" xmlns:aink="http://schemas.microsoft.com/office/drawing/2016/ink" xmlns:am3d="http://schemas.microsoft.com/office/drawing/2017/model3d" xmlns:o="urn:schemas-microsoft-com:office:office" xmlns:r="http://schemas.openxmlformats.org/officeDocument/2006/relationships" xmlns:m="http://schemas.openxmlformats.org/officeDocument/2006/math" xmlns:v="urn:schemas-microsoft-com:vml" xmlns:wp14="http://schemas.microsoft.com/office/word/2010/wordprocessingDrawing" xmlns:wp="http://schemas.openxmlformats.org/drawingml/2006/wordprocessingDrawing" xmlns:w10="urn:schemas-microsoft-com:office:word" xmlns:w="http://schemas.openxmlformats.org/wordprocessingml/2006/main" xmlns:w14="http://schemas.microsoft.com/office/word/2010/wordml" xmlns:w15="http://schemas.microsoft.com/office/word/2012/wordml" xmlns:w16cid="http://schemas.microsoft.com/office/word/2016/wordml/cid" xmlns:w16se="http://schemas.microsoft.com/office/word/2015/wordml/symex" xmlns:wpg="http://schemas.microsoft.com/office/word/2010/wordprocessingGroup" xmlns:wpi="http://schemas.microsoft.com/office/word/2010/wordprocessingInk" xmlns:wne="http://schemas.microsoft.com/office/word/2006/wordml" xmlns:wps="http://schemas.microsoft.com/office/word/2010/wordprocessingShape" mc:Ignorable="w14 w15 w16se w16cid wp14">
+  <w:endnote w:type="separator" w:id="-1">
+    <w:p>
+      <w:pPr>
+        <w:spacing w:line="240" w:lineRule="auto"/>
+      </w:pPr>
+      <w:r>
+        <w:separator/>
+      </w:r>
+    </w:p>
+  </w:endnote>
+  <w:endnote w:type="continuationSeparator" w:id="0">
+    <w:p>
+      <w:pPr>
+        <w:spacing w:line="240" w:lineRule="auto"/>
+      </w:pPr>
+      <w:r>
+        <w:continuationSeparator/>
+      </w:r>
+    </w:p>
+  </w:endnote>
+</w:endnotes>
+</file>
+
+<file path=word/footnotes.xml><?xml version="1.0" encoding="utf-8"?>
+<w:footnotes xmlns:wpc="http://schemas.microsoft.com/office/word/2010/wordprocessingCanvas" xmlns:cx="http://schemas.microsoft.com/office/drawing/2014/chartex" xmlns:cx1="http://schemas.microsoft.com/office/drawing/2015/9/8/chartex" xmlns:cx2="http://schemas.microsoft.com/office/drawing/2015/10/21/chartex" xmlns:cx3="http://schemas.microsoft.com/office/drawing/2016/5/9/chartex" xmlns:cx4="http://schemas.microsoft.com/office/drawing/2016/5/10/chartex" xmlns:cx5="http://schemas.microsoft.com/office/drawing/2016/5/11/chartex" xmlns:cx6="http://schemas.microsoft.com/office/drawing/2016/5/12/chartex" xmlns:cx7="http://schemas.microsoft.com/office/drawing/2016/5/13/chartex" xmlns:cx8="http://schemas.microsoft.com/office/drawing/2016/5/14/chartex" xmlns:mc="http://schemas.openxmlformats.org/markup-compatibility/2006" xmlns:aink="http://schemas.microsoft.com/office/drawing/2016/ink" xmlns:am3d="http://schemas.microsoft.com/office/drawing/2017/model3d" xmlns:o="urn:schemas-microsoft-com:office:office" xmlns:r="http://schemas.openxmlformats.org/officeDocument/2006/relationships" xmlns:m="http://schemas.openxmlformats.org/officeDocument/2006/math" xmlns:v="urn:schemas-microsoft-com:vml" xmlns:wp14="http://schemas.microsoft.com/office/word/2010/wordprocessingDrawing" xmlns:wp="http://schemas.openxmlformats.org/drawingml/2006/wordprocessingDrawing" xmlns:w10="urn:schemas-microsoft-com:office:word" xmlns:w="http://schemas.openxmlformats.org/wordprocessingml/2006/main" xmlns:w14="http://schemas.microsoft.com/office/word/2010/wordml" xmlns:w15="http://schemas.microsoft.com/office/word/2012/wordml" xmlns:w16cid="http://schemas.microsoft.com/office/word/2016/wordml/cid" xmlns:w16se="http://schemas.microsoft.com/office/word/2015/wordml/symex" xmlns:wpg="http://schemas.microsoft.com/office/word/2010/wordprocessingGroup" xmlns:wpi="http://schemas.microsoft.com/office/word/2010/wordprocessingInk" xmlns:wne="http://schemas.microsoft.com/office/word/2006/wordml" xmlns:wps="http://schemas.microsoft.com/office/word/2010/wordprocessingShape" mc:Ignorable="w14 w15 w16se w16cid wp14">
+  <w:footnote w:type="separator" w:id="-1">
+    <w:p>
+      <w:pPr>
+        <w:spacing w:line="240" w:lineRule="auto"/>
+      </w:pPr>
+      <w:r>
+        <w:separator/>
+      </w:r>
+    </w:p>
+  </w:footnote>
+  <w:footnote w:type="continuationSeparator" w:id="0">
+    <w:p>
+      <w:pPr>
+        <w:spacing w:line="240" w:lineRule="auto"/>
+      </w:pPr>
+      <w:r>
+        <w:continuationSeparator/>
+      </w:r>
+    </w:p>
+  </w:footnote>
+</w:footnotes>
+</file>
+
 <file path=word/header1.xml><?xml version="1.0" encoding="utf-8"?>
-<w:hdr xmlns:o="urn:schemas-microsoft-com:office:office" xmlns:r="http://schemas.openxmlformats.org/officeDocument/2006/relationships" xmlns:v="urn:schemas-microsoft-com:vml" xmlns:w="http://schemas.openxmlformats.org/wordprocessingml/2006/main" xmlns:w10="urn:schemas-microsoft-com:office:word" xmlns:wp="http://schemas.openxmlformats.org/drawingml/2006/wordprocessingDrawing" xmlns:wps="http://schemas.microsoft.com/office/word/2010/wordprocessingShape" xmlns:wpg="http://schemas.microsoft.com/office/word/2010/wordprocessingGroup" xmlns:mc="http://schemas.openxmlformats.org/markup-compatibility/2006" xmlns:wp14="http://schemas.microsoft.com/office/word/2010/wordprocessingDrawing" xmlns:w14="http://schemas.microsoft.com/office/word/2010/wordml" mc:Ignorable="w14 wp14">
+<w:hdr xmlns:wpc="http://schemas.microsoft.com/office/word/2010/wordprocessingCanvas" xmlns:cx="http://schemas.microsoft.com/office/drawing/2014/chartex" xmlns:cx1="http://schemas.microsoft.com/office/drawing/2015/9/8/chartex" xmlns:cx2="http://schemas.microsoft.com/office/drawing/2015/10/21/chartex" xmlns:cx3="http://schemas.microsoft.com/office/drawing/2016/5/9/chartex" xmlns:cx4="http://schemas.microsoft.com/office/drawing/2016/5/10/chartex" xmlns:cx5="http://schemas.microsoft.com/office/drawing/2016/5/11/chartex" xmlns:cx6="http://schemas.microsoft.com/office/drawing/2016/5/12/chartex" xmlns:cx7="http://schemas.microsoft.com/office/drawing/2016/5/13/chartex" xmlns:cx8="http://schemas.microsoft.com/office/drawing/2016/5/14/chartex" xmlns:mc="http://schemas.openxmlformats.org/markup-compatibility/2006" xmlns:aink="http://schemas.microsoft.com/office/drawing/2016/ink" xmlns:am3d="http://schemas.microsoft.com/office/drawing/2017/model3d" xmlns:o="urn:schemas-microsoft-com:office:office" xmlns:r="http://schemas.openxmlformats.org/officeDocument/2006/relationships" xmlns:m="http://schemas.openxmlformats.org/officeDocument/2006/math" xmlns:v="urn:schemas-microsoft-com:vml" xmlns:wp14="http://schemas.microsoft.com/office/word/2010/wordprocessingDrawing" xmlns:wp="http://schemas.openxmlformats.org/drawingml/2006/wordprocessingDrawing" xmlns:w10="urn:schemas-microsoft-com:office:word" xmlns:w="http://schemas.openxmlformats.org/wordprocessingml/2006/main" xmlns:w14="http://schemas.microsoft.com/office/word/2010/wordml" xmlns:w15="http://schemas.microsoft.com/office/word/2012/wordml" xmlns:w16cid="http://schemas.microsoft.com/office/word/2016/wordml/cid" xmlns:w16se="http://schemas.microsoft.com/office/word/2015/wordml/symex" xmlns:wpg="http://schemas.microsoft.com/office/word/2010/wordprocessingGroup" xmlns:wpi="http://schemas.microsoft.com/office/word/2010/wordprocessingInk" xmlns:wne="http://schemas.microsoft.com/office/word/2006/wordml" xmlns:wps="http://schemas.microsoft.com/office/word/2010/wordprocessingShape" mc:Ignorable="w14 w15 w16se w16cid wp14">
   <w:p>
     <w:pPr>
-      <w:pStyle w:val="Normal"/>
-      <w:rPr>
-        <w:rFonts w:ascii="Courier New" w:hAnsi="Courier New" w:eastAsia="Courier New" w:cs="Courier New"/>
+      <w:rPr>
+        <w:rFonts w:ascii="Courier New" w:eastAsia="Courier New" w:hAnsi="Courier New" w:cs="Courier New"/>
       </w:rPr>
     </w:pPr>
     <w:r>
       <w:rPr>
-        <w:rFonts w:eastAsia="Courier New" w:cs="Courier New" w:ascii="Courier New" w:hAnsi="Courier New"/>
+        <w:rFonts w:ascii="Courier New" w:eastAsia="Courier New" w:hAnsi="Courier New" w:cs="Courier New"/>
       </w:rPr>
       <w:t>Michael, Rasmus, Sebastian, Sygbastian</w:t>
+    </w:r>
+    <w:r>
+      <w:rPr>
+        <w:rFonts w:ascii="Courier New" w:eastAsia="Courier New" w:hAnsi="Courier New" w:cs="Courier New"/>
+      </w:rPr>
       <w:tab/>
+    </w:r>
+    <w:r>
+      <w:rPr>
+        <w:rFonts w:ascii="Courier New" w:eastAsia="Courier New" w:hAnsi="Courier New" w:cs="Courier New"/>
+      </w:rPr>
       <w:tab/>
+    </w:r>
+    <w:r>
+      <w:rPr>
+        <w:rFonts w:ascii="Courier New" w:eastAsia="Courier New" w:hAnsi="Courier New" w:cs="Courier New"/>
+      </w:rPr>
       <w:tab/>
+    </w:r>
+    <w:r>
+      <w:rPr>
+        <w:rFonts w:ascii="Courier New" w:eastAsia="Courier New" w:hAnsi="Courier New" w:cs="Courier New"/>
+      </w:rPr>
       <w:tab/>
       <w:t xml:space="preserve"> CPH Business</w:t>
     </w:r>
   </w:p>
   <w:p>
     <w:pPr>
-      <w:pStyle w:val="Normal"/>
-      <w:rPr>
-        <w:rFonts w:ascii="Courier New" w:hAnsi="Courier New" w:eastAsia="Courier New" w:cs="Courier New"/>
+      <w:rPr>
+        <w:rFonts w:ascii="Courier New" w:eastAsia="Courier New" w:hAnsi="Courier New" w:cs="Courier New"/>
       </w:rPr>
     </w:pPr>
     <w:r>
       <w:rPr>
-        <w:rFonts w:eastAsia="Courier New" w:cs="Courier New" w:ascii="Courier New" w:hAnsi="Courier New"/>
+        <w:rFonts w:ascii="Courier New" w:eastAsia="Courier New" w:hAnsi="Courier New" w:cs="Courier New"/>
       </w:rPr>
       <w:t>Delfin - opgave</w:t>
     </w:r>
@@ -1582,8 +1438,11 @@
 </file>
 
 <file path=word/numbering.xml><?xml version="1.0" encoding="utf-8"?>
-<w:numbering xmlns:w="http://schemas.openxmlformats.org/wordprocessingml/2006/main" xmlns:o="urn:schemas-microsoft-com:office:office" xmlns:r="http://schemas.openxmlformats.org/officeDocument/2006/relationships" xmlns:v="urn:schemas-microsoft-com:vml">
-  <w:abstractNum w:abstractNumId="1">
+<w:numbering xmlns:wpc="http://schemas.microsoft.com/office/word/2010/wordprocessingCanvas" xmlns:cx="http://schemas.microsoft.com/office/drawing/2014/chartex" xmlns:cx1="http://schemas.microsoft.com/office/drawing/2015/9/8/chartex" xmlns:cx2="http://schemas.microsoft.com/office/drawing/2015/10/21/chartex" xmlns:cx3="http://schemas.microsoft.com/office/drawing/2016/5/9/chartex" xmlns:cx4="http://schemas.microsoft.com/office/drawing/2016/5/10/chartex" xmlns:cx5="http://schemas.microsoft.com/office/drawing/2016/5/11/chartex" xmlns:cx6="http://schemas.microsoft.com/office/drawing/2016/5/12/chartex" xmlns:cx7="http://schemas.microsoft.com/office/drawing/2016/5/13/chartex" xmlns:cx8="http://schemas.microsoft.com/office/drawing/2016/5/14/chartex" xmlns:mc="http://schemas.openxmlformats.org/markup-compatibility/2006" xmlns:aink="http://schemas.microsoft.com/office/drawing/2016/ink" xmlns:am3d="http://schemas.microsoft.com/office/drawing/2017/model3d" xmlns:o="urn:schemas-microsoft-com:office:office" xmlns:r="http://schemas.openxmlformats.org/officeDocument/2006/relationships" xmlns:m="http://schemas.openxmlformats.org/officeDocument/2006/math" xmlns:v="urn:schemas-microsoft-com:vml" xmlns:wp14="http://schemas.microsoft.com/office/word/2010/wordprocessingDrawing" xmlns:wp="http://schemas.openxmlformats.org/drawingml/2006/wordprocessingDrawing" xmlns:w10="urn:schemas-microsoft-com:office:word" xmlns:w="http://schemas.openxmlformats.org/wordprocessingml/2006/main" xmlns:w14="http://schemas.microsoft.com/office/word/2010/wordml" xmlns:w15="http://schemas.microsoft.com/office/word/2012/wordml" xmlns:w16cid="http://schemas.microsoft.com/office/word/2016/wordml/cid" xmlns:w16se="http://schemas.microsoft.com/office/word/2015/wordml/symex" xmlns:wpg="http://schemas.microsoft.com/office/word/2010/wordprocessingGroup" xmlns:wpi="http://schemas.microsoft.com/office/word/2010/wordprocessingInk" xmlns:wne="http://schemas.microsoft.com/office/word/2006/wordml" xmlns:wps="http://schemas.microsoft.com/office/word/2010/wordprocessingShape" mc:Ignorable="w14 w15 w16se w16cid wp14">
+  <w:abstractNum w:abstractNumId="0" w15:restartNumberingAfterBreak="0">
+    <w:nsid w:val="131A7376"/>
+    <w:multiLevelType w:val="multilevel"/>
+    <w:tmpl w:val="7D3E5978"/>
     <w:lvl w:ilvl="0">
       <w:start w:val="1"/>
       <w:numFmt w:val="decimal"/>
@@ -1593,8 +1452,8 @@
         <w:ind w:left="720" w:hanging="360"/>
       </w:pPr>
       <w:rPr>
-        <w:u w:val="none"/>
         <w:rFonts w:ascii="Courier New" w:hAnsi="Courier New"/>
+        <w:u w:val="none"/>
       </w:rPr>
     </w:lvl>
     <w:lvl w:ilvl="1">
@@ -1694,7 +1553,10 @@
       </w:rPr>
     </w:lvl>
   </w:abstractNum>
-  <w:abstractNum w:abstractNumId="2">
+  <w:abstractNum w:abstractNumId="1" w15:restartNumberingAfterBreak="0">
+    <w:nsid w:val="326345CB"/>
+    <w:multiLevelType w:val="multilevel"/>
+    <w:tmpl w:val="7A8830A6"/>
     <w:lvl w:ilvl="0">
       <w:start w:val="1"/>
       <w:numFmt w:val="decimal"/>
@@ -1704,8 +1566,8 @@
         <w:ind w:left="720" w:hanging="360"/>
       </w:pPr>
       <w:rPr>
-        <w:u w:val="none"/>
         <w:rFonts w:ascii="Courier New" w:hAnsi="Courier New"/>
+        <w:u w:val="none"/>
       </w:rPr>
     </w:lvl>
     <w:lvl w:ilvl="1">
@@ -1805,7 +1667,105 @@
       </w:rPr>
     </w:lvl>
   </w:abstractNum>
-  <w:abstractNum w:abstractNumId="3">
+  <w:abstractNum w:abstractNumId="2" w15:restartNumberingAfterBreak="0">
+    <w:nsid w:val="4CCC66E1"/>
+    <w:multiLevelType w:val="multilevel"/>
+    <w:tmpl w:val="3BDCAF68"/>
+    <w:lvl w:ilvl="0">
+      <w:start w:val="1"/>
+      <w:numFmt w:val="none"/>
+      <w:suff w:val="nothing"/>
+      <w:lvlText w:val=""/>
+      <w:lvlJc w:val="left"/>
+      <w:pPr>
+        <w:ind w:left="0" w:firstLine="0"/>
+      </w:pPr>
+    </w:lvl>
+    <w:lvl w:ilvl="1">
+      <w:start w:val="1"/>
+      <w:numFmt w:val="none"/>
+      <w:suff w:val="nothing"/>
+      <w:lvlText w:val=""/>
+      <w:lvlJc w:val="left"/>
+      <w:pPr>
+        <w:ind w:left="0" w:firstLine="0"/>
+      </w:pPr>
+    </w:lvl>
+    <w:lvl w:ilvl="2">
+      <w:start w:val="1"/>
+      <w:numFmt w:val="none"/>
+      <w:suff w:val="nothing"/>
+      <w:lvlText w:val=""/>
+      <w:lvlJc w:val="left"/>
+      <w:pPr>
+        <w:ind w:left="0" w:firstLine="0"/>
+      </w:pPr>
+    </w:lvl>
+    <w:lvl w:ilvl="3">
+      <w:start w:val="1"/>
+      <w:numFmt w:val="none"/>
+      <w:suff w:val="nothing"/>
+      <w:lvlText w:val=""/>
+      <w:lvlJc w:val="left"/>
+      <w:pPr>
+        <w:ind w:left="0" w:firstLine="0"/>
+      </w:pPr>
+    </w:lvl>
+    <w:lvl w:ilvl="4">
+      <w:start w:val="1"/>
+      <w:numFmt w:val="none"/>
+      <w:suff w:val="nothing"/>
+      <w:lvlText w:val=""/>
+      <w:lvlJc w:val="left"/>
+      <w:pPr>
+        <w:ind w:left="0" w:firstLine="0"/>
+      </w:pPr>
+    </w:lvl>
+    <w:lvl w:ilvl="5">
+      <w:start w:val="1"/>
+      <w:numFmt w:val="none"/>
+      <w:suff w:val="nothing"/>
+      <w:lvlText w:val=""/>
+      <w:lvlJc w:val="left"/>
+      <w:pPr>
+        <w:ind w:left="0" w:firstLine="0"/>
+      </w:pPr>
+    </w:lvl>
+    <w:lvl w:ilvl="6">
+      <w:start w:val="1"/>
+      <w:numFmt w:val="none"/>
+      <w:suff w:val="nothing"/>
+      <w:lvlText w:val=""/>
+      <w:lvlJc w:val="left"/>
+      <w:pPr>
+        <w:ind w:left="0" w:firstLine="0"/>
+      </w:pPr>
+    </w:lvl>
+    <w:lvl w:ilvl="7">
+      <w:start w:val="1"/>
+      <w:numFmt w:val="none"/>
+      <w:suff w:val="nothing"/>
+      <w:lvlText w:val=""/>
+      <w:lvlJc w:val="left"/>
+      <w:pPr>
+        <w:ind w:left="0" w:firstLine="0"/>
+      </w:pPr>
+    </w:lvl>
+    <w:lvl w:ilvl="8">
+      <w:start w:val="1"/>
+      <w:numFmt w:val="none"/>
+      <w:suff w:val="nothing"/>
+      <w:lvlText w:val=""/>
+      <w:lvlJc w:val="left"/>
+      <w:pPr>
+        <w:ind w:left="0" w:firstLine="0"/>
+      </w:pPr>
+    </w:lvl>
+  </w:abstractNum>
+  <w:abstractNum w:abstractNumId="3" w15:restartNumberingAfterBreak="0">
+    <w:nsid w:val="527059E9"/>
+    <w:multiLevelType w:val="multilevel"/>
+    <w:tmpl w:val="1398FC60"/>
     <w:lvl w:ilvl="0">
       <w:start w:val="1"/>
       <w:numFmt w:val="decimal"/>
@@ -1815,8 +1775,8 @@
         <w:ind w:left="720" w:hanging="360"/>
       </w:pPr>
       <w:rPr>
-        <w:u w:val="none"/>
         <w:rFonts w:ascii="Courier New" w:hAnsi="Courier New"/>
+        <w:u w:val="none"/>
       </w:rPr>
     </w:lvl>
     <w:lvl w:ilvl="1">
@@ -1916,7 +1876,10 @@
       </w:rPr>
     </w:lvl>
   </w:abstractNum>
-  <w:abstractNum w:abstractNumId="4">
+  <w:abstractNum w:abstractNumId="4" w15:restartNumberingAfterBreak="0">
+    <w:nsid w:val="5E454A15"/>
+    <w:multiLevelType w:val="multilevel"/>
+    <w:tmpl w:val="7988EB18"/>
     <w:lvl w:ilvl="0">
       <w:start w:val="1"/>
       <w:numFmt w:val="decimal"/>
@@ -1926,8 +1889,8 @@
         <w:ind w:left="720" w:hanging="360"/>
       </w:pPr>
       <w:rPr>
-        <w:u w:val="none"/>
         <w:rFonts w:ascii="Courier New" w:hAnsi="Courier New"/>
+        <w:u w:val="none"/>
       </w:rPr>
     </w:lvl>
     <w:lvl w:ilvl="1">
@@ -2027,7 +1990,10 @@
       </w:rPr>
     </w:lvl>
   </w:abstractNum>
-  <w:abstractNum w:abstractNumId="5">
+  <w:abstractNum w:abstractNumId="5" w15:restartNumberingAfterBreak="0">
+    <w:nsid w:val="604C15BC"/>
+    <w:multiLevelType w:val="multilevel"/>
+    <w:tmpl w:val="E2CC2712"/>
     <w:lvl w:ilvl="0">
       <w:start w:val="1"/>
       <w:numFmt w:val="decimal"/>
@@ -2037,8 +2003,8 @@
         <w:ind w:left="720" w:hanging="360"/>
       </w:pPr>
       <w:rPr>
-        <w:u w:val="none"/>
         <w:rFonts w:ascii="Courier New" w:hAnsi="Courier New"/>
+        <w:u w:val="none"/>
       </w:rPr>
     </w:lvl>
     <w:lvl w:ilvl="1">
@@ -2138,7 +2104,10 @@
       </w:rPr>
     </w:lvl>
   </w:abstractNum>
-  <w:abstractNum w:abstractNumId="6">
+  <w:abstractNum w:abstractNumId="6" w15:restartNumberingAfterBreak="0">
+    <w:nsid w:val="608F22AE"/>
+    <w:multiLevelType w:val="multilevel"/>
+    <w:tmpl w:val="2C2AA80E"/>
     <w:lvl w:ilvl="0">
       <w:start w:val="1"/>
       <w:numFmt w:val="decimal"/>
@@ -2148,8 +2117,9 @@
         <w:ind w:left="720" w:hanging="360"/>
       </w:pPr>
       <w:rPr>
-        <w:u w:val="none"/>
         <w:rFonts w:ascii="Courier New" w:hAnsi="Courier New"/>
+        <w:color w:val="auto"/>
+        <w:u w:val="none"/>
       </w:rPr>
     </w:lvl>
     <w:lvl w:ilvl="1">
@@ -2249,7 +2219,10 @@
       </w:rPr>
     </w:lvl>
   </w:abstractNum>
-  <w:abstractNum w:abstractNumId="7">
+  <w:abstractNum w:abstractNumId="7" w15:restartNumberingAfterBreak="0">
+    <w:nsid w:val="767E0E7F"/>
+    <w:multiLevelType w:val="multilevel"/>
+    <w:tmpl w:val="833E3F56"/>
     <w:lvl w:ilvl="0">
       <w:start w:val="1"/>
       <w:numFmt w:val="decimal"/>
@@ -2259,8 +2232,8 @@
         <w:ind w:left="720" w:hanging="360"/>
       </w:pPr>
       <w:rPr>
-        <w:u w:val="none"/>
         <w:rFonts w:ascii="Courier New" w:hAnsi="Courier New"/>
+        <w:u w:val="none"/>
       </w:rPr>
     </w:lvl>
     <w:lvl w:ilvl="1">
@@ -2360,165 +2333,444 @@
       </w:rPr>
     </w:lvl>
   </w:abstractNum>
-  <w:abstractNum w:abstractNumId="8">
-    <w:lvl w:ilvl="0">
-      <w:start w:val="1"/>
-      <w:numFmt w:val="none"/>
-      <w:suff w:val="nothing"/>
-      <w:lvlText w:val=""/>
-      <w:lvlJc w:val="left"/>
-      <w:pPr>
-        <w:ind w:left="0" w:hanging="0"/>
-      </w:pPr>
-    </w:lvl>
-    <w:lvl w:ilvl="1">
-      <w:start w:val="1"/>
-      <w:numFmt w:val="none"/>
-      <w:suff w:val="nothing"/>
-      <w:lvlText w:val=""/>
-      <w:lvlJc w:val="left"/>
-      <w:pPr>
-        <w:ind w:left="0" w:hanging="0"/>
-      </w:pPr>
-    </w:lvl>
-    <w:lvl w:ilvl="2">
-      <w:start w:val="1"/>
-      <w:numFmt w:val="none"/>
-      <w:suff w:val="nothing"/>
-      <w:lvlText w:val=""/>
-      <w:lvlJc w:val="left"/>
-      <w:pPr>
-        <w:ind w:left="0" w:hanging="0"/>
-      </w:pPr>
-    </w:lvl>
-    <w:lvl w:ilvl="3">
-      <w:start w:val="1"/>
-      <w:numFmt w:val="none"/>
-      <w:suff w:val="nothing"/>
-      <w:lvlText w:val=""/>
-      <w:lvlJc w:val="left"/>
-      <w:pPr>
-        <w:ind w:left="0" w:hanging="0"/>
-      </w:pPr>
-    </w:lvl>
-    <w:lvl w:ilvl="4">
-      <w:start w:val="1"/>
-      <w:numFmt w:val="none"/>
-      <w:suff w:val="nothing"/>
-      <w:lvlText w:val=""/>
-      <w:lvlJc w:val="left"/>
-      <w:pPr>
-        <w:ind w:left="0" w:hanging="0"/>
-      </w:pPr>
-    </w:lvl>
-    <w:lvl w:ilvl="5">
-      <w:start w:val="1"/>
-      <w:numFmt w:val="none"/>
-      <w:suff w:val="nothing"/>
-      <w:lvlText w:val=""/>
-      <w:lvlJc w:val="left"/>
-      <w:pPr>
-        <w:ind w:left="0" w:hanging="0"/>
-      </w:pPr>
-    </w:lvl>
-    <w:lvl w:ilvl="6">
-      <w:start w:val="1"/>
-      <w:numFmt w:val="none"/>
-      <w:suff w:val="nothing"/>
-      <w:lvlText w:val=""/>
-      <w:lvlJc w:val="left"/>
-      <w:pPr>
-        <w:ind w:left="0" w:hanging="0"/>
-      </w:pPr>
-    </w:lvl>
-    <w:lvl w:ilvl="7">
-      <w:start w:val="1"/>
-      <w:numFmt w:val="none"/>
-      <w:suff w:val="nothing"/>
-      <w:lvlText w:val=""/>
-      <w:lvlJc w:val="left"/>
-      <w:pPr>
-        <w:ind w:left="0" w:hanging="0"/>
-      </w:pPr>
-    </w:lvl>
-    <w:lvl w:ilvl="8">
-      <w:start w:val="1"/>
-      <w:numFmt w:val="none"/>
-      <w:suff w:val="nothing"/>
-      <w:lvlText w:val=""/>
-      <w:lvlJc w:val="left"/>
-      <w:pPr>
-        <w:ind w:left="0" w:hanging="0"/>
-      </w:pPr>
-    </w:lvl>
-  </w:abstractNum>
   <w:num w:numId="1">
-    <w:abstractNumId w:val="1"/>
+    <w:abstractNumId w:val="7"/>
   </w:num>
   <w:num w:numId="2">
-    <w:abstractNumId w:val="2"/>
+    <w:abstractNumId w:val="0"/>
   </w:num>
   <w:num w:numId="3">
-    <w:abstractNumId w:val="3"/>
+    <w:abstractNumId w:val="4"/>
   </w:num>
   <w:num w:numId="4">
-    <w:abstractNumId w:val="4"/>
+    <w:abstractNumId w:val="5"/>
   </w:num>
   <w:num w:numId="5">
-    <w:abstractNumId w:val="5"/>
+    <w:abstractNumId w:val="1"/>
   </w:num>
   <w:num w:numId="6">
     <w:abstractNumId w:val="6"/>
   </w:num>
   <w:num w:numId="7">
-    <w:abstractNumId w:val="7"/>
+    <w:abstractNumId w:val="3"/>
   </w:num>
   <w:num w:numId="8">
-    <w:abstractNumId w:val="8"/>
+    <w:abstractNumId w:val="2"/>
   </w:num>
 </w:numbering>
 </file>
 
 <file path=word/styles.xml><?xml version="1.0" encoding="utf-8"?>
-<w:styles xmlns:w="http://schemas.openxmlformats.org/wordprocessingml/2006/main" xmlns:w14="http://schemas.microsoft.com/office/word/2010/wordml" xmlns:mc="http://schemas.openxmlformats.org/markup-compatibility/2006" mc:Ignorable="w14">
+<w:styles xmlns:mc="http://schemas.openxmlformats.org/markup-compatibility/2006" xmlns:r="http://schemas.openxmlformats.org/officeDocument/2006/relationships" xmlns:w="http://schemas.openxmlformats.org/wordprocessingml/2006/main" xmlns:w14="http://schemas.microsoft.com/office/word/2010/wordml" xmlns:w15="http://schemas.microsoft.com/office/word/2012/wordml" xmlns:w16cid="http://schemas.microsoft.com/office/word/2016/wordml/cid" xmlns:w16se="http://schemas.microsoft.com/office/word/2015/wordml/symex" mc:Ignorable="w14 w15 w16se w16cid">
   <w:docDefaults>
     <w:rPrDefault>
       <w:rPr>
-        <w:rFonts w:ascii="Arial" w:hAnsi="Arial" w:eastAsia="Arial" w:cs="Arial"/>
+        <w:rFonts w:ascii="Arial" w:eastAsia="Arial" w:hAnsi="Arial" w:cs="Arial"/>
         <w:sz w:val="22"/>
         <w:szCs w:val="22"/>
         <w:lang w:val="da" w:eastAsia="zh-CN" w:bidi="hi-IN"/>
       </w:rPr>
     </w:rPrDefault>
-    <w:pPrDefault>
-      <w:pPr/>
-    </w:pPrDefault>
+    <w:pPrDefault/>
   </w:docDefaults>
-  <w:style w:type="paragraph" w:styleId="Normal">
+  <w:latentStyles w:defLockedState="0" w:defUIPriority="99" w:defSemiHidden="0" w:defUnhideWhenUsed="0" w:defQFormat="0" w:count="377">
+    <w:lsdException w:name="Normal" w:uiPriority="0" w:qFormat="1"/>
+    <w:lsdException w:name="heading 1" w:uiPriority="9" w:qFormat="1"/>
+    <w:lsdException w:name="heading 2" w:semiHidden="1" w:uiPriority="9" w:unhideWhenUsed="1" w:qFormat="1"/>
+    <w:lsdException w:name="heading 3" w:semiHidden="1" w:uiPriority="9" w:unhideWhenUsed="1" w:qFormat="1"/>
+    <w:lsdException w:name="heading 4" w:semiHidden="1" w:uiPriority="9" w:unhideWhenUsed="1" w:qFormat="1"/>
+    <w:lsdException w:name="heading 5" w:semiHidden="1" w:uiPriority="9" w:unhideWhenUsed="1" w:qFormat="1"/>
+    <w:lsdException w:name="heading 6" w:semiHidden="1" w:uiPriority="9" w:unhideWhenUsed="1" w:qFormat="1"/>
+    <w:lsdException w:name="heading 7" w:semiHidden="1" w:uiPriority="9" w:unhideWhenUsed="1" w:qFormat="1"/>
+    <w:lsdException w:name="heading 8" w:semiHidden="1" w:uiPriority="9" w:unhideWhenUsed="1" w:qFormat="1"/>
+    <w:lsdException w:name="heading 9" w:semiHidden="1" w:uiPriority="9" w:unhideWhenUsed="1" w:qFormat="1"/>
+    <w:lsdException w:name="index 1" w:semiHidden="1" w:unhideWhenUsed="1"/>
+    <w:lsdException w:name="index 2" w:semiHidden="1" w:unhideWhenUsed="1"/>
+    <w:lsdException w:name="index 3" w:semiHidden="1" w:unhideWhenUsed="1"/>
+    <w:lsdException w:name="index 4" w:semiHidden="1" w:unhideWhenUsed="1"/>
+    <w:lsdException w:name="index 5" w:semiHidden="1" w:unhideWhenUsed="1"/>
+    <w:lsdException w:name="index 6" w:semiHidden="1" w:unhideWhenUsed="1"/>
+    <w:lsdException w:name="index 7" w:semiHidden="1" w:unhideWhenUsed="1"/>
+    <w:lsdException w:name="index 8" w:semiHidden="1" w:unhideWhenUsed="1"/>
+    <w:lsdException w:name="index 9" w:semiHidden="1" w:unhideWhenUsed="1"/>
+    <w:lsdException w:name="toc 1" w:semiHidden="1" w:uiPriority="39" w:unhideWhenUsed="1"/>
+    <w:lsdException w:name="toc 2" w:semiHidden="1" w:uiPriority="39" w:unhideWhenUsed="1"/>
+    <w:lsdException w:name="toc 3" w:semiHidden="1" w:uiPriority="39" w:unhideWhenUsed="1"/>
+    <w:lsdException w:name="toc 4" w:semiHidden="1" w:uiPriority="39" w:unhideWhenUsed="1"/>
+    <w:lsdException w:name="toc 5" w:semiHidden="1" w:uiPriority="39" w:unhideWhenUsed="1"/>
+    <w:lsdException w:name="toc 6" w:semiHidden="1" w:uiPriority="39" w:unhideWhenUsed="1"/>
+    <w:lsdException w:name="toc 7" w:semiHidden="1" w:uiPriority="39" w:unhideWhenUsed="1"/>
+    <w:lsdException w:name="toc 8" w:semiHidden="1" w:uiPriority="39" w:unhideWhenUsed="1"/>
+    <w:lsdException w:name="toc 9" w:semiHidden="1" w:uiPriority="39" w:unhideWhenUsed="1"/>
+    <w:lsdException w:name="Normal Indent" w:semiHidden="1" w:unhideWhenUsed="1"/>
+    <w:lsdException w:name="footnote text" w:semiHidden="1" w:unhideWhenUsed="1"/>
+    <w:lsdException w:name="annotation text" w:semiHidden="1" w:unhideWhenUsed="1"/>
+    <w:lsdException w:name="header" w:semiHidden="1" w:unhideWhenUsed="1"/>
+    <w:lsdException w:name="footer" w:semiHidden="1" w:unhideWhenUsed="1"/>
+    <w:lsdException w:name="index heading" w:semiHidden="1" w:unhideWhenUsed="1"/>
+    <w:lsdException w:name="caption" w:semiHidden="1" w:uiPriority="35" w:unhideWhenUsed="1" w:qFormat="1"/>
+    <w:lsdException w:name="table of figures" w:semiHidden="1" w:unhideWhenUsed="1"/>
+    <w:lsdException w:name="envelope address" w:semiHidden="1" w:unhideWhenUsed="1"/>
+    <w:lsdException w:name="envelope return" w:semiHidden="1" w:unhideWhenUsed="1"/>
+    <w:lsdException w:name="footnote reference" w:semiHidden="1" w:unhideWhenUsed="1"/>
+    <w:lsdException w:name="annotation reference" w:semiHidden="1" w:unhideWhenUsed="1"/>
+    <w:lsdException w:name="line number" w:semiHidden="1" w:unhideWhenUsed="1"/>
+    <w:lsdException w:name="page number" w:semiHidden="1" w:unhideWhenUsed="1"/>
+    <w:lsdException w:name="endnote reference" w:semiHidden="1" w:unhideWhenUsed="1"/>
+    <w:lsdException w:name="endnote text" w:semiHidden="1" w:unhideWhenUsed="1"/>
+    <w:lsdException w:name="table of authorities" w:semiHidden="1" w:unhideWhenUsed="1"/>
+    <w:lsdException w:name="macro" w:semiHidden="1" w:unhideWhenUsed="1"/>
+    <w:lsdException w:name="toa heading" w:semiHidden="1" w:unhideWhenUsed="1"/>
+    <w:lsdException w:name="List" w:semiHidden="1" w:unhideWhenUsed="1"/>
+    <w:lsdException w:name="List Bullet" w:semiHidden="1" w:unhideWhenUsed="1"/>
+    <w:lsdException w:name="List Number" w:semiHidden="1" w:unhideWhenUsed="1"/>
+    <w:lsdException w:name="List 2" w:semiHidden="1" w:unhideWhenUsed="1"/>
+    <w:lsdException w:name="List 3" w:semiHidden="1" w:unhideWhenUsed="1"/>
+    <w:lsdException w:name="List 4" w:semiHidden="1" w:unhideWhenUsed="1"/>
+    <w:lsdException w:name="List 5" w:semiHidden="1" w:unhideWhenUsed="1"/>
+    <w:lsdException w:name="List Bullet 2" w:semiHidden="1" w:unhideWhenUsed="1"/>
+    <w:lsdException w:name="List Bullet 3" w:semiHidden="1" w:unhideWhenUsed="1"/>
+    <w:lsdException w:name="List Bullet 4" w:semiHidden="1" w:unhideWhenUsed="1"/>
+    <w:lsdException w:name="List Bullet 5" w:semiHidden="1" w:unhideWhenUsed="1"/>
+    <w:lsdException w:name="List Number 2" w:semiHidden="1" w:unhideWhenUsed="1"/>
+    <w:lsdException w:name="List Number 3" w:semiHidden="1" w:unhideWhenUsed="1"/>
+    <w:lsdException w:name="List Number 4" w:semiHidden="1" w:unhideWhenUsed="1"/>
+    <w:lsdException w:name="List Number 5" w:semiHidden="1" w:unhideWhenUsed="1"/>
+    <w:lsdException w:name="Title" w:uiPriority="10" w:qFormat="1"/>
+    <w:lsdException w:name="Closing" w:semiHidden="1" w:unhideWhenUsed="1"/>
+    <w:lsdException w:name="Signature" w:semiHidden="1" w:unhideWhenUsed="1"/>
+    <w:lsdException w:name="Default Paragraph Font" w:semiHidden="1" w:uiPriority="1" w:unhideWhenUsed="1"/>
+    <w:lsdException w:name="Body Text" w:semiHidden="1" w:unhideWhenUsed="1"/>
+    <w:lsdException w:name="Body Text Indent" w:semiHidden="1" w:unhideWhenUsed="1"/>
+    <w:lsdException w:name="List Continue" w:semiHidden="1" w:unhideWhenUsed="1"/>
+    <w:lsdException w:name="List Continue 2" w:semiHidden="1" w:unhideWhenUsed="1"/>
+    <w:lsdException w:name="List Continue 3" w:semiHidden="1" w:unhideWhenUsed="1"/>
+    <w:lsdException w:name="List Continue 4" w:semiHidden="1" w:unhideWhenUsed="1"/>
+    <w:lsdException w:name="List Continue 5" w:semiHidden="1" w:unhideWhenUsed="1"/>
+    <w:lsdException w:name="Message Header" w:semiHidden="1" w:unhideWhenUsed="1"/>
+    <w:lsdException w:name="Subtitle" w:uiPriority="11" w:qFormat="1"/>
+    <w:lsdException w:name="Salutation" w:semiHidden="1" w:unhideWhenUsed="1"/>
+    <w:lsdException w:name="Date" w:semiHidden="1" w:unhideWhenUsed="1"/>
+    <w:lsdException w:name="Body Text First Indent" w:semiHidden="1" w:unhideWhenUsed="1"/>
+    <w:lsdException w:name="Body Text First Indent 2" w:semiHidden="1" w:unhideWhenUsed="1"/>
+    <w:lsdException w:name="Note Heading" w:semiHidden="1" w:unhideWhenUsed="1"/>
+    <w:lsdException w:name="Body Text 2" w:semiHidden="1" w:unhideWhenUsed="1"/>
+    <w:lsdException w:name="Body Text 3" w:semiHidden="1" w:unhideWhenUsed="1"/>
+    <w:lsdException w:name="Body Text Indent 2" w:semiHidden="1" w:unhideWhenUsed="1"/>
+    <w:lsdException w:name="Body Text Indent 3" w:semiHidden="1" w:unhideWhenUsed="1"/>
+    <w:lsdException w:name="Block Text" w:semiHidden="1" w:unhideWhenUsed="1"/>
+    <w:lsdException w:name="Hyperlink" w:semiHidden="1" w:unhideWhenUsed="1"/>
+    <w:lsdException w:name="FollowedHyperlink" w:semiHidden="1" w:unhideWhenUsed="1"/>
+    <w:lsdException w:name="Strong" w:uiPriority="22" w:qFormat="1"/>
+    <w:lsdException w:name="Emphasis" w:uiPriority="20" w:qFormat="1"/>
+    <w:lsdException w:name="Document Map" w:semiHidden="1" w:unhideWhenUsed="1"/>
+    <w:lsdException w:name="Plain Text" w:semiHidden="1" w:unhideWhenUsed="1"/>
+    <w:lsdException w:name="E-mail Signature" w:semiHidden="1" w:unhideWhenUsed="1"/>
+    <w:lsdException w:name="HTML Top of Form" w:semiHidden="1" w:unhideWhenUsed="1"/>
+    <w:lsdException w:name="HTML Bottom of Form" w:semiHidden="1" w:unhideWhenUsed="1"/>
+    <w:lsdException w:name="Normal (Web)" w:semiHidden="1" w:unhideWhenUsed="1"/>
+    <w:lsdException w:name="HTML Acronym" w:semiHidden="1" w:unhideWhenUsed="1"/>
+    <w:lsdException w:name="HTML Address" w:semiHidden="1" w:unhideWhenUsed="1"/>
+    <w:lsdException w:name="HTML Cite" w:semiHidden="1" w:unhideWhenUsed="1"/>
+    <w:lsdException w:name="HTML Code" w:semiHidden="1" w:unhideWhenUsed="1"/>
+    <w:lsdException w:name="HTML Definition" w:semiHidden="1" w:unhideWhenUsed="1"/>
+    <w:lsdException w:name="HTML Keyboard" w:semiHidden="1" w:unhideWhenUsed="1"/>
+    <w:lsdException w:name="HTML Preformatted" w:semiHidden="1" w:unhideWhenUsed="1"/>
+    <w:lsdException w:name="HTML Sample" w:semiHidden="1" w:unhideWhenUsed="1"/>
+    <w:lsdException w:name="HTML Typewriter" w:semiHidden="1" w:unhideWhenUsed="1"/>
+    <w:lsdException w:name="HTML Variable" w:semiHidden="1" w:unhideWhenUsed="1"/>
+    <w:lsdException w:name="Normal Table" w:semiHidden="1" w:unhideWhenUsed="1"/>
+    <w:lsdException w:name="annotation subject" w:semiHidden="1" w:unhideWhenUsed="1"/>
+    <w:lsdException w:name="No List" w:semiHidden="1" w:unhideWhenUsed="1"/>
+    <w:lsdException w:name="Outline List 1" w:semiHidden="1" w:unhideWhenUsed="1"/>
+    <w:lsdException w:name="Outline List 2" w:semiHidden="1" w:unhideWhenUsed="1"/>
+    <w:lsdException w:name="Outline List 3" w:semiHidden="1" w:unhideWhenUsed="1"/>
+    <w:lsdException w:name="Table Simple 1" w:semiHidden="1" w:unhideWhenUsed="1"/>
+    <w:lsdException w:name="Table Simple 2" w:semiHidden="1" w:unhideWhenUsed="1"/>
+    <w:lsdException w:name="Table Simple 3" w:semiHidden="1" w:unhideWhenUsed="1"/>
+    <w:lsdException w:name="Table Classic 1" w:semiHidden="1" w:unhideWhenUsed="1"/>
+    <w:lsdException w:name="Table Classic 2" w:semiHidden="1" w:unhideWhenUsed="1"/>
+    <w:lsdException w:name="Table Classic 3" w:semiHidden="1" w:unhideWhenUsed="1"/>
+    <w:lsdException w:name="Table Classic 4" w:semiHidden="1" w:unhideWhenUsed="1"/>
+    <w:lsdException w:name="Table Colorful 1" w:semiHidden="1" w:unhideWhenUsed="1"/>
+    <w:lsdException w:name="Table Colorful 2" w:semiHidden="1" w:unhideWhenUsed="1"/>
+    <w:lsdException w:name="Table Colorful 3" w:semiHidden="1" w:unhideWhenUsed="1"/>
+    <w:lsdException w:name="Table Columns 1" w:semiHidden="1" w:unhideWhenUsed="1"/>
+    <w:lsdException w:name="Table Columns 2" w:semiHidden="1" w:unhideWhenUsed="1"/>
+    <w:lsdException w:name="Table Columns 3" w:semiHidden="1" w:unhideWhenUsed="1"/>
+    <w:lsdException w:name="Table Columns 4" w:semiHidden="1" w:unhideWhenUsed="1"/>
+    <w:lsdException w:name="Table Columns 5" w:semiHidden="1" w:unhideWhenUsed="1"/>
+    <w:lsdException w:name="Table Grid 1" w:semiHidden="1" w:unhideWhenUsed="1"/>
+    <w:lsdException w:name="Table Grid 2" w:semiHidden="1" w:unhideWhenUsed="1"/>
+    <w:lsdException w:name="Table Grid 3" w:semiHidden="1" w:unhideWhenUsed="1"/>
+    <w:lsdException w:name="Table Grid 4" w:semiHidden="1" w:unhideWhenUsed="1"/>
+    <w:lsdException w:name="Table Grid 5" w:semiHidden="1" w:unhideWhenUsed="1"/>
+    <w:lsdException w:name="Table Grid 6" w:semiHidden="1" w:unhideWhenUsed="1"/>
+    <w:lsdException w:name="Table Grid 7" w:semiHidden="1" w:unhideWhenUsed="1"/>
+    <w:lsdException w:name="Table Grid 8" w:semiHidden="1" w:unhideWhenUsed="1"/>
+    <w:lsdException w:name="Table List 1" w:semiHidden="1" w:unhideWhenUsed="1"/>
+    <w:lsdException w:name="Table List 2" w:semiHidden="1" w:unhideWhenUsed="1"/>
+    <w:lsdException w:name="Table List 3" w:semiHidden="1" w:unhideWhenUsed="1"/>
+    <w:lsdException w:name="Table List 4" w:semiHidden="1" w:unhideWhenUsed="1"/>
+    <w:lsdException w:name="Table List 5" w:semiHidden="1" w:unhideWhenUsed="1"/>
+    <w:lsdException w:name="Table List 6" w:semiHidden="1" w:unhideWhenUsed="1"/>
+    <w:lsdException w:name="Table List 7" w:semiHidden="1" w:unhideWhenUsed="1"/>
+    <w:lsdException w:name="Table List 8" w:semiHidden="1" w:unhideWhenUsed="1"/>
+    <w:lsdException w:name="Table 3D effects 1" w:semiHidden="1" w:unhideWhenUsed="1"/>
+    <w:lsdException w:name="Table 3D effects 2" w:semiHidden="1" w:unhideWhenUsed="1"/>
+    <w:lsdException w:name="Table 3D effects 3" w:semiHidden="1" w:unhideWhenUsed="1"/>
+    <w:lsdException w:name="Table Contemporary" w:semiHidden="1" w:unhideWhenUsed="1"/>
+    <w:lsdException w:name="Table Elegant" w:semiHidden="1" w:unhideWhenUsed="1"/>
+    <w:lsdException w:name="Table Professional" w:semiHidden="1" w:unhideWhenUsed="1"/>
+    <w:lsdException w:name="Table Subtle 1" w:semiHidden="1" w:unhideWhenUsed="1"/>
+    <w:lsdException w:name="Table Subtle 2" w:semiHidden="1" w:unhideWhenUsed="1"/>
+    <w:lsdException w:name="Table Web 1" w:semiHidden="1" w:unhideWhenUsed="1"/>
+    <w:lsdException w:name="Table Web 2" w:semiHidden="1" w:unhideWhenUsed="1"/>
+    <w:lsdException w:name="Table Web 3" w:semiHidden="1" w:unhideWhenUsed="1"/>
+    <w:lsdException w:name="Balloon Text" w:semiHidden="1" w:unhideWhenUsed="1"/>
+    <w:lsdException w:name="Table Grid" w:uiPriority="39"/>
+    <w:lsdException w:name="Table Theme" w:semiHidden="1" w:unhideWhenUsed="1"/>
+    <w:lsdException w:name="Placeholder Text" w:semiHidden="1"/>
+    <w:lsdException w:name="No Spacing" w:uiPriority="1" w:qFormat="1"/>
+    <w:lsdException w:name="Light Shading" w:uiPriority="60"/>
+    <w:lsdException w:name="Light List" w:uiPriority="61"/>
+    <w:lsdException w:name="Light Grid" w:uiPriority="62"/>
+    <w:lsdException w:name="Medium Shading 1" w:uiPriority="63"/>
+    <w:lsdException w:name="Medium Shading 2" w:uiPriority="64"/>
+    <w:lsdException w:name="Medium List 1" w:uiPriority="65"/>
+    <w:lsdException w:name="Medium List 2" w:uiPriority="66"/>
+    <w:lsdException w:name="Medium Grid 1" w:uiPriority="67"/>
+    <w:lsdException w:name="Medium Grid 2" w:uiPriority="68"/>
+    <w:lsdException w:name="Medium Grid 3" w:uiPriority="69"/>
+    <w:lsdException w:name="Dark List" w:uiPriority="70"/>
+    <w:lsdException w:name="Colorful Shading" w:uiPriority="71"/>
+    <w:lsdException w:name="Colorful List" w:uiPriority="72"/>
+    <w:lsdException w:name="Colorful Grid" w:uiPriority="73"/>
+    <w:lsdException w:name="Light Shading Accent 1" w:uiPriority="60"/>
+    <w:lsdException w:name="Light List Accent 1" w:uiPriority="61"/>
+    <w:lsdException w:name="Light Grid Accent 1" w:uiPriority="62"/>
+    <w:lsdException w:name="Medium Shading 1 Accent 1" w:uiPriority="63"/>
+    <w:lsdException w:name="Medium Shading 2 Accent 1" w:uiPriority="64"/>
+    <w:lsdException w:name="Medium List 1 Accent 1" w:uiPriority="65"/>
+    <w:lsdException w:name="Revision" w:semiHidden="1"/>
+    <w:lsdException w:name="List Paragraph" w:uiPriority="34" w:qFormat="1"/>
+    <w:lsdException w:name="Quote" w:uiPriority="29" w:qFormat="1"/>
+    <w:lsdException w:name="Intense Quote" w:uiPriority="30" w:qFormat="1"/>
+    <w:lsdException w:name="Medium List 2 Accent 1" w:uiPriority="66"/>
+    <w:lsdException w:name="Medium Grid 1 Accent 1" w:uiPriority="67"/>
+    <w:lsdException w:name="Medium Grid 2 Accent 1" w:uiPriority="68"/>
+    <w:lsdException w:name="Medium Grid 3 Accent 1" w:uiPriority="69"/>
+    <w:lsdException w:name="Dark List Accent 1" w:uiPriority="70"/>
+    <w:lsdException w:name="Colorful Shading Accent 1" w:uiPriority="71"/>
+    <w:lsdException w:name="Colorful List Accent 1" w:uiPriority="72"/>
+    <w:lsdException w:name="Colorful Grid Accent 1" w:uiPriority="73"/>
+    <w:lsdException w:name="Light Shading Accent 2" w:uiPriority="60"/>
+    <w:lsdException w:name="Light List Accent 2" w:uiPriority="61"/>
+    <w:lsdException w:name="Light Grid Accent 2" w:uiPriority="62"/>
+    <w:lsdException w:name="Medium Shading 1 Accent 2" w:uiPriority="63"/>
+    <w:lsdException w:name="Medium Shading 2 Accent 2" w:uiPriority="64"/>
+    <w:lsdException w:name="Medium List 1 Accent 2" w:uiPriority="65"/>
+    <w:lsdException w:name="Medium List 2 Accent 2" w:uiPriority="66"/>
+    <w:lsdException w:name="Medium Grid 1 Accent 2" w:uiPriority="67"/>
+    <w:lsdException w:name="Medium Grid 2 Accent 2" w:uiPriority="68"/>
+    <w:lsdException w:name="Medium Grid 3 Accent 2" w:uiPriority="69"/>
+    <w:lsdException w:name="Dark List Accent 2" w:uiPriority="70"/>
+    <w:lsdException w:name="Colorful Shading Accent 2" w:uiPriority="71"/>
+    <w:lsdException w:name="Colorful List Accent 2" w:uiPriority="72"/>
+    <w:lsdException w:name="Colorful Grid Accent 2" w:uiPriority="73"/>
+    <w:lsdException w:name="Light Shading Accent 3" w:uiPriority="60"/>
+    <w:lsdException w:name="Light List Accent 3" w:uiPriority="61"/>
+    <w:lsdException w:name="Light Grid Accent 3" w:uiPriority="62"/>
+    <w:lsdException w:name="Medium Shading 1 Accent 3" w:uiPriority="63"/>
+    <w:lsdException w:name="Medium Shading 2 Accent 3" w:uiPriority="64"/>
+    <w:lsdException w:name="Medium List 1 Accent 3" w:uiPriority="65"/>
+    <w:lsdException w:name="Medium List 2 Accent 3" w:uiPriority="66"/>
+    <w:lsdException w:name="Medium Grid 1 Accent 3" w:uiPriority="67"/>
+    <w:lsdException w:name="Medium Grid 2 Accent 3" w:uiPriority="68"/>
+    <w:lsdException w:name="Medium Grid 3 Accent 3" w:uiPriority="69"/>
+    <w:lsdException w:name="Dark List Accent 3" w:uiPriority="70"/>
+    <w:lsdException w:name="Colorful Shading Accent 3" w:uiPriority="71"/>
+    <w:lsdException w:name="Colorful List Accent 3" w:uiPriority="72"/>
+    <w:lsdException w:name="Colorful Grid Accent 3" w:uiPriority="73"/>
+    <w:lsdException w:name="Light Shading Accent 4" w:uiPriority="60"/>
+    <w:lsdException w:name="Light List Accent 4" w:uiPriority="61"/>
+    <w:lsdException w:name="Light Grid Accent 4" w:uiPriority="62"/>
+    <w:lsdException w:name="Medium Shading 1 Accent 4" w:uiPriority="63"/>
+    <w:lsdException w:name="Medium Shading 2 Accent 4" w:uiPriority="64"/>
+    <w:lsdException w:name="Medium List 1 Accent 4" w:uiPriority="65"/>
+    <w:lsdException w:name="Medium List 2 Accent 4" w:uiPriority="66"/>
+    <w:lsdException w:name="Medium Grid 1 Accent 4" w:uiPriority="67"/>
+    <w:lsdException w:name="Medium Grid 2 Accent 4" w:uiPriority="68"/>
+    <w:lsdException w:name="Medium Grid 3 Accent 4" w:uiPriority="69"/>
+    <w:lsdException w:name="Dark List Accent 4" w:uiPriority="70"/>
+    <w:lsdException w:name="Colorful Shading Accent 4" w:uiPriority="71"/>
+    <w:lsdException w:name="Colorful List Accent 4" w:uiPriority="72"/>
+    <w:lsdException w:name="Colorful Grid Accent 4" w:uiPriority="73"/>
+    <w:lsdException w:name="Light Shading Accent 5" w:uiPriority="60"/>
+    <w:lsdException w:name="Light List Accent 5" w:uiPriority="61"/>
+    <w:lsdException w:name="Light Grid Accent 5" w:uiPriority="62"/>
+    <w:lsdException w:name="Medium Shading 1 Accent 5" w:uiPriority="63"/>
+    <w:lsdException w:name="Medium Shading 2 Accent 5" w:uiPriority="64"/>
+    <w:lsdException w:name="Medium List 1 Accent 5" w:uiPriority="65"/>
+    <w:lsdException w:name="Medium List 2 Accent 5" w:uiPriority="66"/>
+    <w:lsdException w:name="Medium Grid 1 Accent 5" w:uiPriority="67"/>
+    <w:lsdException w:name="Medium Grid 2 Accent 5" w:uiPriority="68"/>
+    <w:lsdException w:name="Medium Grid 3 Accent 5" w:uiPriority="69"/>
+    <w:lsdException w:name="Dark List Accent 5" w:uiPriority="70"/>
+    <w:lsdException w:name="Colorful Shading Accent 5" w:uiPriority="71"/>
+    <w:lsdException w:name="Colorful List Accent 5" w:uiPriority="72"/>
+    <w:lsdException w:name="Colorful Grid Accent 5" w:uiPriority="73"/>
+    <w:lsdException w:name="Light Shading Accent 6" w:uiPriority="60"/>
+    <w:lsdException w:name="Light List Accent 6" w:uiPriority="61"/>
+    <w:lsdException w:name="Light Grid Accent 6" w:uiPriority="62"/>
+    <w:lsdException w:name="Medium Shading 1 Accent 6" w:uiPriority="63"/>
+    <w:lsdException w:name="Medium Shading 2 Accent 6" w:uiPriority="64"/>
+    <w:lsdException w:name="Medium List 1 Accent 6" w:uiPriority="65"/>
+    <w:lsdException w:name="Medium List 2 Accent 6" w:uiPriority="66"/>
+    <w:lsdException w:name="Medium Grid 1 Accent 6" w:uiPriority="67"/>
+    <w:lsdException w:name="Medium Grid 2 Accent 6" w:uiPriority="68"/>
+    <w:lsdException w:name="Medium Grid 3 Accent 6" w:uiPriority="69"/>
+    <w:lsdException w:name="Dark List Accent 6" w:uiPriority="70"/>
+    <w:lsdException w:name="Colorful Shading Accent 6" w:uiPriority="71"/>
+    <w:lsdException w:name="Colorful List Accent 6" w:uiPriority="72"/>
+    <w:lsdException w:name="Colorful Grid Accent 6" w:uiPriority="73"/>
+    <w:lsdException w:name="Subtle Emphasis" w:uiPriority="19" w:qFormat="1"/>
+    <w:lsdException w:name="Intense Emphasis" w:uiPriority="21" w:qFormat="1"/>
+    <w:lsdException w:name="Subtle Reference" w:uiPriority="31" w:qFormat="1"/>
+    <w:lsdException w:name="Intense Reference" w:uiPriority="32" w:qFormat="1"/>
+    <w:lsdException w:name="Book Title" w:uiPriority="33" w:qFormat="1"/>
+    <w:lsdException w:name="Bibliography" w:semiHidden="1" w:uiPriority="37" w:unhideWhenUsed="1"/>
+    <w:lsdException w:name="TOC Heading" w:semiHidden="1" w:uiPriority="39" w:unhideWhenUsed="1" w:qFormat="1"/>
+    <w:lsdException w:name="Plain Table 1" w:uiPriority="41"/>
+    <w:lsdException w:name="Plain Table 2" w:uiPriority="42"/>
+    <w:lsdException w:name="Plain Table 3" w:uiPriority="43"/>
+    <w:lsdException w:name="Plain Table 4" w:uiPriority="44"/>
+    <w:lsdException w:name="Plain Table 5" w:uiPriority="45"/>
+    <w:lsdException w:name="Grid Table Light" w:uiPriority="40"/>
+    <w:lsdException w:name="Grid Table 1 Light" w:uiPriority="46"/>
+    <w:lsdException w:name="Grid Table 2" w:uiPriority="47"/>
+    <w:lsdException w:name="Grid Table 3" w:uiPriority="48"/>
+    <w:lsdException w:name="Grid Table 4" w:uiPriority="49"/>
+    <w:lsdException w:name="Grid Table 5 Dark" w:uiPriority="50"/>
+    <w:lsdException w:name="Grid Table 6 Colorful" w:uiPriority="51"/>
+    <w:lsdException w:name="Grid Table 7 Colorful" w:uiPriority="52"/>
+    <w:lsdException w:name="Grid Table 1 Light Accent 1" w:uiPriority="46"/>
+    <w:lsdException w:name="Grid Table 2 Accent 1" w:uiPriority="47"/>
+    <w:lsdException w:name="Grid Table 3 Accent 1" w:uiPriority="48"/>
+    <w:lsdException w:name="Grid Table 4 Accent 1" w:uiPriority="49"/>
+    <w:lsdException w:name="Grid Table 5 Dark Accent 1" w:uiPriority="50"/>
+    <w:lsdException w:name="Grid Table 6 Colorful Accent 1" w:uiPriority="51"/>
+    <w:lsdException w:name="Grid Table 7 Colorful Accent 1" w:uiPriority="52"/>
+    <w:lsdException w:name="Grid Table 1 Light Accent 2" w:uiPriority="46"/>
+    <w:lsdException w:name="Grid Table 2 Accent 2" w:uiPriority="47"/>
+    <w:lsdException w:name="Grid Table 3 Accent 2" w:uiPriority="48"/>
+    <w:lsdException w:name="Grid Table 4 Accent 2" w:uiPriority="49"/>
+    <w:lsdException w:name="Grid Table 5 Dark Accent 2" w:uiPriority="50"/>
+    <w:lsdException w:name="Grid Table 6 Colorful Accent 2" w:uiPriority="51"/>
+    <w:lsdException w:name="Grid Table 7 Colorful Accent 2" w:uiPriority="52"/>
+    <w:lsdException w:name="Grid Table 1 Light Accent 3" w:uiPriority="46"/>
+    <w:lsdException w:name="Grid Table 2 Accent 3" w:uiPriority="47"/>
+    <w:lsdException w:name="Grid Table 3 Accent 3" w:uiPriority="48"/>
+    <w:lsdException w:name="Grid Table 4 Accent 3" w:uiPriority="49"/>
+    <w:lsdException w:name="Grid Table 5 Dark Accent 3" w:uiPriority="50"/>
+    <w:lsdException w:name="Grid Table 6 Colorful Accent 3" w:uiPriority="51"/>
+    <w:lsdException w:name="Grid Table 7 Colorful Accent 3" w:uiPriority="52"/>
+    <w:lsdException w:name="Grid Table 1 Light Accent 4" w:uiPriority="46"/>
+    <w:lsdException w:name="Grid Table 2 Accent 4" w:uiPriority="47"/>
+    <w:lsdException w:name="Grid Table 3 Accent 4" w:uiPriority="48"/>
+    <w:lsdException w:name="Grid Table 4 Accent 4" w:uiPriority="49"/>
+    <w:lsdException w:name="Grid Table 5 Dark Accent 4" w:uiPriority="50"/>
+    <w:lsdException w:name="Grid Table 6 Colorful Accent 4" w:uiPriority="51"/>
+    <w:lsdException w:name="Grid Table 7 Colorful Accent 4" w:uiPriority="52"/>
+    <w:lsdException w:name="Grid Table 1 Light Accent 5" w:uiPriority="46"/>
+    <w:lsdException w:name="Grid Table 2 Accent 5" w:uiPriority="47"/>
+    <w:lsdException w:name="Grid Table 3 Accent 5" w:uiPriority="48"/>
+    <w:lsdException w:name="Grid Table 4 Accent 5" w:uiPriority="49"/>
+    <w:lsdException w:name="Grid Table 5 Dark Accent 5" w:uiPriority="50"/>
+    <w:lsdException w:name="Grid Table 6 Colorful Accent 5" w:uiPriority="51"/>
+    <w:lsdException w:name="Grid Table 7 Colorful Accent 5" w:uiPriority="52"/>
+    <w:lsdException w:name="Grid Table 1 Light Accent 6" w:uiPriority="46"/>
+    <w:lsdException w:name="Grid Table 2 Accent 6" w:uiPriority="47"/>
+    <w:lsdException w:name="Grid Table 3 Accent 6" w:uiPriority="48"/>
+    <w:lsdException w:name="Grid Table 4 Accent 6" w:uiPriority="49"/>
+    <w:lsdException w:name="Grid Table 5 Dark Accent 6" w:uiPriority="50"/>
+    <w:lsdException w:name="Grid Table 6 Colorful Accent 6" w:uiPriority="51"/>
+    <w:lsdException w:name="Grid Table 7 Colorful Accent 6" w:uiPriority="52"/>
+    <w:lsdException w:name="List Table 1 Light" w:uiPriority="46"/>
+    <w:lsdException w:name="List Table 2" w:uiPriority="47"/>
+    <w:lsdException w:name="List Table 3" w:uiPriority="48"/>
+    <w:lsdException w:name="List Table 4" w:uiPriority="49"/>
+    <w:lsdException w:name="List Table 5 Dark" w:uiPriority="50"/>
+    <w:lsdException w:name="List Table 6 Colorful" w:uiPriority="51"/>
+    <w:lsdException w:name="List Table 7 Colorful" w:uiPriority="52"/>
+    <w:lsdException w:name="List Table 1 Light Accent 1" w:uiPriority="46"/>
+    <w:lsdException w:name="List Table 2 Accent 1" w:uiPriority="47"/>
+    <w:lsdException w:name="List Table 3 Accent 1" w:uiPriority="48"/>
+    <w:lsdException w:name="List Table 4 Accent 1" w:uiPriority="49"/>
+    <w:lsdException w:name="List Table 5 Dark Accent 1" w:uiPriority="50"/>
+    <w:lsdException w:name="List Table 6 Colorful Accent 1" w:uiPriority="51"/>
+    <w:lsdException w:name="List Table 7 Colorful Accent 1" w:uiPriority="52"/>
+    <w:lsdException w:name="List Table 1 Light Accent 2" w:uiPriority="46"/>
+    <w:lsdException w:name="List Table 2 Accent 2" w:uiPriority="47"/>
+    <w:lsdException w:name="List Table 3 Accent 2" w:uiPriority="48"/>
+    <w:lsdException w:name="List Table 4 Accent 2" w:uiPriority="49"/>
+    <w:lsdException w:name="List Table 5 Dark Accent 2" w:uiPriority="50"/>
+    <w:lsdException w:name="List Table 6 Colorful Accent 2" w:uiPriority="51"/>
+    <w:lsdException w:name="List Table 7 Colorful Accent 2" w:uiPriority="52"/>
+    <w:lsdException w:name="List Table 1 Light Accent 3" w:uiPriority="46"/>
+    <w:lsdException w:name="List Table 2 Accent 3" w:uiPriority="47"/>
+    <w:lsdException w:name="List Table 3 Accent 3" w:uiPriority="48"/>
+    <w:lsdException w:name="List Table 4 Accent 3" w:uiPriority="49"/>
+    <w:lsdException w:name="List Table 5 Dark Accent 3" w:uiPriority="50"/>
+    <w:lsdException w:name="List Table 6 Colorful Accent 3" w:uiPriority="51"/>
+    <w:lsdException w:name="List Table 7 Colorful Accent 3" w:uiPriority="52"/>
+    <w:lsdException w:name="List Table 1 Light Accent 4" w:uiPriority="46"/>
+    <w:lsdException w:name="List Table 2 Accent 4" w:uiPriority="47"/>
+    <w:lsdException w:name="List Table 3 Accent 4" w:uiPriority="48"/>
+    <w:lsdException w:name="List Table 4 Accent 4" w:uiPriority="49"/>
+    <w:lsdException w:name="List Table 5 Dark Accent 4" w:uiPriority="50"/>
+    <w:lsdException w:name="List Table 6 Colorful Accent 4" w:uiPriority="51"/>
+    <w:lsdException w:name="List Table 7 Colorful Accent 4" w:uiPriority="52"/>
+    <w:lsdException w:name="List Table 1 Light Accent 5" w:uiPriority="46"/>
+    <w:lsdException w:name="List Table 2 Accent 5" w:uiPriority="47"/>
+    <w:lsdException w:name="List Table 3 Accent 5" w:uiPriority="48"/>
+    <w:lsdException w:name="List Table 4 Accent 5" w:uiPriority="49"/>
+    <w:lsdException w:name="List Table 5 Dark Accent 5" w:uiPriority="50"/>
+    <w:lsdException w:name="List Table 6 Colorful Accent 5" w:uiPriority="51"/>
+    <w:lsdException w:name="List Table 7 Colorful Accent 5" w:uiPriority="52"/>
+    <w:lsdException w:name="List Table 1 Light Accent 6" w:uiPriority="46"/>
+    <w:lsdException w:name="List Table 2 Accent 6" w:uiPriority="47"/>
+    <w:lsdException w:name="List Table 3 Accent 6" w:uiPriority="48"/>
+    <w:lsdException w:name="List Table 4 Accent 6" w:uiPriority="49"/>
+    <w:lsdException w:name="List Table 5 Dark Accent 6" w:uiPriority="50"/>
+    <w:lsdException w:name="List Table 6 Colorful Accent 6" w:uiPriority="51"/>
+    <w:lsdException w:name="List Table 7 Colorful Accent 6" w:uiPriority="52"/>
+    <w:lsdException w:name="Mention" w:semiHidden="1" w:unhideWhenUsed="1"/>
+    <w:lsdException w:name="Smart Hyperlink" w:semiHidden="1" w:unhideWhenUsed="1"/>
+    <w:lsdException w:name="Hashtag" w:semiHidden="1" w:unhideWhenUsed="1"/>
+    <w:lsdException w:name="Unresolved Mention" w:semiHidden="1" w:unhideWhenUsed="1"/>
+    <w:lsdException w:name="Smart Link" w:semiHidden="1" w:unhideWhenUsed="1"/>
+    <w:lsdException w:name="Smart Link Error" w:semiHidden="1" w:unhideWhenUsed="1"/>
+  </w:latentStyles>
+  <w:style w:type="paragraph" w:default="1" w:styleId="Normal">
     <w:name w:val="Normal"/>
     <w:qFormat/>
     <w:pPr>
-      <w:widowControl w:val="false"/>
-      <w:spacing w:lineRule="auto" w:line="276"/>
+      <w:widowControl w:val="0"/>
+      <w:spacing w:line="276" w:lineRule="auto"/>
     </w:pPr>
-    <w:rPr>
-      <w:rFonts w:ascii="Arial" w:hAnsi="Arial" w:eastAsia="Arial" w:cs="Arial"/>
-      <w:color w:val="auto"/>
-      <w:kern w:val="0"/>
-      <w:sz w:val="22"/>
-      <w:szCs w:val="22"/>
-      <w:lang w:val="da" w:eastAsia="zh-CN" w:bidi="hi-IN"/>
-    </w:rPr>
   </w:style>
   <w:style w:type="paragraph" w:styleId="Heading1">
-    <w:name w:val="Heading 1"/>
-    <w:basedOn w:val="Normal1"/>
+    <w:name w:val="heading 1"/>
+    <w:basedOn w:val="LO-normal"/>
     <w:next w:val="Normal"/>
+    <w:uiPriority w:val="9"/>
     <w:qFormat/>
     <w:pPr>
-      <w:keepNext w:val="true"/>
+      <w:keepNext/>
       <w:keepLines/>
-      <w:spacing w:lineRule="auto" w:line="240" w:before="400" w:after="120"/>
+      <w:spacing w:before="400" w:after="120"/>
+      <w:outlineLvl w:val="0"/>
     </w:pPr>
     <w:rPr>
       <w:sz w:val="40"/>
@@ -2526,47 +2778,57 @@
     </w:rPr>
   </w:style>
   <w:style w:type="paragraph" w:styleId="Heading2">
-    <w:name w:val="Heading 2"/>
-    <w:basedOn w:val="Normal1"/>
+    <w:name w:val="heading 2"/>
+    <w:basedOn w:val="LO-normal"/>
     <w:next w:val="Normal"/>
+    <w:uiPriority w:val="9"/>
+    <w:semiHidden/>
+    <w:unhideWhenUsed/>
     <w:qFormat/>
     <w:pPr>
-      <w:keepNext w:val="true"/>
+      <w:keepNext/>
       <w:keepLines/>
-      <w:spacing w:lineRule="auto" w:line="240" w:before="360" w:after="120"/>
+      <w:spacing w:before="360" w:after="120"/>
+      <w:outlineLvl w:val="1"/>
     </w:pPr>
     <w:rPr>
-      <w:b w:val="false"/>
       <w:sz w:val="32"/>
       <w:szCs w:val="32"/>
     </w:rPr>
   </w:style>
   <w:style w:type="paragraph" w:styleId="Heading3">
-    <w:name w:val="Heading 3"/>
-    <w:basedOn w:val="Normal1"/>
+    <w:name w:val="heading 3"/>
+    <w:basedOn w:val="LO-normal"/>
     <w:next w:val="Normal"/>
+    <w:uiPriority w:val="9"/>
+    <w:semiHidden/>
+    <w:unhideWhenUsed/>
     <w:qFormat/>
     <w:pPr>
-      <w:keepNext w:val="true"/>
+      <w:keepNext/>
       <w:keepLines/>
-      <w:spacing w:lineRule="auto" w:line="240" w:before="320" w:after="80"/>
+      <w:spacing w:before="320" w:after="80"/>
+      <w:outlineLvl w:val="2"/>
     </w:pPr>
     <w:rPr>
-      <w:b w:val="false"/>
       <w:color w:val="434343"/>
       <w:sz w:val="28"/>
       <w:szCs w:val="28"/>
     </w:rPr>
   </w:style>
   <w:style w:type="paragraph" w:styleId="Heading4">
-    <w:name w:val="Heading 4"/>
-    <w:basedOn w:val="Normal1"/>
+    <w:name w:val="heading 4"/>
+    <w:basedOn w:val="LO-normal"/>
     <w:next w:val="Normal"/>
+    <w:uiPriority w:val="9"/>
+    <w:semiHidden/>
+    <w:unhideWhenUsed/>
     <w:qFormat/>
     <w:pPr>
-      <w:keepNext w:val="true"/>
+      <w:keepNext/>
       <w:keepLines/>
-      <w:spacing w:lineRule="auto" w:line="240" w:before="280" w:after="80"/>
+      <w:spacing w:before="280" w:after="80"/>
+      <w:outlineLvl w:val="3"/>
     </w:pPr>
     <w:rPr>
       <w:color w:val="666666"/>
@@ -2575,39 +2837,70 @@
     </w:rPr>
   </w:style>
   <w:style w:type="paragraph" w:styleId="Heading5">
-    <w:name w:val="Heading 5"/>
-    <w:basedOn w:val="Normal1"/>
+    <w:name w:val="heading 5"/>
+    <w:basedOn w:val="LO-normal"/>
     <w:next w:val="Normal"/>
+    <w:uiPriority w:val="9"/>
+    <w:semiHidden/>
+    <w:unhideWhenUsed/>
     <w:qFormat/>
     <w:pPr>
-      <w:keepNext w:val="true"/>
+      <w:keepNext/>
       <w:keepLines/>
-      <w:spacing w:lineRule="auto" w:line="240" w:before="240" w:after="80"/>
+      <w:spacing w:before="240" w:after="80"/>
+      <w:outlineLvl w:val="4"/>
     </w:pPr>
     <w:rPr>
       <w:color w:val="666666"/>
-      <w:sz w:val="22"/>
-      <w:szCs w:val="22"/>
     </w:rPr>
   </w:style>
   <w:style w:type="paragraph" w:styleId="Heading6">
-    <w:name w:val="Heading 6"/>
-    <w:basedOn w:val="Normal1"/>
+    <w:name w:val="heading 6"/>
+    <w:basedOn w:val="LO-normal"/>
     <w:next w:val="Normal"/>
+    <w:uiPriority w:val="9"/>
+    <w:semiHidden/>
+    <w:unhideWhenUsed/>
     <w:qFormat/>
     <w:pPr>
-      <w:keepNext w:val="true"/>
+      <w:keepNext/>
       <w:keepLines/>
-      <w:spacing w:lineRule="auto" w:line="240" w:before="240" w:after="80"/>
+      <w:spacing w:before="240" w:after="80"/>
+      <w:outlineLvl w:val="5"/>
     </w:pPr>
     <w:rPr>
       <w:i/>
       <w:color w:val="666666"/>
-      <w:sz w:val="22"/>
-      <w:szCs w:val="22"/>
-    </w:rPr>
-  </w:style>
-  <w:style w:type="character" w:styleId="ListLabel1">
+    </w:rPr>
+  </w:style>
+  <w:style w:type="character" w:default="1" w:styleId="DefaultParagraphFont">
+    <w:name w:val="Default Paragraph Font"/>
+    <w:uiPriority w:val="1"/>
+    <w:semiHidden/>
+    <w:unhideWhenUsed/>
+  </w:style>
+  <w:style w:type="table" w:default="1" w:styleId="TableNormal">
+    <w:name w:val="Normal Table"/>
+    <w:uiPriority w:val="99"/>
+    <w:semiHidden/>
+    <w:unhideWhenUsed/>
+    <w:tblPr>
+      <w:tblInd w:w="0" w:type="dxa"/>
+      <w:tblCellMar>
+        <w:top w:w="0" w:type="dxa"/>
+        <w:left w:w="108" w:type="dxa"/>
+        <w:bottom w:w="0" w:type="dxa"/>
+        <w:right w:w="108" w:type="dxa"/>
+      </w:tblCellMar>
+    </w:tblPr>
+  </w:style>
+  <w:style w:type="numbering" w:default="1" w:styleId="NoList">
+    <w:name w:val="No List"/>
+    <w:uiPriority w:val="99"/>
+    <w:semiHidden/>
+    <w:unhideWhenUsed/>
+  </w:style>
+  <w:style w:type="character" w:customStyle="1" w:styleId="ListLabel1">
     <w:name w:val="ListLabel 1"/>
     <w:qFormat/>
     <w:rPr>
@@ -2615,63 +2908,63 @@
       <w:u w:val="none"/>
     </w:rPr>
   </w:style>
-  <w:style w:type="character" w:styleId="ListLabel2">
+  <w:style w:type="character" w:customStyle="1" w:styleId="ListLabel2">
     <w:name w:val="ListLabel 2"/>
     <w:qFormat/>
     <w:rPr>
       <w:u w:val="none"/>
     </w:rPr>
   </w:style>
-  <w:style w:type="character" w:styleId="ListLabel3">
+  <w:style w:type="character" w:customStyle="1" w:styleId="ListLabel3">
     <w:name w:val="ListLabel 3"/>
     <w:qFormat/>
     <w:rPr>
       <w:u w:val="none"/>
     </w:rPr>
   </w:style>
-  <w:style w:type="character" w:styleId="ListLabel4">
+  <w:style w:type="character" w:customStyle="1" w:styleId="ListLabel4">
     <w:name w:val="ListLabel 4"/>
     <w:qFormat/>
     <w:rPr>
       <w:u w:val="none"/>
     </w:rPr>
   </w:style>
-  <w:style w:type="character" w:styleId="ListLabel5">
+  <w:style w:type="character" w:customStyle="1" w:styleId="ListLabel5">
     <w:name w:val="ListLabel 5"/>
     <w:qFormat/>
     <w:rPr>
       <w:u w:val="none"/>
     </w:rPr>
   </w:style>
-  <w:style w:type="character" w:styleId="ListLabel6">
+  <w:style w:type="character" w:customStyle="1" w:styleId="ListLabel6">
     <w:name w:val="ListLabel 6"/>
     <w:qFormat/>
     <w:rPr>
       <w:u w:val="none"/>
     </w:rPr>
   </w:style>
-  <w:style w:type="character" w:styleId="ListLabel7">
+  <w:style w:type="character" w:customStyle="1" w:styleId="ListLabel7">
     <w:name w:val="ListLabel 7"/>
     <w:qFormat/>
     <w:rPr>
       <w:u w:val="none"/>
     </w:rPr>
   </w:style>
-  <w:style w:type="character" w:styleId="ListLabel8">
+  <w:style w:type="character" w:customStyle="1" w:styleId="ListLabel8">
     <w:name w:val="ListLabel 8"/>
     <w:qFormat/>
     <w:rPr>
       <w:u w:val="none"/>
     </w:rPr>
   </w:style>
-  <w:style w:type="character" w:styleId="ListLabel9">
+  <w:style w:type="character" w:customStyle="1" w:styleId="ListLabel9">
     <w:name w:val="ListLabel 9"/>
     <w:qFormat/>
     <w:rPr>
       <w:u w:val="none"/>
     </w:rPr>
   </w:style>
-  <w:style w:type="character" w:styleId="ListLabel10">
+  <w:style w:type="character" w:customStyle="1" w:styleId="ListLabel10">
     <w:name w:val="ListLabel 10"/>
     <w:qFormat/>
     <w:rPr>
@@ -2679,63 +2972,63 @@
       <w:u w:val="none"/>
     </w:rPr>
   </w:style>
-  <w:style w:type="character" w:styleId="ListLabel11">
+  <w:style w:type="character" w:customStyle="1" w:styleId="ListLabel11">
     <w:name w:val="ListLabel 11"/>
     <w:qFormat/>
     <w:rPr>
       <w:u w:val="none"/>
     </w:rPr>
   </w:style>
-  <w:style w:type="character" w:styleId="ListLabel12">
+  <w:style w:type="character" w:customStyle="1" w:styleId="ListLabel12">
     <w:name w:val="ListLabel 12"/>
     <w:qFormat/>
     <w:rPr>
       <w:u w:val="none"/>
     </w:rPr>
   </w:style>
-  <w:style w:type="character" w:styleId="ListLabel13">
+  <w:style w:type="character" w:customStyle="1" w:styleId="ListLabel13">
     <w:name w:val="ListLabel 13"/>
     <w:qFormat/>
     <w:rPr>
       <w:u w:val="none"/>
     </w:rPr>
   </w:style>
-  <w:style w:type="character" w:styleId="ListLabel14">
+  <w:style w:type="character" w:customStyle="1" w:styleId="ListLabel14">
     <w:name w:val="ListLabel 14"/>
     <w:qFormat/>
     <w:rPr>
       <w:u w:val="none"/>
     </w:rPr>
   </w:style>
-  <w:style w:type="character" w:styleId="ListLabel15">
+  <w:style w:type="character" w:customStyle="1" w:styleId="ListLabel15">
     <w:name w:val="ListLabel 15"/>
     <w:qFormat/>
     <w:rPr>
       <w:u w:val="none"/>
     </w:rPr>
   </w:style>
-  <w:style w:type="character" w:styleId="ListLabel16">
+  <w:style w:type="character" w:customStyle="1" w:styleId="ListLabel16">
     <w:name w:val="ListLabel 16"/>
     <w:qFormat/>
     <w:rPr>
       <w:u w:val="none"/>
     </w:rPr>
   </w:style>
-  <w:style w:type="character" w:styleId="ListLabel17">
+  <w:style w:type="character" w:customStyle="1" w:styleId="ListLabel17">
     <w:name w:val="ListLabel 17"/>
     <w:qFormat/>
     <w:rPr>
       <w:u w:val="none"/>
     </w:rPr>
   </w:style>
-  <w:style w:type="character" w:styleId="ListLabel18">
+  <w:style w:type="character" w:customStyle="1" w:styleId="ListLabel18">
     <w:name w:val="ListLabel 18"/>
     <w:qFormat/>
     <w:rPr>
       <w:u w:val="none"/>
     </w:rPr>
   </w:style>
-  <w:style w:type="character" w:styleId="ListLabel19">
+  <w:style w:type="character" w:customStyle="1" w:styleId="ListLabel19">
     <w:name w:val="ListLabel 19"/>
     <w:qFormat/>
     <w:rPr>
@@ -2743,63 +3036,63 @@
       <w:u w:val="none"/>
     </w:rPr>
   </w:style>
-  <w:style w:type="character" w:styleId="ListLabel20">
+  <w:style w:type="character" w:customStyle="1" w:styleId="ListLabel20">
     <w:name w:val="ListLabel 20"/>
     <w:qFormat/>
     <w:rPr>
       <w:u w:val="none"/>
     </w:rPr>
   </w:style>
-  <w:style w:type="character" w:styleId="ListLabel21">
+  <w:style w:type="character" w:customStyle="1" w:styleId="ListLabel21">
     <w:name w:val="ListLabel 21"/>
     <w:qFormat/>
     <w:rPr>
       <w:u w:val="none"/>
     </w:rPr>
   </w:style>
-  <w:style w:type="character" w:styleId="ListLabel22">
+  <w:style w:type="character" w:customStyle="1" w:styleId="ListLabel22">
     <w:name w:val="ListLabel 22"/>
     <w:qFormat/>
     <w:rPr>
       <w:u w:val="none"/>
     </w:rPr>
   </w:style>
-  <w:style w:type="character" w:styleId="ListLabel23">
+  <w:style w:type="character" w:customStyle="1" w:styleId="ListLabel23">
     <w:name w:val="ListLabel 23"/>
     <w:qFormat/>
     <w:rPr>
       <w:u w:val="none"/>
     </w:rPr>
   </w:style>
-  <w:style w:type="character" w:styleId="ListLabel24">
+  <w:style w:type="character" w:customStyle="1" w:styleId="ListLabel24">
     <w:name w:val="ListLabel 24"/>
     <w:qFormat/>
     <w:rPr>
       <w:u w:val="none"/>
     </w:rPr>
   </w:style>
-  <w:style w:type="character" w:styleId="ListLabel25">
+  <w:style w:type="character" w:customStyle="1" w:styleId="ListLabel25">
     <w:name w:val="ListLabel 25"/>
     <w:qFormat/>
     <w:rPr>
       <w:u w:val="none"/>
     </w:rPr>
   </w:style>
-  <w:style w:type="character" w:styleId="ListLabel26">
+  <w:style w:type="character" w:customStyle="1" w:styleId="ListLabel26">
     <w:name w:val="ListLabel 26"/>
     <w:qFormat/>
     <w:rPr>
       <w:u w:val="none"/>
     </w:rPr>
   </w:style>
-  <w:style w:type="character" w:styleId="ListLabel27">
+  <w:style w:type="character" w:customStyle="1" w:styleId="ListLabel27">
     <w:name w:val="ListLabel 27"/>
     <w:qFormat/>
     <w:rPr>
       <w:u w:val="none"/>
     </w:rPr>
   </w:style>
-  <w:style w:type="character" w:styleId="ListLabel28">
+  <w:style w:type="character" w:customStyle="1" w:styleId="ListLabel28">
     <w:name w:val="ListLabel 28"/>
     <w:qFormat/>
     <w:rPr>
@@ -2807,63 +3100,63 @@
       <w:u w:val="none"/>
     </w:rPr>
   </w:style>
-  <w:style w:type="character" w:styleId="ListLabel29">
+  <w:style w:type="character" w:customStyle="1" w:styleId="ListLabel29">
     <w:name w:val="ListLabel 29"/>
     <w:qFormat/>
     <w:rPr>
       <w:u w:val="none"/>
     </w:rPr>
   </w:style>
-  <w:style w:type="character" w:styleId="ListLabel30">
+  <w:style w:type="character" w:customStyle="1" w:styleId="ListLabel30">
     <w:name w:val="ListLabel 30"/>
     <w:qFormat/>
     <w:rPr>
       <w:u w:val="none"/>
     </w:rPr>
   </w:style>
-  <w:style w:type="character" w:styleId="ListLabel31">
+  <w:style w:type="character" w:customStyle="1" w:styleId="ListLabel31">
     <w:name w:val="ListLabel 31"/>
     <w:qFormat/>
     <w:rPr>
       <w:u w:val="none"/>
     </w:rPr>
   </w:style>
-  <w:style w:type="character" w:styleId="ListLabel32">
+  <w:style w:type="character" w:customStyle="1" w:styleId="ListLabel32">
     <w:name w:val="ListLabel 32"/>
     <w:qFormat/>
     <w:rPr>
       <w:u w:val="none"/>
     </w:rPr>
   </w:style>
-  <w:style w:type="character" w:styleId="ListLabel33">
+  <w:style w:type="character" w:customStyle="1" w:styleId="ListLabel33">
     <w:name w:val="ListLabel 33"/>
     <w:qFormat/>
     <w:rPr>
       <w:u w:val="none"/>
     </w:rPr>
   </w:style>
-  <w:style w:type="character" w:styleId="ListLabel34">
+  <w:style w:type="character" w:customStyle="1" w:styleId="ListLabel34">
     <w:name w:val="ListLabel 34"/>
     <w:qFormat/>
     <w:rPr>
       <w:u w:val="none"/>
     </w:rPr>
   </w:style>
-  <w:style w:type="character" w:styleId="ListLabel35">
+  <w:style w:type="character" w:customStyle="1" w:styleId="ListLabel35">
     <w:name w:val="ListLabel 35"/>
     <w:qFormat/>
     <w:rPr>
       <w:u w:val="none"/>
     </w:rPr>
   </w:style>
-  <w:style w:type="character" w:styleId="ListLabel36">
+  <w:style w:type="character" w:customStyle="1" w:styleId="ListLabel36">
     <w:name w:val="ListLabel 36"/>
     <w:qFormat/>
     <w:rPr>
       <w:u w:val="none"/>
     </w:rPr>
   </w:style>
-  <w:style w:type="character" w:styleId="ListLabel37">
+  <w:style w:type="character" w:customStyle="1" w:styleId="ListLabel37">
     <w:name w:val="ListLabel 37"/>
     <w:qFormat/>
     <w:rPr>
@@ -2871,63 +3164,63 @@
       <w:u w:val="none"/>
     </w:rPr>
   </w:style>
-  <w:style w:type="character" w:styleId="ListLabel38">
+  <w:style w:type="character" w:customStyle="1" w:styleId="ListLabel38">
     <w:name w:val="ListLabel 38"/>
     <w:qFormat/>
     <w:rPr>
       <w:u w:val="none"/>
     </w:rPr>
   </w:style>
-  <w:style w:type="character" w:styleId="ListLabel39">
+  <w:style w:type="character" w:customStyle="1" w:styleId="ListLabel39">
     <w:name w:val="ListLabel 39"/>
     <w:qFormat/>
     <w:rPr>
       <w:u w:val="none"/>
     </w:rPr>
   </w:style>
-  <w:style w:type="character" w:styleId="ListLabel40">
+  <w:style w:type="character" w:customStyle="1" w:styleId="ListLabel40">
     <w:name w:val="ListLabel 40"/>
     <w:qFormat/>
     <w:rPr>
       <w:u w:val="none"/>
     </w:rPr>
   </w:style>
-  <w:style w:type="character" w:styleId="ListLabel41">
+  <w:style w:type="character" w:customStyle="1" w:styleId="ListLabel41">
     <w:name w:val="ListLabel 41"/>
     <w:qFormat/>
     <w:rPr>
       <w:u w:val="none"/>
     </w:rPr>
   </w:style>
-  <w:style w:type="character" w:styleId="ListLabel42">
+  <w:style w:type="character" w:customStyle="1" w:styleId="ListLabel42">
     <w:name w:val="ListLabel 42"/>
     <w:qFormat/>
     <w:rPr>
       <w:u w:val="none"/>
     </w:rPr>
   </w:style>
-  <w:style w:type="character" w:styleId="ListLabel43">
+  <w:style w:type="character" w:customStyle="1" w:styleId="ListLabel43">
     <w:name w:val="ListLabel 43"/>
     <w:qFormat/>
     <w:rPr>
       <w:u w:val="none"/>
     </w:rPr>
   </w:style>
-  <w:style w:type="character" w:styleId="ListLabel44">
+  <w:style w:type="character" w:customStyle="1" w:styleId="ListLabel44">
     <w:name w:val="ListLabel 44"/>
     <w:qFormat/>
     <w:rPr>
       <w:u w:val="none"/>
     </w:rPr>
   </w:style>
-  <w:style w:type="character" w:styleId="ListLabel45">
+  <w:style w:type="character" w:customStyle="1" w:styleId="ListLabel45">
     <w:name w:val="ListLabel 45"/>
     <w:qFormat/>
     <w:rPr>
       <w:u w:val="none"/>
     </w:rPr>
   </w:style>
-  <w:style w:type="character" w:styleId="ListLabel46">
+  <w:style w:type="character" w:customStyle="1" w:styleId="ListLabel46">
     <w:name w:val="ListLabel 46"/>
     <w:qFormat/>
     <w:rPr>
@@ -2935,63 +3228,63 @@
       <w:u w:val="none"/>
     </w:rPr>
   </w:style>
-  <w:style w:type="character" w:styleId="ListLabel47">
+  <w:style w:type="character" w:customStyle="1" w:styleId="ListLabel47">
     <w:name w:val="ListLabel 47"/>
     <w:qFormat/>
     <w:rPr>
       <w:u w:val="none"/>
     </w:rPr>
   </w:style>
-  <w:style w:type="character" w:styleId="ListLabel48">
+  <w:style w:type="character" w:customStyle="1" w:styleId="ListLabel48">
     <w:name w:val="ListLabel 48"/>
     <w:qFormat/>
     <w:rPr>
       <w:u w:val="none"/>
     </w:rPr>
   </w:style>
-  <w:style w:type="character" w:styleId="ListLabel49">
+  <w:style w:type="character" w:customStyle="1" w:styleId="ListLabel49">
     <w:name w:val="ListLabel 49"/>
     <w:qFormat/>
     <w:rPr>
       <w:u w:val="none"/>
     </w:rPr>
   </w:style>
-  <w:style w:type="character" w:styleId="ListLabel50">
+  <w:style w:type="character" w:customStyle="1" w:styleId="ListLabel50">
     <w:name w:val="ListLabel 50"/>
     <w:qFormat/>
     <w:rPr>
       <w:u w:val="none"/>
     </w:rPr>
   </w:style>
-  <w:style w:type="character" w:styleId="ListLabel51">
+  <w:style w:type="character" w:customStyle="1" w:styleId="ListLabel51">
     <w:name w:val="ListLabel 51"/>
     <w:qFormat/>
     <w:rPr>
       <w:u w:val="none"/>
     </w:rPr>
   </w:style>
-  <w:style w:type="character" w:styleId="ListLabel52">
+  <w:style w:type="character" w:customStyle="1" w:styleId="ListLabel52">
     <w:name w:val="ListLabel 52"/>
     <w:qFormat/>
     <w:rPr>
       <w:u w:val="none"/>
     </w:rPr>
   </w:style>
-  <w:style w:type="character" w:styleId="ListLabel53">
+  <w:style w:type="character" w:customStyle="1" w:styleId="ListLabel53">
     <w:name w:val="ListLabel 53"/>
     <w:qFormat/>
     <w:rPr>
       <w:u w:val="none"/>
     </w:rPr>
   </w:style>
-  <w:style w:type="character" w:styleId="ListLabel54">
+  <w:style w:type="character" w:customStyle="1" w:styleId="ListLabel54">
     <w:name w:val="ListLabel 54"/>
     <w:qFormat/>
     <w:rPr>
       <w:u w:val="none"/>
     </w:rPr>
   </w:style>
-  <w:style w:type="character" w:styleId="ListLabel55">
+  <w:style w:type="character" w:customStyle="1" w:styleId="ListLabel55">
     <w:name w:val="ListLabel 55"/>
     <w:qFormat/>
     <w:rPr>
@@ -2999,95 +3292,93 @@
       <w:u w:val="none"/>
     </w:rPr>
   </w:style>
-  <w:style w:type="character" w:styleId="ListLabel56">
+  <w:style w:type="character" w:customStyle="1" w:styleId="ListLabel56">
     <w:name w:val="ListLabel 56"/>
     <w:qFormat/>
     <w:rPr>
       <w:u w:val="none"/>
     </w:rPr>
   </w:style>
-  <w:style w:type="character" w:styleId="ListLabel57">
+  <w:style w:type="character" w:customStyle="1" w:styleId="ListLabel57">
     <w:name w:val="ListLabel 57"/>
     <w:qFormat/>
     <w:rPr>
       <w:u w:val="none"/>
     </w:rPr>
   </w:style>
-  <w:style w:type="character" w:styleId="ListLabel58">
+  <w:style w:type="character" w:customStyle="1" w:styleId="ListLabel58">
     <w:name w:val="ListLabel 58"/>
     <w:qFormat/>
     <w:rPr>
       <w:u w:val="none"/>
     </w:rPr>
   </w:style>
-  <w:style w:type="character" w:styleId="ListLabel59">
+  <w:style w:type="character" w:customStyle="1" w:styleId="ListLabel59">
     <w:name w:val="ListLabel 59"/>
     <w:qFormat/>
     <w:rPr>
       <w:u w:val="none"/>
     </w:rPr>
   </w:style>
-  <w:style w:type="character" w:styleId="ListLabel60">
+  <w:style w:type="character" w:customStyle="1" w:styleId="ListLabel60">
     <w:name w:val="ListLabel 60"/>
     <w:qFormat/>
     <w:rPr>
       <w:u w:val="none"/>
     </w:rPr>
   </w:style>
-  <w:style w:type="character" w:styleId="ListLabel61">
+  <w:style w:type="character" w:customStyle="1" w:styleId="ListLabel61">
     <w:name w:val="ListLabel 61"/>
     <w:qFormat/>
     <w:rPr>
       <w:u w:val="none"/>
     </w:rPr>
   </w:style>
-  <w:style w:type="character" w:styleId="ListLabel62">
+  <w:style w:type="character" w:customStyle="1" w:styleId="ListLabel62">
     <w:name w:val="ListLabel 62"/>
     <w:qFormat/>
     <w:rPr>
       <w:u w:val="none"/>
     </w:rPr>
   </w:style>
-  <w:style w:type="character" w:styleId="ListLabel63">
+  <w:style w:type="character" w:customStyle="1" w:styleId="ListLabel63">
     <w:name w:val="ListLabel 63"/>
     <w:qFormat/>
     <w:rPr>
       <w:u w:val="none"/>
     </w:rPr>
   </w:style>
-  <w:style w:type="paragraph" w:styleId="Heading">
+  <w:style w:type="paragraph" w:customStyle="1" w:styleId="Heading">
     <w:name w:val="Heading"/>
     <w:basedOn w:val="Normal"/>
-    <w:next w:val="TextBody"/>
+    <w:next w:val="BodyText"/>
     <w:qFormat/>
     <w:pPr>
-      <w:keepNext w:val="true"/>
+      <w:keepNext/>
       <w:spacing w:before="240" w:after="120"/>
     </w:pPr>
     <w:rPr>
-      <w:rFonts w:ascii="Liberation Sans" w:hAnsi="Liberation Sans" w:eastAsia="AR PL SungtiL GB" w:cs="Lohit Devanagari"/>
+      <w:rFonts w:ascii="Liberation Sans" w:eastAsia="AR PL SungtiL GB" w:hAnsi="Liberation Sans" w:cs="Lohit Devanagari"/>
       <w:sz w:val="28"/>
       <w:szCs w:val="28"/>
     </w:rPr>
   </w:style>
-  <w:style w:type="paragraph" w:styleId="TextBody">
+  <w:style w:type="paragraph" w:styleId="BodyText">
     <w:name w:val="Body Text"/>
     <w:basedOn w:val="Normal"/>
     <w:pPr>
-      <w:spacing w:lineRule="auto" w:line="276" w:before="0" w:after="140"/>
+      <w:spacing w:after="140"/>
     </w:pPr>
-    <w:rPr/>
   </w:style>
   <w:style w:type="paragraph" w:styleId="List">
     <w:name w:val="List"/>
-    <w:basedOn w:val="TextBody"/>
-    <w:pPr/>
+    <w:basedOn w:val="BodyText"/>
     <w:rPr>
       <w:rFonts w:cs="Lohit Devanagari"/>
     </w:rPr>
   </w:style>
   <w:style w:type="paragraph" w:styleId="Caption">
-    <w:name w:val="Caption"/>
+    <w:name w:val="caption"/>
     <w:basedOn w:val="Normal"/>
     <w:qFormat/>
     <w:pPr>
@@ -3102,7 +3393,7 @@
       <w:szCs w:val="24"/>
     </w:rPr>
   </w:style>
-  <w:style w:type="paragraph" w:styleId="Index">
+  <w:style w:type="paragraph" w:customStyle="1" w:styleId="Index">
     <w:name w:val="Index"/>
     <w:basedOn w:val="Normal"/>
     <w:qFormat/>
@@ -3113,32 +3404,20 @@
       <w:rFonts w:cs="Lohit Devanagari"/>
     </w:rPr>
   </w:style>
-  <w:style w:type="paragraph" w:styleId="Normal1" w:default="1">
+  <w:style w:type="paragraph" w:customStyle="1" w:styleId="LO-normal">
     <w:name w:val="LO-normal"/>
     <w:qFormat/>
-    <w:pPr>
-      <w:widowControl/>
-      <w:bidi w:val="0"/>
-      <w:jc w:val="left"/>
-    </w:pPr>
-    <w:rPr>
-      <w:rFonts w:ascii="Arial" w:hAnsi="Arial" w:eastAsia="Arial" w:cs="Arial"/>
-      <w:color w:val="auto"/>
-      <w:kern w:val="0"/>
-      <w:sz w:val="22"/>
-      <w:szCs w:val="22"/>
-      <w:lang w:val="da" w:eastAsia="zh-CN" w:bidi="hi-IN"/>
-    </w:rPr>
   </w:style>
   <w:style w:type="paragraph" w:styleId="Title">
     <w:name w:val="Title"/>
-    <w:basedOn w:val="Normal1"/>
+    <w:basedOn w:val="LO-normal"/>
     <w:next w:val="Normal"/>
+    <w:uiPriority w:val="10"/>
     <w:qFormat/>
     <w:pPr>
-      <w:keepNext w:val="true"/>
+      <w:keepNext/>
       <w:keepLines/>
-      <w:spacing w:lineRule="auto" w:line="240" w:before="0" w:after="60"/>
+      <w:spacing w:after="60"/>
     </w:pPr>
     <w:rPr>
       <w:sz w:val="52"/>
@@ -3147,30 +3426,24 @@
   </w:style>
   <w:style w:type="paragraph" w:styleId="Subtitle">
     <w:name w:val="Subtitle"/>
-    <w:basedOn w:val="Normal1"/>
+    <w:basedOn w:val="LO-normal"/>
     <w:next w:val="Normal"/>
+    <w:uiPriority w:val="11"/>
     <w:qFormat/>
     <w:pPr>
-      <w:keepNext w:val="true"/>
+      <w:keepNext/>
       <w:keepLines/>
-      <w:spacing w:lineRule="auto" w:line="240" w:before="0" w:after="320"/>
+      <w:spacing w:after="320"/>
     </w:pPr>
     <w:rPr>
-      <w:rFonts w:ascii="Arial" w:hAnsi="Arial" w:eastAsia="Arial" w:cs="Arial"/>
-      <w:i w:val="false"/>
       <w:color w:val="666666"/>
       <w:sz w:val="30"/>
       <w:szCs w:val="30"/>
     </w:rPr>
   </w:style>
   <w:style w:type="paragraph" w:styleId="Header">
-    <w:name w:val="Header"/>
+    <w:name w:val="header"/>
     <w:basedOn w:val="Normal"/>
-    <w:pPr/>
-    <w:rPr/>
-  </w:style>
-  <w:style w:type="table" w:default="1" w:styleId="TableNormal">
-    <w:name w:val="Table Normal"/>
   </w:style>
 </w:styles>
 </file>

</xml_diff>